<commit_message>
Fixed formatting goofs and PDFs
</commit_message>
<xml_diff>
--- a/Team_C_InterfaceControlV4.docx
+++ b/Team_C_InterfaceControlV4.docx
@@ -170,8 +170,6 @@
     <w:p>
       <w:pPr>
         <w:pStyle w:val="Heading1"/>
-        <w:spacing w:lineRule="auto" w:line="240" w:before="0" w:after="200"/>
-        <w:contextualSpacing/>
         <w:jc w:val="center"/>
         <w:rPr>
           <w:rFonts w:cs="Arial Black"/>
@@ -188,12 +186,9 @@
     </w:p>
     <w:p>
       <w:pPr>
-        <w:pStyle w:val="Normal"/>
-        <w:spacing w:lineRule="auto" w:line="240" w:before="0" w:after="0"/>
-        <w:contextualSpacing/>
+        <w:pStyle w:val="Heading1"/>
         <w:jc w:val="center"/>
         <w:rPr>
-          <w:rFonts w:ascii="Cambria" w:hAnsi="Cambria"/>
           <w:b/>
           <w:bCs/>
           <w:color w:val="336699"/>
@@ -203,7 +198,6 @@
       </w:pPr>
       <w:r>
         <w:rPr>
-          <w:rFonts w:ascii="Cambria" w:hAnsi="Cambria"/>
           <w:b/>
           <w:bCs/>
           <w:color w:val="336699"/>
@@ -215,12 +209,9 @@
     </w:p>
     <w:p>
       <w:pPr>
-        <w:pStyle w:val="Normal"/>
-        <w:spacing w:lineRule="auto" w:line="240" w:before="0" w:after="0"/>
-        <w:contextualSpacing/>
+        <w:pStyle w:val="Heading1"/>
         <w:jc w:val="center"/>
         <w:rPr>
-          <w:rFonts w:ascii="Cambria" w:hAnsi="Cambria"/>
           <w:b/>
           <w:bCs/>
           <w:color w:val="336699"/>
@@ -230,7 +221,6 @@
       </w:pPr>
       <w:r>
         <w:rPr>
-          <w:rFonts w:ascii="Cambria" w:hAnsi="Cambria"/>
           <w:b/>
           <w:bCs/>
           <w:color w:val="336699"/>
@@ -238,33 +228,6 @@
           <w:szCs w:val="28"/>
         </w:rPr>
         <w:t>Team C</w:t>
-      </w:r>
-    </w:p>
-    <w:p>
-      <w:pPr>
-        <w:pStyle w:val="Normal"/>
-        <w:spacing w:lineRule="auto" w:line="240" w:before="0" w:after="0"/>
-        <w:contextualSpacing/>
-        <w:jc w:val="center"/>
-        <w:rPr>
-          <w:rFonts w:ascii="Cambria" w:hAnsi="Cambria"/>
-          <w:b/>
-          <w:bCs/>
-          <w:color w:val="336699"/>
-          <w:sz w:val="28"/>
-          <w:szCs w:val="28"/>
-        </w:rPr>
-      </w:pPr>
-      <w:r>
-        <w:rPr>
-          <w:rFonts w:ascii="Cambria" w:hAnsi="Cambria"/>
-          <w:b/>
-          <w:bCs/>
-          <w:color w:val="336699"/>
-          <w:sz w:val="28"/>
-          <w:szCs w:val="28"/>
-        </w:rPr>
-        <w:t>Jamie Lane, Bradley Norman, Daniel Ross</w:t>
       </w:r>
     </w:p>
     <w:p>
@@ -280,13 +243,25 @@
           <w:textDirection w:val="lrTb"/>
           <w:docGrid w:type="default" w:linePitch="360" w:charSpace="4294965247"/>
         </w:sectPr>
-        <w:pStyle w:val="Normal"/>
-        <w:spacing w:lineRule="auto" w:line="240" w:before="0" w:after="0"/>
-        <w:contextualSpacing/>
-        <w:rPr/>
+        <w:pStyle w:val="Heading1"/>
+        <w:jc w:val="center"/>
+        <w:rPr>
+          <w:b/>
+          <w:bCs/>
+          <w:color w:val="336699"/>
+          <w:sz w:val="28"/>
+          <w:szCs w:val="28"/>
+        </w:rPr>
       </w:pPr>
       <w:r>
-        <w:rPr/>
+        <w:rPr>
+          <w:b/>
+          <w:bCs/>
+          <w:color w:val="336699"/>
+          <w:sz w:val="28"/>
+          <w:szCs w:val="28"/>
+        </w:rPr>
+        <w:t>Jamie Lane, Bradley Norman, Daniel Ross</w:t>
       </w:r>
     </w:p>
     <w:p>
@@ -299,11 +274,7 @@
       </w:pPr>
       <w:r>
         <w:rPr/>
-        <w:t xml:space="preserve">1. </w:t>
-      </w:r>
-      <w:r>
-        <w:rPr/>
-        <w:t>Introduction</w:t>
+        <w:t>1. Introduction</w:t>
       </w:r>
     </w:p>
     <w:p>
@@ -326,7 +297,51 @@
       </w:pPr>
       <w:r>
         <w:rPr/>
-        <w:t>The interface control document shows the data that is passed among the subsystems or outsides system of the Rdos Tester program.</w:t>
+        <w:t>Th</w:t>
+      </w:r>
+      <w:r>
+        <w:rPr/>
+        <w:t>is</w:t>
+      </w:r>
+      <w:r>
+        <w:rPr/>
+        <w:t xml:space="preserve"> interface control document </w:t>
+      </w:r>
+      <w:r>
+        <w:rPr/>
+        <w:t>specifies</w:t>
+      </w:r>
+      <w:r>
+        <w:rPr/>
+        <w:t xml:space="preserve"> the </w:t>
+      </w:r>
+      <w:r>
+        <w:rPr/>
+        <w:t xml:space="preserve">type and range of </w:t>
+      </w:r>
+      <w:r>
+        <w:rPr/>
+        <w:t xml:space="preserve">data that is passed </w:t>
+      </w:r>
+      <w:r>
+        <w:rPr/>
+        <w:t>between</w:t>
+      </w:r>
+      <w:r>
+        <w:rPr/>
+        <w:t xml:space="preserve"> the </w:t>
+      </w:r>
+      <w:r>
+        <w:rPr/>
+        <w:t>RdosTester</w:t>
+      </w:r>
+      <w:r>
+        <w:rPr/>
+        <w:t xml:space="preserve"> subsystems.  </w:t>
+      </w:r>
+      <w:r>
+        <w:rPr/>
+        <w:t>Additionally, it specifies the type and range of data sent to and received from outside systems.</w:t>
       </w:r>
     </w:p>
     <w:p>
@@ -349,17 +364,13 @@
       </w:pPr>
       <w:r>
         <w:rPr/>
-        <w:t xml:space="preserve">2. </w:t>
-      </w:r>
-      <w:r>
-        <w:rPr/>
-        <w:t>Data Between the RdosTester Subsystem and the Packet Subsystem</w:t>
+        <w:t>2. Data Between the RdosTester Subsystem and the Packet Subsystem</w:t>
       </w:r>
     </w:p>
     <w:tbl>
       <w:tblPr>
         <w:jc w:val="left"/>
-        <w:tblInd w:w="0" w:type="dxa"/>
+        <w:tblInd w:w="-5" w:type="dxa"/>
         <w:tblBorders>
           <w:top w:val="single" w:sz="4" w:space="0" w:color="00000A"/>
           <w:left w:val="single" w:sz="4" w:space="0" w:color="00000A"/>
@@ -370,7 +381,7 @@
         </w:tblBorders>
         <w:tblCellMar>
           <w:top w:w="0" w:type="dxa"/>
-          <w:left w:w="108" w:type="dxa"/>
+          <w:left w:w="103" w:type="dxa"/>
           <w:bottom w:w="0" w:type="dxa"/>
           <w:right w:w="108" w:type="dxa"/>
         </w:tblCellMar>
@@ -396,9 +407,9 @@
               <w:right w:val="single" w:sz="4" w:space="0" w:color="00000A"/>
               <w:insideV w:val="single" w:sz="4" w:space="0" w:color="00000A"/>
             </w:tcBorders>
-            <w:shd w:fill="auto" w:val="clear"/>
-            <w:tcMar>
-              <w:left w:w="108" w:type="dxa"/>
+            <w:shd w:fill="FFFFFF" w:val="clear"/>
+            <w:tcMar>
+              <w:left w:w="103" w:type="dxa"/>
             </w:tcMar>
           </w:tcPr>
           <w:p>
@@ -429,9 +440,9 @@
               <w:right w:val="single" w:sz="4" w:space="0" w:color="00000A"/>
               <w:insideV w:val="single" w:sz="4" w:space="0" w:color="00000A"/>
             </w:tcBorders>
-            <w:shd w:fill="auto" w:val="clear"/>
-            <w:tcMar>
-              <w:left w:w="108" w:type="dxa"/>
+            <w:shd w:fill="FFFFFF" w:val="clear"/>
+            <w:tcMar>
+              <w:left w:w="103" w:type="dxa"/>
             </w:tcMar>
           </w:tcPr>
           <w:p>
@@ -462,9 +473,9 @@
               <w:right w:val="single" w:sz="4" w:space="0" w:color="00000A"/>
               <w:insideV w:val="single" w:sz="4" w:space="0" w:color="00000A"/>
             </w:tcBorders>
-            <w:shd w:fill="auto" w:val="clear"/>
-            <w:tcMar>
-              <w:left w:w="108" w:type="dxa"/>
+            <w:shd w:fill="FFFFFF" w:val="clear"/>
+            <w:tcMar>
+              <w:left w:w="103" w:type="dxa"/>
             </w:tcMar>
           </w:tcPr>
           <w:p>
@@ -495,9 +506,9 @@
               <w:right w:val="single" w:sz="4" w:space="0" w:color="00000A"/>
               <w:insideV w:val="single" w:sz="4" w:space="0" w:color="00000A"/>
             </w:tcBorders>
-            <w:shd w:fill="auto" w:val="clear"/>
-            <w:tcMar>
-              <w:left w:w="108" w:type="dxa"/>
+            <w:shd w:fill="FFFFFF" w:val="clear"/>
+            <w:tcMar>
+              <w:left w:w="103" w:type="dxa"/>
             </w:tcMar>
           </w:tcPr>
           <w:p>
@@ -533,9 +544,9 @@
               <w:right w:val="single" w:sz="4" w:space="0" w:color="00000A"/>
               <w:insideV w:val="single" w:sz="4" w:space="0" w:color="00000A"/>
             </w:tcBorders>
-            <w:shd w:fill="auto" w:val="clear"/>
-            <w:tcMar>
-              <w:left w:w="108" w:type="dxa"/>
+            <w:shd w:fill="FFFFFF" w:val="clear"/>
+            <w:tcMar>
+              <w:left w:w="103" w:type="dxa"/>
             </w:tcMar>
           </w:tcPr>
           <w:p>
@@ -565,9 +576,9 @@
               <w:right w:val="single" w:sz="4" w:space="0" w:color="00000A"/>
               <w:insideV w:val="single" w:sz="4" w:space="0" w:color="00000A"/>
             </w:tcBorders>
-            <w:shd w:fill="auto" w:val="clear"/>
-            <w:tcMar>
-              <w:left w:w="108" w:type="dxa"/>
+            <w:shd w:fill="FFFFFF" w:val="clear"/>
+            <w:tcMar>
+              <w:left w:w="103" w:type="dxa"/>
             </w:tcMar>
           </w:tcPr>
           <w:p>
@@ -597,9 +608,9 @@
               <w:right w:val="single" w:sz="4" w:space="0" w:color="00000A"/>
               <w:insideV w:val="single" w:sz="4" w:space="0" w:color="00000A"/>
             </w:tcBorders>
-            <w:shd w:fill="auto" w:val="clear"/>
-            <w:tcMar>
-              <w:left w:w="108" w:type="dxa"/>
+            <w:shd w:fill="FFFFFF" w:val="clear"/>
+            <w:tcMar>
+              <w:left w:w="103" w:type="dxa"/>
             </w:tcMar>
           </w:tcPr>
           <w:p>
@@ -635,9 +646,9 @@
               <w:right w:val="single" w:sz="4" w:space="0" w:color="00000A"/>
               <w:insideV w:val="single" w:sz="4" w:space="0" w:color="00000A"/>
             </w:tcBorders>
-            <w:shd w:fill="auto" w:val="clear"/>
-            <w:tcMar>
-              <w:left w:w="108" w:type="dxa"/>
+            <w:shd w:fill="FFFFFF" w:val="clear"/>
+            <w:tcMar>
+              <w:left w:w="103" w:type="dxa"/>
             </w:tcMar>
           </w:tcPr>
           <w:p>
@@ -668,9 +679,9 @@
               <w:right w:val="single" w:sz="4" w:space="0" w:color="00000A"/>
               <w:insideV w:val="single" w:sz="4" w:space="0" w:color="00000A"/>
             </w:tcBorders>
-            <w:shd w:fill="auto" w:val="clear"/>
-            <w:tcMar>
-              <w:left w:w="108" w:type="dxa"/>
+            <w:shd w:fill="FFFFFF" w:val="clear"/>
+            <w:tcMar>
+              <w:left w:w="103" w:type="dxa"/>
             </w:tcMar>
           </w:tcPr>
           <w:p>
@@ -700,9 +711,9 @@
               <w:right w:val="single" w:sz="4" w:space="0" w:color="00000A"/>
               <w:insideV w:val="single" w:sz="4" w:space="0" w:color="00000A"/>
             </w:tcBorders>
-            <w:shd w:fill="auto" w:val="clear"/>
-            <w:tcMar>
-              <w:left w:w="108" w:type="dxa"/>
+            <w:shd w:fill="FFFFFF" w:val="clear"/>
+            <w:tcMar>
+              <w:left w:w="103" w:type="dxa"/>
             </w:tcMar>
           </w:tcPr>
           <w:p>
@@ -732,41 +743,37 @@
               <w:right w:val="single" w:sz="4" w:space="0" w:color="00000A"/>
               <w:insideV w:val="single" w:sz="4" w:space="0" w:color="00000A"/>
             </w:tcBorders>
-            <w:shd w:fill="auto" w:val="clear"/>
-            <w:tcMar>
-              <w:left w:w="108" w:type="dxa"/>
-            </w:tcMar>
-          </w:tcPr>
-          <w:p>
-            <w:pPr>
-              <w:pStyle w:val="Normal"/>
-              <w:spacing w:before="0" w:after="200"/>
-              <w:rPr/>
-            </w:pPr>
-            <w:r>
-              <w:rPr/>
-              <w:t>0-</w:t>
-            </w:r>
-            <w:r>
-              <w:rPr/>
-              <w:t>255</w:t>
-            </w:r>
-          </w:p>
-        </w:tc>
-        <w:tc>
-          <w:tcPr>
-            <w:tcW w:w="2394" w:type="dxa"/>
-            <w:tcBorders>
-              <w:top w:val="single" w:sz="4" w:space="0" w:color="00000A"/>
-              <w:left w:val="single" w:sz="4" w:space="0" w:color="00000A"/>
-              <w:bottom w:val="single" w:sz="4" w:space="0" w:color="00000A"/>
-              <w:insideH w:val="single" w:sz="4" w:space="0" w:color="00000A"/>
-              <w:right w:val="single" w:sz="4" w:space="0" w:color="00000A"/>
-              <w:insideV w:val="single" w:sz="4" w:space="0" w:color="00000A"/>
-            </w:tcBorders>
-            <w:shd w:fill="auto" w:val="clear"/>
-            <w:tcMar>
-              <w:left w:w="108" w:type="dxa"/>
+            <w:shd w:fill="FFFFFF" w:val="clear"/>
+            <w:tcMar>
+              <w:left w:w="103" w:type="dxa"/>
+            </w:tcMar>
+          </w:tcPr>
+          <w:p>
+            <w:pPr>
+              <w:pStyle w:val="Normal"/>
+              <w:spacing w:before="0" w:after="200"/>
+              <w:rPr/>
+            </w:pPr>
+            <w:r>
+              <w:rPr/>
+              <w:t>0-255</w:t>
+            </w:r>
+          </w:p>
+        </w:tc>
+        <w:tc>
+          <w:tcPr>
+            <w:tcW w:w="2394" w:type="dxa"/>
+            <w:tcBorders>
+              <w:top w:val="single" w:sz="4" w:space="0" w:color="00000A"/>
+              <w:left w:val="single" w:sz="4" w:space="0" w:color="00000A"/>
+              <w:bottom w:val="single" w:sz="4" w:space="0" w:color="00000A"/>
+              <w:insideH w:val="single" w:sz="4" w:space="0" w:color="00000A"/>
+              <w:right w:val="single" w:sz="4" w:space="0" w:color="00000A"/>
+              <w:insideV w:val="single" w:sz="4" w:space="0" w:color="00000A"/>
+            </w:tcBorders>
+            <w:shd w:fill="FFFFFF" w:val="clear"/>
+            <w:tcMar>
+              <w:left w:w="103" w:type="dxa"/>
             </w:tcMar>
           </w:tcPr>
           <w:p>
@@ -797,9 +804,9 @@
               <w:right w:val="single" w:sz="4" w:space="0" w:color="00000A"/>
               <w:insideV w:val="single" w:sz="4" w:space="0" w:color="00000A"/>
             </w:tcBorders>
-            <w:shd w:fill="auto" w:val="clear"/>
-            <w:tcMar>
-              <w:left w:w="108" w:type="dxa"/>
+            <w:shd w:fill="FFFFFF" w:val="clear"/>
+            <w:tcMar>
+              <w:left w:w="103" w:type="dxa"/>
             </w:tcMar>
           </w:tcPr>
           <w:p>
@@ -829,9 +836,9 @@
               <w:right w:val="single" w:sz="4" w:space="0" w:color="00000A"/>
               <w:insideV w:val="single" w:sz="4" w:space="0" w:color="00000A"/>
             </w:tcBorders>
-            <w:shd w:fill="auto" w:val="clear"/>
-            <w:tcMar>
-              <w:left w:w="108" w:type="dxa"/>
+            <w:shd w:fill="FFFFFF" w:val="clear"/>
+            <w:tcMar>
+              <w:left w:w="103" w:type="dxa"/>
             </w:tcMar>
           </w:tcPr>
           <w:p>
@@ -861,41 +868,37 @@
               <w:right w:val="single" w:sz="4" w:space="0" w:color="00000A"/>
               <w:insideV w:val="single" w:sz="4" w:space="0" w:color="00000A"/>
             </w:tcBorders>
-            <w:shd w:fill="auto" w:val="clear"/>
-            <w:tcMar>
-              <w:left w:w="108" w:type="dxa"/>
-            </w:tcMar>
-          </w:tcPr>
-          <w:p>
-            <w:pPr>
-              <w:pStyle w:val="Normal"/>
-              <w:spacing w:before="0" w:after="200"/>
-              <w:rPr/>
-            </w:pPr>
-            <w:r>
-              <w:rPr/>
-              <w:t>0-</w:t>
-            </w:r>
-            <w:r>
-              <w:rPr/>
-              <w:t>255</w:t>
-            </w:r>
-          </w:p>
-        </w:tc>
-        <w:tc>
-          <w:tcPr>
-            <w:tcW w:w="2394" w:type="dxa"/>
-            <w:tcBorders>
-              <w:top w:val="single" w:sz="4" w:space="0" w:color="00000A"/>
-              <w:left w:val="single" w:sz="4" w:space="0" w:color="00000A"/>
-              <w:bottom w:val="single" w:sz="4" w:space="0" w:color="00000A"/>
-              <w:insideH w:val="single" w:sz="4" w:space="0" w:color="00000A"/>
-              <w:right w:val="single" w:sz="4" w:space="0" w:color="00000A"/>
-              <w:insideV w:val="single" w:sz="4" w:space="0" w:color="00000A"/>
-            </w:tcBorders>
-            <w:shd w:fill="auto" w:val="clear"/>
-            <w:tcMar>
-              <w:left w:w="108" w:type="dxa"/>
+            <w:shd w:fill="FFFFFF" w:val="clear"/>
+            <w:tcMar>
+              <w:left w:w="103" w:type="dxa"/>
+            </w:tcMar>
+          </w:tcPr>
+          <w:p>
+            <w:pPr>
+              <w:pStyle w:val="Normal"/>
+              <w:spacing w:before="0" w:after="200"/>
+              <w:rPr/>
+            </w:pPr>
+            <w:r>
+              <w:rPr/>
+              <w:t>0-255</w:t>
+            </w:r>
+          </w:p>
+        </w:tc>
+        <w:tc>
+          <w:tcPr>
+            <w:tcW w:w="2394" w:type="dxa"/>
+            <w:tcBorders>
+              <w:top w:val="single" w:sz="4" w:space="0" w:color="00000A"/>
+              <w:left w:val="single" w:sz="4" w:space="0" w:color="00000A"/>
+              <w:bottom w:val="single" w:sz="4" w:space="0" w:color="00000A"/>
+              <w:insideH w:val="single" w:sz="4" w:space="0" w:color="00000A"/>
+              <w:right w:val="single" w:sz="4" w:space="0" w:color="00000A"/>
+              <w:insideV w:val="single" w:sz="4" w:space="0" w:color="00000A"/>
+            </w:tcBorders>
+            <w:shd w:fill="FFFFFF" w:val="clear"/>
+            <w:tcMar>
+              <w:left w:w="103" w:type="dxa"/>
             </w:tcMar>
           </w:tcPr>
           <w:p>
@@ -926,9 +929,9 @@
               <w:right w:val="single" w:sz="4" w:space="0" w:color="00000A"/>
               <w:insideV w:val="single" w:sz="4" w:space="0" w:color="00000A"/>
             </w:tcBorders>
-            <w:shd w:fill="auto" w:val="clear"/>
-            <w:tcMar>
-              <w:left w:w="108" w:type="dxa"/>
+            <w:shd w:fill="FFFFFF" w:val="clear"/>
+            <w:tcMar>
+              <w:left w:w="103" w:type="dxa"/>
             </w:tcMar>
           </w:tcPr>
           <w:p>
@@ -958,9 +961,9 @@
               <w:right w:val="single" w:sz="4" w:space="0" w:color="00000A"/>
               <w:insideV w:val="single" w:sz="4" w:space="0" w:color="00000A"/>
             </w:tcBorders>
-            <w:shd w:fill="auto" w:val="clear"/>
-            <w:tcMar>
-              <w:left w:w="108" w:type="dxa"/>
+            <w:shd w:fill="FFFFFF" w:val="clear"/>
+            <w:tcMar>
+              <w:left w:w="103" w:type="dxa"/>
             </w:tcMar>
           </w:tcPr>
           <w:p>
@@ -990,41 +993,37 @@
               <w:right w:val="single" w:sz="4" w:space="0" w:color="00000A"/>
               <w:insideV w:val="single" w:sz="4" w:space="0" w:color="00000A"/>
             </w:tcBorders>
-            <w:shd w:fill="auto" w:val="clear"/>
-            <w:tcMar>
-              <w:left w:w="108" w:type="dxa"/>
-            </w:tcMar>
-          </w:tcPr>
-          <w:p>
-            <w:pPr>
-              <w:pStyle w:val="Normal"/>
-              <w:spacing w:before="0" w:after="200"/>
-              <w:rPr/>
-            </w:pPr>
-            <w:r>
-              <w:rPr/>
-              <w:t>0-</w:t>
-            </w:r>
-            <w:r>
-              <w:rPr/>
-              <w:t>255</w:t>
-            </w:r>
-          </w:p>
-        </w:tc>
-        <w:tc>
-          <w:tcPr>
-            <w:tcW w:w="2394" w:type="dxa"/>
-            <w:tcBorders>
-              <w:top w:val="single" w:sz="4" w:space="0" w:color="00000A"/>
-              <w:left w:val="single" w:sz="4" w:space="0" w:color="00000A"/>
-              <w:bottom w:val="single" w:sz="4" w:space="0" w:color="00000A"/>
-              <w:insideH w:val="single" w:sz="4" w:space="0" w:color="00000A"/>
-              <w:right w:val="single" w:sz="4" w:space="0" w:color="00000A"/>
-              <w:insideV w:val="single" w:sz="4" w:space="0" w:color="00000A"/>
-            </w:tcBorders>
-            <w:shd w:fill="auto" w:val="clear"/>
-            <w:tcMar>
-              <w:left w:w="108" w:type="dxa"/>
+            <w:shd w:fill="FFFFFF" w:val="clear"/>
+            <w:tcMar>
+              <w:left w:w="103" w:type="dxa"/>
+            </w:tcMar>
+          </w:tcPr>
+          <w:p>
+            <w:pPr>
+              <w:pStyle w:val="Normal"/>
+              <w:spacing w:before="0" w:after="200"/>
+              <w:rPr/>
+            </w:pPr>
+            <w:r>
+              <w:rPr/>
+              <w:t>0-255</w:t>
+            </w:r>
+          </w:p>
+        </w:tc>
+        <w:tc>
+          <w:tcPr>
+            <w:tcW w:w="2394" w:type="dxa"/>
+            <w:tcBorders>
+              <w:top w:val="single" w:sz="4" w:space="0" w:color="00000A"/>
+              <w:left w:val="single" w:sz="4" w:space="0" w:color="00000A"/>
+              <w:bottom w:val="single" w:sz="4" w:space="0" w:color="00000A"/>
+              <w:insideH w:val="single" w:sz="4" w:space="0" w:color="00000A"/>
+              <w:right w:val="single" w:sz="4" w:space="0" w:color="00000A"/>
+              <w:insideV w:val="single" w:sz="4" w:space="0" w:color="00000A"/>
+            </w:tcBorders>
+            <w:shd w:fill="FFFFFF" w:val="clear"/>
+            <w:tcMar>
+              <w:left w:w="103" w:type="dxa"/>
             </w:tcMar>
           </w:tcPr>
           <w:p>
@@ -1055,9 +1054,9 @@
               <w:right w:val="single" w:sz="4" w:space="0" w:color="00000A"/>
               <w:insideV w:val="single" w:sz="4" w:space="0" w:color="00000A"/>
             </w:tcBorders>
-            <w:shd w:fill="auto" w:val="clear"/>
-            <w:tcMar>
-              <w:left w:w="108" w:type="dxa"/>
+            <w:shd w:fill="FFFFFF" w:val="clear"/>
+            <w:tcMar>
+              <w:left w:w="103" w:type="dxa"/>
             </w:tcMar>
           </w:tcPr>
           <w:p>
@@ -1087,9 +1086,9 @@
               <w:right w:val="single" w:sz="4" w:space="0" w:color="00000A"/>
               <w:insideV w:val="single" w:sz="4" w:space="0" w:color="00000A"/>
             </w:tcBorders>
-            <w:shd w:fill="auto" w:val="clear"/>
-            <w:tcMar>
-              <w:left w:w="108" w:type="dxa"/>
+            <w:shd w:fill="FFFFFF" w:val="clear"/>
+            <w:tcMar>
+              <w:left w:w="103" w:type="dxa"/>
             </w:tcMar>
           </w:tcPr>
           <w:p>
@@ -1119,41 +1118,37 @@
               <w:right w:val="single" w:sz="4" w:space="0" w:color="00000A"/>
               <w:insideV w:val="single" w:sz="4" w:space="0" w:color="00000A"/>
             </w:tcBorders>
-            <w:shd w:fill="auto" w:val="clear"/>
-            <w:tcMar>
-              <w:left w:w="108" w:type="dxa"/>
-            </w:tcMar>
-          </w:tcPr>
-          <w:p>
-            <w:pPr>
-              <w:pStyle w:val="Normal"/>
-              <w:spacing w:before="0" w:after="200"/>
-              <w:rPr/>
-            </w:pPr>
-            <w:r>
-              <w:rPr/>
-              <w:t>0-</w:t>
-            </w:r>
-            <w:r>
-              <w:rPr/>
-              <w:t>255</w:t>
-            </w:r>
-          </w:p>
-        </w:tc>
-        <w:tc>
-          <w:tcPr>
-            <w:tcW w:w="2394" w:type="dxa"/>
-            <w:tcBorders>
-              <w:top w:val="single" w:sz="4" w:space="0" w:color="00000A"/>
-              <w:left w:val="single" w:sz="4" w:space="0" w:color="00000A"/>
-              <w:bottom w:val="single" w:sz="4" w:space="0" w:color="00000A"/>
-              <w:insideH w:val="single" w:sz="4" w:space="0" w:color="00000A"/>
-              <w:right w:val="single" w:sz="4" w:space="0" w:color="00000A"/>
-              <w:insideV w:val="single" w:sz="4" w:space="0" w:color="00000A"/>
-            </w:tcBorders>
-            <w:shd w:fill="auto" w:val="clear"/>
-            <w:tcMar>
-              <w:left w:w="108" w:type="dxa"/>
+            <w:shd w:fill="FFFFFF" w:val="clear"/>
+            <w:tcMar>
+              <w:left w:w="103" w:type="dxa"/>
+            </w:tcMar>
+          </w:tcPr>
+          <w:p>
+            <w:pPr>
+              <w:pStyle w:val="Normal"/>
+              <w:spacing w:before="0" w:after="200"/>
+              <w:rPr/>
+            </w:pPr>
+            <w:r>
+              <w:rPr/>
+              <w:t>0-255</w:t>
+            </w:r>
+          </w:p>
+        </w:tc>
+        <w:tc>
+          <w:tcPr>
+            <w:tcW w:w="2394" w:type="dxa"/>
+            <w:tcBorders>
+              <w:top w:val="single" w:sz="4" w:space="0" w:color="00000A"/>
+              <w:left w:val="single" w:sz="4" w:space="0" w:color="00000A"/>
+              <w:bottom w:val="single" w:sz="4" w:space="0" w:color="00000A"/>
+              <w:insideH w:val="single" w:sz="4" w:space="0" w:color="00000A"/>
+              <w:right w:val="single" w:sz="4" w:space="0" w:color="00000A"/>
+              <w:insideV w:val="single" w:sz="4" w:space="0" w:color="00000A"/>
+            </w:tcBorders>
+            <w:shd w:fill="FFFFFF" w:val="clear"/>
+            <w:tcMar>
+              <w:left w:w="103" w:type="dxa"/>
             </w:tcMar>
           </w:tcPr>
           <w:p>
@@ -1184,9 +1179,9 @@
               <w:right w:val="single" w:sz="4" w:space="0" w:color="00000A"/>
               <w:insideV w:val="single" w:sz="4" w:space="0" w:color="00000A"/>
             </w:tcBorders>
-            <w:shd w:fill="auto" w:val="clear"/>
-            <w:tcMar>
-              <w:left w:w="108" w:type="dxa"/>
+            <w:shd w:fill="FFFFFF" w:val="clear"/>
+            <w:tcMar>
+              <w:left w:w="103" w:type="dxa"/>
             </w:tcMar>
           </w:tcPr>
           <w:p>
@@ -1216,9 +1211,9 @@
               <w:right w:val="single" w:sz="4" w:space="0" w:color="00000A"/>
               <w:insideV w:val="single" w:sz="4" w:space="0" w:color="00000A"/>
             </w:tcBorders>
-            <w:shd w:fill="auto" w:val="clear"/>
-            <w:tcMar>
-              <w:left w:w="108" w:type="dxa"/>
+            <w:shd w:fill="FFFFFF" w:val="clear"/>
+            <w:tcMar>
+              <w:left w:w="103" w:type="dxa"/>
             </w:tcMar>
           </w:tcPr>
           <w:p>
@@ -1248,41 +1243,37 @@
               <w:right w:val="single" w:sz="4" w:space="0" w:color="00000A"/>
               <w:insideV w:val="single" w:sz="4" w:space="0" w:color="00000A"/>
             </w:tcBorders>
-            <w:shd w:fill="auto" w:val="clear"/>
-            <w:tcMar>
-              <w:left w:w="108" w:type="dxa"/>
-            </w:tcMar>
-          </w:tcPr>
-          <w:p>
-            <w:pPr>
-              <w:pStyle w:val="Normal"/>
-              <w:spacing w:before="0" w:after="200"/>
-              <w:rPr/>
-            </w:pPr>
-            <w:r>
-              <w:rPr/>
-              <w:t>0-</w:t>
-            </w:r>
-            <w:r>
-              <w:rPr/>
-              <w:t>255</w:t>
-            </w:r>
-          </w:p>
-        </w:tc>
-        <w:tc>
-          <w:tcPr>
-            <w:tcW w:w="2394" w:type="dxa"/>
-            <w:tcBorders>
-              <w:top w:val="single" w:sz="4" w:space="0" w:color="00000A"/>
-              <w:left w:val="single" w:sz="4" w:space="0" w:color="00000A"/>
-              <w:bottom w:val="single" w:sz="4" w:space="0" w:color="00000A"/>
-              <w:insideH w:val="single" w:sz="4" w:space="0" w:color="00000A"/>
-              <w:right w:val="single" w:sz="4" w:space="0" w:color="00000A"/>
-              <w:insideV w:val="single" w:sz="4" w:space="0" w:color="00000A"/>
-            </w:tcBorders>
-            <w:shd w:fill="auto" w:val="clear"/>
-            <w:tcMar>
-              <w:left w:w="108" w:type="dxa"/>
+            <w:shd w:fill="FFFFFF" w:val="clear"/>
+            <w:tcMar>
+              <w:left w:w="103" w:type="dxa"/>
+            </w:tcMar>
+          </w:tcPr>
+          <w:p>
+            <w:pPr>
+              <w:pStyle w:val="Normal"/>
+              <w:spacing w:before="0" w:after="200"/>
+              <w:rPr/>
+            </w:pPr>
+            <w:r>
+              <w:rPr/>
+              <w:t>0-255</w:t>
+            </w:r>
+          </w:p>
+        </w:tc>
+        <w:tc>
+          <w:tcPr>
+            <w:tcW w:w="2394" w:type="dxa"/>
+            <w:tcBorders>
+              <w:top w:val="single" w:sz="4" w:space="0" w:color="00000A"/>
+              <w:left w:val="single" w:sz="4" w:space="0" w:color="00000A"/>
+              <w:bottom w:val="single" w:sz="4" w:space="0" w:color="00000A"/>
+              <w:insideH w:val="single" w:sz="4" w:space="0" w:color="00000A"/>
+              <w:right w:val="single" w:sz="4" w:space="0" w:color="00000A"/>
+              <w:insideV w:val="single" w:sz="4" w:space="0" w:color="00000A"/>
+            </w:tcBorders>
+            <w:shd w:fill="FFFFFF" w:val="clear"/>
+            <w:tcMar>
+              <w:left w:w="103" w:type="dxa"/>
             </w:tcMar>
           </w:tcPr>
           <w:p>
@@ -1317,9 +1308,9 @@
               <w:right w:val="single" w:sz="4" w:space="0" w:color="00000A"/>
               <w:insideV w:val="single" w:sz="4" w:space="0" w:color="00000A"/>
             </w:tcBorders>
-            <w:shd w:fill="auto" w:val="clear"/>
-            <w:tcMar>
-              <w:left w:w="108" w:type="dxa"/>
+            <w:shd w:fill="FFFFFF" w:val="clear"/>
+            <w:tcMar>
+              <w:left w:w="103" w:type="dxa"/>
             </w:tcMar>
           </w:tcPr>
           <w:p>
@@ -1349,9 +1340,9 @@
               <w:right w:val="single" w:sz="4" w:space="0" w:color="00000A"/>
               <w:insideV w:val="single" w:sz="4" w:space="0" w:color="00000A"/>
             </w:tcBorders>
-            <w:shd w:fill="auto" w:val="clear"/>
-            <w:tcMar>
-              <w:left w:w="108" w:type="dxa"/>
+            <w:shd w:fill="FFFFFF" w:val="clear"/>
+            <w:tcMar>
+              <w:left w:w="103" w:type="dxa"/>
             </w:tcMar>
           </w:tcPr>
           <w:p>
@@ -1381,41 +1372,37 @@
               <w:right w:val="single" w:sz="4" w:space="0" w:color="00000A"/>
               <w:insideV w:val="single" w:sz="4" w:space="0" w:color="00000A"/>
             </w:tcBorders>
-            <w:shd w:fill="auto" w:val="clear"/>
-            <w:tcMar>
-              <w:left w:w="108" w:type="dxa"/>
-            </w:tcMar>
-          </w:tcPr>
-          <w:p>
-            <w:pPr>
-              <w:pStyle w:val="Normal"/>
-              <w:spacing w:before="0" w:after="200"/>
-              <w:rPr/>
-            </w:pPr>
-            <w:r>
-              <w:rPr/>
-              <w:t>0-</w:t>
-            </w:r>
-            <w:r>
-              <w:rPr/>
-              <w:t>255</w:t>
-            </w:r>
-          </w:p>
-        </w:tc>
-        <w:tc>
-          <w:tcPr>
-            <w:tcW w:w="2394" w:type="dxa"/>
-            <w:tcBorders>
-              <w:top w:val="single" w:sz="4" w:space="0" w:color="00000A"/>
-              <w:left w:val="single" w:sz="4" w:space="0" w:color="00000A"/>
-              <w:bottom w:val="single" w:sz="4" w:space="0" w:color="00000A"/>
-              <w:insideH w:val="single" w:sz="4" w:space="0" w:color="00000A"/>
-              <w:right w:val="single" w:sz="4" w:space="0" w:color="00000A"/>
-              <w:insideV w:val="single" w:sz="4" w:space="0" w:color="00000A"/>
-            </w:tcBorders>
-            <w:shd w:fill="auto" w:val="clear"/>
-            <w:tcMar>
-              <w:left w:w="108" w:type="dxa"/>
+            <w:shd w:fill="FFFFFF" w:val="clear"/>
+            <w:tcMar>
+              <w:left w:w="103" w:type="dxa"/>
+            </w:tcMar>
+          </w:tcPr>
+          <w:p>
+            <w:pPr>
+              <w:pStyle w:val="Normal"/>
+              <w:spacing w:before="0" w:after="200"/>
+              <w:rPr/>
+            </w:pPr>
+            <w:r>
+              <w:rPr/>
+              <w:t>0-255</w:t>
+            </w:r>
+          </w:p>
+        </w:tc>
+        <w:tc>
+          <w:tcPr>
+            <w:tcW w:w="2394" w:type="dxa"/>
+            <w:tcBorders>
+              <w:top w:val="single" w:sz="4" w:space="0" w:color="00000A"/>
+              <w:left w:val="single" w:sz="4" w:space="0" w:color="00000A"/>
+              <w:bottom w:val="single" w:sz="4" w:space="0" w:color="00000A"/>
+              <w:insideH w:val="single" w:sz="4" w:space="0" w:color="00000A"/>
+              <w:right w:val="single" w:sz="4" w:space="0" w:color="00000A"/>
+              <w:insideV w:val="single" w:sz="4" w:space="0" w:color="00000A"/>
+            </w:tcBorders>
+            <w:shd w:fill="FFFFFF" w:val="clear"/>
+            <w:tcMar>
+              <w:left w:w="103" w:type="dxa"/>
             </w:tcMar>
           </w:tcPr>
           <w:p>
@@ -1450,9 +1437,9 @@
               <w:right w:val="single" w:sz="4" w:space="0" w:color="00000A"/>
               <w:insideV w:val="single" w:sz="4" w:space="0" w:color="00000A"/>
             </w:tcBorders>
-            <w:shd w:fill="auto" w:val="clear"/>
-            <w:tcMar>
-              <w:left w:w="108" w:type="dxa"/>
+            <w:shd w:fill="FFFFFF" w:val="clear"/>
+            <w:tcMar>
+              <w:left w:w="103" w:type="dxa"/>
             </w:tcMar>
           </w:tcPr>
           <w:p>
@@ -1482,9 +1469,9 @@
               <w:right w:val="single" w:sz="4" w:space="0" w:color="00000A"/>
               <w:insideV w:val="single" w:sz="4" w:space="0" w:color="00000A"/>
             </w:tcBorders>
-            <w:shd w:fill="auto" w:val="clear"/>
-            <w:tcMar>
-              <w:left w:w="108" w:type="dxa"/>
+            <w:shd w:fill="FFFFFF" w:val="clear"/>
+            <w:tcMar>
+              <w:left w:w="103" w:type="dxa"/>
             </w:tcMar>
           </w:tcPr>
           <w:p>
@@ -1514,41 +1501,37 @@
               <w:right w:val="single" w:sz="4" w:space="0" w:color="00000A"/>
               <w:insideV w:val="single" w:sz="4" w:space="0" w:color="00000A"/>
             </w:tcBorders>
-            <w:shd w:fill="auto" w:val="clear"/>
-            <w:tcMar>
-              <w:left w:w="108" w:type="dxa"/>
-            </w:tcMar>
-          </w:tcPr>
-          <w:p>
-            <w:pPr>
-              <w:pStyle w:val="Normal"/>
-              <w:spacing w:before="0" w:after="200"/>
-              <w:rPr/>
-            </w:pPr>
-            <w:r>
-              <w:rPr/>
-              <w:t>0-</w:t>
-            </w:r>
-            <w:r>
-              <w:rPr/>
-              <w:t>255</w:t>
-            </w:r>
-          </w:p>
-        </w:tc>
-        <w:tc>
-          <w:tcPr>
-            <w:tcW w:w="2394" w:type="dxa"/>
-            <w:tcBorders>
-              <w:top w:val="single" w:sz="4" w:space="0" w:color="00000A"/>
-              <w:left w:val="single" w:sz="4" w:space="0" w:color="00000A"/>
-              <w:bottom w:val="single" w:sz="4" w:space="0" w:color="00000A"/>
-              <w:insideH w:val="single" w:sz="4" w:space="0" w:color="00000A"/>
-              <w:right w:val="single" w:sz="4" w:space="0" w:color="00000A"/>
-              <w:insideV w:val="single" w:sz="4" w:space="0" w:color="00000A"/>
-            </w:tcBorders>
-            <w:shd w:fill="auto" w:val="clear"/>
-            <w:tcMar>
-              <w:left w:w="108" w:type="dxa"/>
+            <w:shd w:fill="FFFFFF" w:val="clear"/>
+            <w:tcMar>
+              <w:left w:w="103" w:type="dxa"/>
+            </w:tcMar>
+          </w:tcPr>
+          <w:p>
+            <w:pPr>
+              <w:pStyle w:val="Normal"/>
+              <w:spacing w:before="0" w:after="200"/>
+              <w:rPr/>
+            </w:pPr>
+            <w:r>
+              <w:rPr/>
+              <w:t>0-255</w:t>
+            </w:r>
+          </w:p>
+        </w:tc>
+        <w:tc>
+          <w:tcPr>
+            <w:tcW w:w="2394" w:type="dxa"/>
+            <w:tcBorders>
+              <w:top w:val="single" w:sz="4" w:space="0" w:color="00000A"/>
+              <w:left w:val="single" w:sz="4" w:space="0" w:color="00000A"/>
+              <w:bottom w:val="single" w:sz="4" w:space="0" w:color="00000A"/>
+              <w:insideH w:val="single" w:sz="4" w:space="0" w:color="00000A"/>
+              <w:right w:val="single" w:sz="4" w:space="0" w:color="00000A"/>
+              <w:insideV w:val="single" w:sz="4" w:space="0" w:color="00000A"/>
+            </w:tcBorders>
+            <w:shd w:fill="FFFFFF" w:val="clear"/>
+            <w:tcMar>
+              <w:left w:w="103" w:type="dxa"/>
             </w:tcMar>
           </w:tcPr>
           <w:p>
@@ -1579,9 +1562,9 @@
               <w:right w:val="single" w:sz="4" w:space="0" w:color="00000A"/>
               <w:insideV w:val="single" w:sz="4" w:space="0" w:color="00000A"/>
             </w:tcBorders>
-            <w:shd w:fill="auto" w:val="clear"/>
-            <w:tcMar>
-              <w:left w:w="108" w:type="dxa"/>
+            <w:shd w:fill="FFFFFF" w:val="clear"/>
+            <w:tcMar>
+              <w:left w:w="103" w:type="dxa"/>
             </w:tcMar>
           </w:tcPr>
           <w:p>
@@ -1611,9 +1594,9 @@
               <w:right w:val="single" w:sz="4" w:space="0" w:color="00000A"/>
               <w:insideV w:val="single" w:sz="4" w:space="0" w:color="00000A"/>
             </w:tcBorders>
-            <w:shd w:fill="auto" w:val="clear"/>
-            <w:tcMar>
-              <w:left w:w="108" w:type="dxa"/>
+            <w:shd w:fill="FFFFFF" w:val="clear"/>
+            <w:tcMar>
+              <w:left w:w="103" w:type="dxa"/>
             </w:tcMar>
           </w:tcPr>
           <w:p>
@@ -1643,9 +1626,9 @@
               <w:right w:val="single" w:sz="4" w:space="0" w:color="00000A"/>
               <w:insideV w:val="single" w:sz="4" w:space="0" w:color="00000A"/>
             </w:tcBorders>
-            <w:shd w:fill="auto" w:val="clear"/>
-            <w:tcMar>
-              <w:left w:w="108" w:type="dxa"/>
+            <w:shd w:fill="FFFFFF" w:val="clear"/>
+            <w:tcMar>
+              <w:left w:w="103" w:type="dxa"/>
             </w:tcMar>
           </w:tcPr>
           <w:p>
@@ -1675,9 +1658,9 @@
               <w:right w:val="single" w:sz="4" w:space="0" w:color="00000A"/>
               <w:insideV w:val="single" w:sz="4" w:space="0" w:color="00000A"/>
             </w:tcBorders>
-            <w:shd w:fill="auto" w:val="clear"/>
-            <w:tcMar>
-              <w:left w:w="108" w:type="dxa"/>
+            <w:shd w:fill="FFFFFF" w:val="clear"/>
+            <w:tcMar>
+              <w:left w:w="103" w:type="dxa"/>
             </w:tcMar>
           </w:tcPr>
           <w:p>
@@ -1710,17 +1693,13 @@
       </w:pPr>
       <w:r>
         <w:rPr/>
-        <w:t xml:space="preserve">3. </w:t>
-      </w:r>
-      <w:r>
-        <w:rPr/>
-        <w:t>Data Between the RdosTester Subsystem and the PacketTransmitter Subsystem</w:t>
+        <w:t>3. Data Between the RdosTester Subsystem and the PacketTransmitter Subsystem</w:t>
       </w:r>
     </w:p>
     <w:tbl>
       <w:tblPr>
         <w:jc w:val="left"/>
-        <w:tblInd w:w="0" w:type="dxa"/>
+        <w:tblInd w:w="-5" w:type="dxa"/>
         <w:tblBorders>
           <w:top w:val="single" w:sz="4" w:space="0" w:color="00000A"/>
           <w:left w:val="single" w:sz="4" w:space="0" w:color="00000A"/>
@@ -1731,7 +1710,7 @@
         </w:tblBorders>
         <w:tblCellMar>
           <w:top w:w="0" w:type="dxa"/>
-          <w:left w:w="108" w:type="dxa"/>
+          <w:left w:w="103" w:type="dxa"/>
           <w:bottom w:w="0" w:type="dxa"/>
           <w:right w:w="108" w:type="dxa"/>
         </w:tblCellMar>
@@ -1757,9 +1736,9 @@
               <w:right w:val="single" w:sz="4" w:space="0" w:color="00000A"/>
               <w:insideV w:val="single" w:sz="4" w:space="0" w:color="00000A"/>
             </w:tcBorders>
-            <w:shd w:fill="auto" w:val="clear"/>
-            <w:tcMar>
-              <w:left w:w="108" w:type="dxa"/>
+            <w:shd w:fill="FFFFFF" w:val="clear"/>
+            <w:tcMar>
+              <w:left w:w="103" w:type="dxa"/>
             </w:tcMar>
           </w:tcPr>
           <w:p>
@@ -1790,9 +1769,9 @@
               <w:right w:val="single" w:sz="4" w:space="0" w:color="00000A"/>
               <w:insideV w:val="single" w:sz="4" w:space="0" w:color="00000A"/>
             </w:tcBorders>
-            <w:shd w:fill="auto" w:val="clear"/>
-            <w:tcMar>
-              <w:left w:w="108" w:type="dxa"/>
+            <w:shd w:fill="FFFFFF" w:val="clear"/>
+            <w:tcMar>
+              <w:left w:w="103" w:type="dxa"/>
             </w:tcMar>
           </w:tcPr>
           <w:p>
@@ -1823,9 +1802,9 @@
               <w:right w:val="single" w:sz="4" w:space="0" w:color="00000A"/>
               <w:insideV w:val="single" w:sz="4" w:space="0" w:color="00000A"/>
             </w:tcBorders>
-            <w:shd w:fill="auto" w:val="clear"/>
-            <w:tcMar>
-              <w:left w:w="108" w:type="dxa"/>
+            <w:shd w:fill="FFFFFF" w:val="clear"/>
+            <w:tcMar>
+              <w:left w:w="103" w:type="dxa"/>
             </w:tcMar>
           </w:tcPr>
           <w:p>
@@ -1856,9 +1835,9 @@
               <w:right w:val="single" w:sz="4" w:space="0" w:color="00000A"/>
               <w:insideV w:val="single" w:sz="4" w:space="0" w:color="00000A"/>
             </w:tcBorders>
-            <w:shd w:fill="auto" w:val="clear"/>
-            <w:tcMar>
-              <w:left w:w="108" w:type="dxa"/>
+            <w:shd w:fill="FFFFFF" w:val="clear"/>
+            <w:tcMar>
+              <w:left w:w="103" w:type="dxa"/>
             </w:tcMar>
           </w:tcPr>
           <w:p>
@@ -1894,9 +1873,9 @@
               <w:right w:val="nil"/>
               <w:insideV w:val="nil"/>
             </w:tcBorders>
-            <w:shd w:fill="auto" w:val="clear"/>
-            <w:tcMar>
-              <w:left w:w="108" w:type="dxa"/>
+            <w:shd w:fill="FFFFFF" w:val="clear"/>
+            <w:tcMar>
+              <w:left w:w="103" w:type="dxa"/>
             </w:tcMar>
           </w:tcPr>
           <w:p>
@@ -1926,7 +1905,10 @@
               <w:right w:val="nil"/>
               <w:insideV w:val="nil"/>
             </w:tcBorders>
-            <w:shd w:fill="auto" w:val="clear"/>
+            <w:shd w:fill="FFFFFF" w:val="clear"/>
+            <w:tcMar>
+              <w:left w:w="113" w:type="dxa"/>
+            </w:tcMar>
           </w:tcPr>
           <w:p>
             <w:pPr>
@@ -1955,7 +1937,10 @@
               <w:right w:val="nil"/>
               <w:insideV w:val="nil"/>
             </w:tcBorders>
-            <w:shd w:fill="auto" w:val="clear"/>
+            <w:shd w:fill="FFFFFF" w:val="clear"/>
+            <w:tcMar>
+              <w:left w:w="113" w:type="dxa"/>
+            </w:tcMar>
           </w:tcPr>
           <w:p>
             <w:pPr>
@@ -1983,7 +1968,10 @@
               <w:right w:val="single" w:sz="4" w:space="0" w:color="00000A"/>
               <w:insideV w:val="single" w:sz="4" w:space="0" w:color="00000A"/>
             </w:tcBorders>
-            <w:shd w:fill="auto" w:val="clear"/>
+            <w:shd w:fill="FFFFFF" w:val="clear"/>
+            <w:tcMar>
+              <w:left w:w="113" w:type="dxa"/>
+            </w:tcMar>
           </w:tcPr>
           <w:p>
             <w:pPr>
@@ -2016,9 +2004,9 @@
               <w:right w:val="nil"/>
               <w:insideV w:val="nil"/>
             </w:tcBorders>
-            <w:shd w:fill="auto" w:val="clear"/>
-            <w:tcMar>
-              <w:left w:w="108" w:type="dxa"/>
+            <w:shd w:fill="FFFFFF" w:val="clear"/>
+            <w:tcMar>
+              <w:left w:w="103" w:type="dxa"/>
             </w:tcMar>
           </w:tcPr>
           <w:p>
@@ -2045,7 +2033,10 @@
               <w:right w:val="nil"/>
               <w:insideV w:val="nil"/>
             </w:tcBorders>
-            <w:shd w:fill="auto" w:val="clear"/>
+            <w:shd w:fill="FFFFFF" w:val="clear"/>
+            <w:tcMar>
+              <w:left w:w="113" w:type="dxa"/>
+            </w:tcMar>
           </w:tcPr>
           <w:p>
             <w:pPr>
@@ -2074,7 +2065,10 @@
               <w:right w:val="nil"/>
               <w:insideV w:val="nil"/>
             </w:tcBorders>
-            <w:shd w:fill="auto" w:val="clear"/>
+            <w:shd w:fill="FFFFFF" w:val="clear"/>
+            <w:tcMar>
+              <w:left w:w="113" w:type="dxa"/>
+            </w:tcMar>
           </w:tcPr>
           <w:p>
             <w:pPr>
@@ -2103,7 +2097,10 @@
               <w:right w:val="single" w:sz="4" w:space="0" w:color="00000A"/>
               <w:insideV w:val="single" w:sz="4" w:space="0" w:color="00000A"/>
             </w:tcBorders>
-            <w:shd w:fill="auto" w:val="clear"/>
+            <w:shd w:fill="FFFFFF" w:val="clear"/>
+            <w:tcMar>
+              <w:left w:w="113" w:type="dxa"/>
+            </w:tcMar>
           </w:tcPr>
           <w:p>
             <w:pPr>
@@ -2137,9 +2134,9 @@
               <w:right w:val="nil"/>
               <w:insideV w:val="nil"/>
             </w:tcBorders>
-            <w:shd w:fill="auto" w:val="clear"/>
-            <w:tcMar>
-              <w:left w:w="108" w:type="dxa"/>
+            <w:shd w:fill="FFFFFF" w:val="clear"/>
+            <w:tcMar>
+              <w:left w:w="103" w:type="dxa"/>
             </w:tcMar>
           </w:tcPr>
           <w:p>
@@ -2166,7 +2163,10 @@
               <w:right w:val="nil"/>
               <w:insideV w:val="nil"/>
             </w:tcBorders>
-            <w:shd w:fill="auto" w:val="clear"/>
+            <w:shd w:fill="FFFFFF" w:val="clear"/>
+            <w:tcMar>
+              <w:left w:w="113" w:type="dxa"/>
+            </w:tcMar>
           </w:tcPr>
           <w:p>
             <w:pPr>
@@ -2195,7 +2195,10 @@
               <w:right w:val="nil"/>
               <w:insideV w:val="nil"/>
             </w:tcBorders>
-            <w:shd w:fill="auto" w:val="clear"/>
+            <w:shd w:fill="FFFFFF" w:val="clear"/>
+            <w:tcMar>
+              <w:left w:w="113" w:type="dxa"/>
+            </w:tcMar>
           </w:tcPr>
           <w:p>
             <w:pPr>
@@ -2224,7 +2227,10 @@
               <w:right w:val="single" w:sz="4" w:space="0" w:color="00000A"/>
               <w:insideV w:val="single" w:sz="4" w:space="0" w:color="00000A"/>
             </w:tcBorders>
-            <w:shd w:fill="auto" w:val="clear"/>
+            <w:shd w:fill="FFFFFF" w:val="clear"/>
+            <w:tcMar>
+              <w:left w:w="113" w:type="dxa"/>
+            </w:tcMar>
           </w:tcPr>
           <w:p>
             <w:pPr>
@@ -2260,17 +2266,13 @@
       </w:pPr>
       <w:r>
         <w:rPr/>
-        <w:t xml:space="preserve">4. </w:t>
-      </w:r>
-      <w:r>
-        <w:rPr/>
-        <w:t>Data Between the RdosTester Subsystem and the Analysis Subsystem</w:t>
+        <w:t>4. Data Between the RdosTester Subsystem and the Analysis Subsystem</w:t>
       </w:r>
     </w:p>
     <w:tbl>
       <w:tblPr>
         <w:jc w:val="left"/>
-        <w:tblInd w:w="0" w:type="dxa"/>
+        <w:tblInd w:w="-5" w:type="dxa"/>
         <w:tblBorders>
           <w:top w:val="single" w:sz="4" w:space="0" w:color="00000A"/>
           <w:left w:val="single" w:sz="4" w:space="0" w:color="00000A"/>
@@ -2281,7 +2283,7 @@
         </w:tblBorders>
         <w:tblCellMar>
           <w:top w:w="0" w:type="dxa"/>
-          <w:left w:w="108" w:type="dxa"/>
+          <w:left w:w="103" w:type="dxa"/>
           <w:bottom w:w="0" w:type="dxa"/>
           <w:right w:w="108" w:type="dxa"/>
         </w:tblCellMar>
@@ -2307,9 +2309,9 @@
               <w:right w:val="single" w:sz="4" w:space="0" w:color="00000A"/>
               <w:insideV w:val="single" w:sz="4" w:space="0" w:color="00000A"/>
             </w:tcBorders>
-            <w:shd w:fill="auto" w:val="clear"/>
-            <w:tcMar>
-              <w:left w:w="108" w:type="dxa"/>
+            <w:shd w:fill="FFFFFF" w:val="clear"/>
+            <w:tcMar>
+              <w:left w:w="103" w:type="dxa"/>
             </w:tcMar>
           </w:tcPr>
           <w:p>
@@ -2340,9 +2342,9 @@
               <w:right w:val="single" w:sz="4" w:space="0" w:color="00000A"/>
               <w:insideV w:val="single" w:sz="4" w:space="0" w:color="00000A"/>
             </w:tcBorders>
-            <w:shd w:fill="auto" w:val="clear"/>
-            <w:tcMar>
-              <w:left w:w="108" w:type="dxa"/>
+            <w:shd w:fill="FFFFFF" w:val="clear"/>
+            <w:tcMar>
+              <w:left w:w="103" w:type="dxa"/>
             </w:tcMar>
           </w:tcPr>
           <w:p>
@@ -2373,9 +2375,9 @@
               <w:right w:val="single" w:sz="4" w:space="0" w:color="00000A"/>
               <w:insideV w:val="single" w:sz="4" w:space="0" w:color="00000A"/>
             </w:tcBorders>
-            <w:shd w:fill="auto" w:val="clear"/>
-            <w:tcMar>
-              <w:left w:w="108" w:type="dxa"/>
+            <w:shd w:fill="FFFFFF" w:val="clear"/>
+            <w:tcMar>
+              <w:left w:w="103" w:type="dxa"/>
             </w:tcMar>
           </w:tcPr>
           <w:p>
@@ -2406,9 +2408,9 @@
               <w:right w:val="single" w:sz="4" w:space="0" w:color="00000A"/>
               <w:insideV w:val="single" w:sz="4" w:space="0" w:color="00000A"/>
             </w:tcBorders>
-            <w:shd w:fill="auto" w:val="clear"/>
-            <w:tcMar>
-              <w:left w:w="108" w:type="dxa"/>
+            <w:shd w:fill="FFFFFF" w:val="clear"/>
+            <w:tcMar>
+              <w:left w:w="103" w:type="dxa"/>
             </w:tcMar>
           </w:tcPr>
           <w:p>
@@ -2444,9 +2446,9 @@
               <w:right w:val="single" w:sz="4" w:space="0" w:color="00000A"/>
               <w:insideV w:val="single" w:sz="4" w:space="0" w:color="00000A"/>
             </w:tcBorders>
-            <w:shd w:fill="auto" w:val="clear"/>
-            <w:tcMar>
-              <w:left w:w="108" w:type="dxa"/>
+            <w:shd w:fill="FFFFFF" w:val="clear"/>
+            <w:tcMar>
+              <w:left w:w="103" w:type="dxa"/>
             </w:tcMar>
           </w:tcPr>
           <w:p>
@@ -2476,9 +2478,9 @@
               <w:right w:val="single" w:sz="4" w:space="0" w:color="00000A"/>
               <w:insideV w:val="single" w:sz="4" w:space="0" w:color="00000A"/>
             </w:tcBorders>
-            <w:shd w:fill="auto" w:val="clear"/>
-            <w:tcMar>
-              <w:left w:w="108" w:type="dxa"/>
+            <w:shd w:fill="FFFFFF" w:val="clear"/>
+            <w:tcMar>
+              <w:left w:w="103" w:type="dxa"/>
             </w:tcMar>
           </w:tcPr>
           <w:p>
@@ -2508,9 +2510,9 @@
               <w:right w:val="single" w:sz="4" w:space="0" w:color="00000A"/>
               <w:insideV w:val="single" w:sz="4" w:space="0" w:color="00000A"/>
             </w:tcBorders>
-            <w:shd w:fill="auto" w:val="clear"/>
-            <w:tcMar>
-              <w:left w:w="108" w:type="dxa"/>
+            <w:shd w:fill="FFFFFF" w:val="clear"/>
+            <w:tcMar>
+              <w:left w:w="103" w:type="dxa"/>
             </w:tcMar>
           </w:tcPr>
           <w:p>
@@ -2540,9 +2542,9 @@
               <w:right w:val="single" w:sz="4" w:space="0" w:color="00000A"/>
               <w:insideV w:val="single" w:sz="4" w:space="0" w:color="00000A"/>
             </w:tcBorders>
-            <w:shd w:fill="auto" w:val="clear"/>
-            <w:tcMar>
-              <w:left w:w="108" w:type="dxa"/>
+            <w:shd w:fill="FFFFFF" w:val="clear"/>
+            <w:tcMar>
+              <w:left w:w="103" w:type="dxa"/>
             </w:tcMar>
           </w:tcPr>
           <w:p>
@@ -2577,9 +2579,9 @@
               <w:right w:val="single" w:sz="4" w:space="0" w:color="00000A"/>
               <w:insideV w:val="single" w:sz="4" w:space="0" w:color="00000A"/>
             </w:tcBorders>
-            <w:shd w:fill="auto" w:val="clear"/>
-            <w:tcMar>
-              <w:left w:w="108" w:type="dxa"/>
+            <w:shd w:fill="FFFFFF" w:val="clear"/>
+            <w:tcMar>
+              <w:left w:w="103" w:type="dxa"/>
             </w:tcMar>
           </w:tcPr>
           <w:p>
@@ -2609,9 +2611,9 @@
               <w:right w:val="single" w:sz="4" w:space="0" w:color="00000A"/>
               <w:insideV w:val="single" w:sz="4" w:space="0" w:color="00000A"/>
             </w:tcBorders>
-            <w:shd w:fill="auto" w:val="clear"/>
-            <w:tcMar>
-              <w:left w:w="108" w:type="dxa"/>
+            <w:shd w:fill="FFFFFF" w:val="clear"/>
+            <w:tcMar>
+              <w:left w:w="103" w:type="dxa"/>
             </w:tcMar>
           </w:tcPr>
           <w:p>
@@ -2641,9 +2643,9 @@
               <w:right w:val="single" w:sz="4" w:space="0" w:color="00000A"/>
               <w:insideV w:val="single" w:sz="4" w:space="0" w:color="00000A"/>
             </w:tcBorders>
-            <w:shd w:fill="auto" w:val="clear"/>
-            <w:tcMar>
-              <w:left w:w="108" w:type="dxa"/>
+            <w:shd w:fill="FFFFFF" w:val="clear"/>
+            <w:tcMar>
+              <w:left w:w="103" w:type="dxa"/>
             </w:tcMar>
           </w:tcPr>
           <w:p>
@@ -2671,9 +2673,9 @@
               <w:right w:val="single" w:sz="4" w:space="0" w:color="00000A"/>
               <w:insideV w:val="single" w:sz="4" w:space="0" w:color="00000A"/>
             </w:tcBorders>
-            <w:shd w:fill="auto" w:val="clear"/>
-            <w:tcMar>
-              <w:left w:w="108" w:type="dxa"/>
+            <w:shd w:fill="FFFFFF" w:val="clear"/>
+            <w:tcMar>
+              <w:left w:w="103" w:type="dxa"/>
             </w:tcMar>
           </w:tcPr>
           <w:p>
@@ -2710,17 +2712,13 @@
       </w:pPr>
       <w:r>
         <w:rPr/>
-        <w:t xml:space="preserve">5. </w:t>
-      </w:r>
-      <w:r>
-        <w:rPr/>
-        <w:t>Data Between the RdosTester Subsystem and the User</w:t>
+        <w:t>5. Data Between the RdosTester Subsystem and the User</w:t>
       </w:r>
     </w:p>
     <w:tbl>
       <w:tblPr>
         <w:jc w:val="left"/>
-        <w:tblInd w:w="0" w:type="dxa"/>
+        <w:tblInd w:w="-5" w:type="dxa"/>
         <w:tblBorders>
           <w:top w:val="single" w:sz="4" w:space="0" w:color="00000A"/>
           <w:left w:val="single" w:sz="4" w:space="0" w:color="00000A"/>
@@ -2731,7 +2729,7 @@
         </w:tblBorders>
         <w:tblCellMar>
           <w:top w:w="0" w:type="dxa"/>
-          <w:left w:w="108" w:type="dxa"/>
+          <w:left w:w="103" w:type="dxa"/>
           <w:bottom w:w="0" w:type="dxa"/>
           <w:right w:w="108" w:type="dxa"/>
         </w:tblCellMar>
@@ -2757,9 +2755,9 @@
               <w:right w:val="single" w:sz="4" w:space="0" w:color="00000A"/>
               <w:insideV w:val="single" w:sz="4" w:space="0" w:color="00000A"/>
             </w:tcBorders>
-            <w:shd w:fill="auto" w:val="clear"/>
-            <w:tcMar>
-              <w:left w:w="108" w:type="dxa"/>
+            <w:shd w:fill="FFFFFF" w:val="clear"/>
+            <w:tcMar>
+              <w:left w:w="103" w:type="dxa"/>
             </w:tcMar>
           </w:tcPr>
           <w:p>
@@ -2790,9 +2788,9 @@
               <w:right w:val="single" w:sz="4" w:space="0" w:color="00000A"/>
               <w:insideV w:val="single" w:sz="4" w:space="0" w:color="00000A"/>
             </w:tcBorders>
-            <w:shd w:fill="auto" w:val="clear"/>
-            <w:tcMar>
-              <w:left w:w="108" w:type="dxa"/>
+            <w:shd w:fill="FFFFFF" w:val="clear"/>
+            <w:tcMar>
+              <w:left w:w="103" w:type="dxa"/>
             </w:tcMar>
           </w:tcPr>
           <w:p>
@@ -2823,9 +2821,9 @@
               <w:right w:val="single" w:sz="4" w:space="0" w:color="00000A"/>
               <w:insideV w:val="single" w:sz="4" w:space="0" w:color="00000A"/>
             </w:tcBorders>
-            <w:shd w:fill="auto" w:val="clear"/>
-            <w:tcMar>
-              <w:left w:w="108" w:type="dxa"/>
+            <w:shd w:fill="FFFFFF" w:val="clear"/>
+            <w:tcMar>
+              <w:left w:w="103" w:type="dxa"/>
             </w:tcMar>
           </w:tcPr>
           <w:p>
@@ -2856,9 +2854,9 @@
               <w:right w:val="single" w:sz="4" w:space="0" w:color="00000A"/>
               <w:insideV w:val="single" w:sz="4" w:space="0" w:color="00000A"/>
             </w:tcBorders>
-            <w:shd w:fill="auto" w:val="clear"/>
-            <w:tcMar>
-              <w:left w:w="108" w:type="dxa"/>
+            <w:shd w:fill="FFFFFF" w:val="clear"/>
+            <w:tcMar>
+              <w:left w:w="103" w:type="dxa"/>
             </w:tcMar>
           </w:tcPr>
           <w:p>
@@ -2894,9 +2892,9 @@
               <w:right w:val="single" w:sz="4" w:space="0" w:color="00000A"/>
               <w:insideV w:val="single" w:sz="4" w:space="0" w:color="00000A"/>
             </w:tcBorders>
-            <w:shd w:fill="auto" w:val="clear"/>
-            <w:tcMar>
-              <w:left w:w="108" w:type="dxa"/>
+            <w:shd w:fill="FFFFFF" w:val="clear"/>
+            <w:tcMar>
+              <w:left w:w="103" w:type="dxa"/>
             </w:tcMar>
           </w:tcPr>
           <w:p>
@@ -2926,9 +2924,9 @@
               <w:right w:val="single" w:sz="4" w:space="0" w:color="00000A"/>
               <w:insideV w:val="single" w:sz="4" w:space="0" w:color="00000A"/>
             </w:tcBorders>
-            <w:shd w:fill="auto" w:val="clear"/>
-            <w:tcMar>
-              <w:left w:w="108" w:type="dxa"/>
+            <w:shd w:fill="FFFFFF" w:val="clear"/>
+            <w:tcMar>
+              <w:left w:w="103" w:type="dxa"/>
             </w:tcMar>
           </w:tcPr>
           <w:p>
@@ -2958,9 +2956,9 @@
               <w:right w:val="single" w:sz="4" w:space="0" w:color="00000A"/>
               <w:insideV w:val="single" w:sz="4" w:space="0" w:color="00000A"/>
             </w:tcBorders>
-            <w:shd w:fill="auto" w:val="clear"/>
-            <w:tcMar>
-              <w:left w:w="108" w:type="dxa"/>
+            <w:shd w:fill="FFFFFF" w:val="clear"/>
+            <w:tcMar>
+              <w:left w:w="103" w:type="dxa"/>
             </w:tcMar>
           </w:tcPr>
           <w:p>
@@ -2990,9 +2988,9 @@
               <w:right w:val="single" w:sz="4" w:space="0" w:color="00000A"/>
               <w:insideV w:val="single" w:sz="4" w:space="0" w:color="00000A"/>
             </w:tcBorders>
-            <w:shd w:fill="auto" w:val="clear"/>
-            <w:tcMar>
-              <w:left w:w="108" w:type="dxa"/>
+            <w:shd w:fill="FFFFFF" w:val="clear"/>
+            <w:tcMar>
+              <w:left w:w="103" w:type="dxa"/>
             </w:tcMar>
           </w:tcPr>
           <w:p>
@@ -3029,17 +3027,13 @@
       </w:pPr>
       <w:r>
         <w:rPr/>
-        <w:t xml:space="preserve">6. </w:t>
-      </w:r>
-      <w:r>
-        <w:rPr/>
-        <w:t>Data Between the PacketTransmitter Subsystem and the RdosTester Subsystem</w:t>
+        <w:t>6. Data Between the PacketTransmitter Subsystem and the RdosTester Subsystem</w:t>
       </w:r>
     </w:p>
     <w:tbl>
       <w:tblPr>
         <w:jc w:val="left"/>
-        <w:tblInd w:w="0" w:type="dxa"/>
+        <w:tblInd w:w="-5" w:type="dxa"/>
         <w:tblBorders>
           <w:top w:val="single" w:sz="4" w:space="0" w:color="00000A"/>
           <w:left w:val="single" w:sz="4" w:space="0" w:color="00000A"/>
@@ -3050,7 +3044,7 @@
         </w:tblBorders>
         <w:tblCellMar>
           <w:top w:w="0" w:type="dxa"/>
-          <w:left w:w="108" w:type="dxa"/>
+          <w:left w:w="103" w:type="dxa"/>
           <w:bottom w:w="0" w:type="dxa"/>
           <w:right w:w="108" w:type="dxa"/>
         </w:tblCellMar>
@@ -3076,9 +3070,9 @@
               <w:right w:val="single" w:sz="4" w:space="0" w:color="00000A"/>
               <w:insideV w:val="single" w:sz="4" w:space="0" w:color="00000A"/>
             </w:tcBorders>
-            <w:shd w:fill="auto" w:val="clear"/>
-            <w:tcMar>
-              <w:left w:w="108" w:type="dxa"/>
+            <w:shd w:fill="FFFFFF" w:val="clear"/>
+            <w:tcMar>
+              <w:left w:w="103" w:type="dxa"/>
             </w:tcMar>
           </w:tcPr>
           <w:p>
@@ -3109,9 +3103,9 @@
               <w:right w:val="single" w:sz="4" w:space="0" w:color="00000A"/>
               <w:insideV w:val="single" w:sz="4" w:space="0" w:color="00000A"/>
             </w:tcBorders>
-            <w:shd w:fill="auto" w:val="clear"/>
-            <w:tcMar>
-              <w:left w:w="108" w:type="dxa"/>
+            <w:shd w:fill="FFFFFF" w:val="clear"/>
+            <w:tcMar>
+              <w:left w:w="103" w:type="dxa"/>
             </w:tcMar>
           </w:tcPr>
           <w:p>
@@ -3142,9 +3136,9 @@
               <w:right w:val="single" w:sz="4" w:space="0" w:color="00000A"/>
               <w:insideV w:val="single" w:sz="4" w:space="0" w:color="00000A"/>
             </w:tcBorders>
-            <w:shd w:fill="auto" w:val="clear"/>
-            <w:tcMar>
-              <w:left w:w="108" w:type="dxa"/>
+            <w:shd w:fill="FFFFFF" w:val="clear"/>
+            <w:tcMar>
+              <w:left w:w="103" w:type="dxa"/>
             </w:tcMar>
           </w:tcPr>
           <w:p>
@@ -3175,9 +3169,9 @@
               <w:right w:val="single" w:sz="4" w:space="0" w:color="00000A"/>
               <w:insideV w:val="single" w:sz="4" w:space="0" w:color="00000A"/>
             </w:tcBorders>
-            <w:shd w:fill="auto" w:val="clear"/>
-            <w:tcMar>
-              <w:left w:w="108" w:type="dxa"/>
+            <w:shd w:fill="FFFFFF" w:val="clear"/>
+            <w:tcMar>
+              <w:left w:w="103" w:type="dxa"/>
             </w:tcMar>
           </w:tcPr>
           <w:p>
@@ -3213,9 +3207,9 @@
               <w:right w:val="nil"/>
               <w:insideV w:val="nil"/>
             </w:tcBorders>
-            <w:shd w:fill="auto" w:val="clear"/>
-            <w:tcMar>
-              <w:left w:w="108" w:type="dxa"/>
+            <w:shd w:fill="FFFFFF" w:val="clear"/>
+            <w:tcMar>
+              <w:left w:w="103" w:type="dxa"/>
             </w:tcMar>
           </w:tcPr>
           <w:p>
@@ -3245,7 +3239,10 @@
               <w:right w:val="nil"/>
               <w:insideV w:val="nil"/>
             </w:tcBorders>
-            <w:shd w:fill="auto" w:val="clear"/>
+            <w:shd w:fill="FFFFFF" w:val="clear"/>
+            <w:tcMar>
+              <w:left w:w="113" w:type="dxa"/>
+            </w:tcMar>
           </w:tcPr>
           <w:p>
             <w:pPr>
@@ -3274,7 +3271,10 @@
               <w:right w:val="nil"/>
               <w:insideV w:val="nil"/>
             </w:tcBorders>
-            <w:shd w:fill="auto" w:val="clear"/>
+            <w:shd w:fill="FFFFFF" w:val="clear"/>
+            <w:tcMar>
+              <w:left w:w="113" w:type="dxa"/>
+            </w:tcMar>
           </w:tcPr>
           <w:p>
             <w:pPr>
@@ -3302,7 +3302,10 @@
               <w:right w:val="single" w:sz="4" w:space="0" w:color="00000A"/>
               <w:insideV w:val="single" w:sz="4" w:space="0" w:color="00000A"/>
             </w:tcBorders>
-            <w:shd w:fill="auto" w:val="clear"/>
+            <w:shd w:fill="FFFFFF" w:val="clear"/>
+            <w:tcMar>
+              <w:left w:w="113" w:type="dxa"/>
+            </w:tcMar>
           </w:tcPr>
           <w:p>
             <w:pPr>
@@ -3335,9 +3338,9 @@
               <w:right w:val="nil"/>
               <w:insideV w:val="nil"/>
             </w:tcBorders>
-            <w:shd w:fill="auto" w:val="clear"/>
-            <w:tcMar>
-              <w:left w:w="108" w:type="dxa"/>
+            <w:shd w:fill="FFFFFF" w:val="clear"/>
+            <w:tcMar>
+              <w:left w:w="103" w:type="dxa"/>
             </w:tcMar>
           </w:tcPr>
           <w:p>
@@ -3364,7 +3367,10 @@
               <w:right w:val="nil"/>
               <w:insideV w:val="nil"/>
             </w:tcBorders>
-            <w:shd w:fill="auto" w:val="clear"/>
+            <w:shd w:fill="FFFFFF" w:val="clear"/>
+            <w:tcMar>
+              <w:left w:w="113" w:type="dxa"/>
+            </w:tcMar>
           </w:tcPr>
           <w:p>
             <w:pPr>
@@ -3393,7 +3399,10 @@
               <w:right w:val="nil"/>
               <w:insideV w:val="nil"/>
             </w:tcBorders>
-            <w:shd w:fill="auto" w:val="clear"/>
+            <w:shd w:fill="FFFFFF" w:val="clear"/>
+            <w:tcMar>
+              <w:left w:w="113" w:type="dxa"/>
+            </w:tcMar>
           </w:tcPr>
           <w:p>
             <w:pPr>
@@ -3422,7 +3431,10 @@
               <w:right w:val="single" w:sz="4" w:space="0" w:color="00000A"/>
               <w:insideV w:val="single" w:sz="4" w:space="0" w:color="00000A"/>
             </w:tcBorders>
-            <w:shd w:fill="auto" w:val="clear"/>
+            <w:shd w:fill="FFFFFF" w:val="clear"/>
+            <w:tcMar>
+              <w:left w:w="113" w:type="dxa"/>
+            </w:tcMar>
           </w:tcPr>
           <w:p>
             <w:pPr>
@@ -3456,9 +3468,9 @@
               <w:right w:val="nil"/>
               <w:insideV w:val="nil"/>
             </w:tcBorders>
-            <w:shd w:fill="auto" w:val="clear"/>
-            <w:tcMar>
-              <w:left w:w="108" w:type="dxa"/>
+            <w:shd w:fill="FFFFFF" w:val="clear"/>
+            <w:tcMar>
+              <w:left w:w="103" w:type="dxa"/>
             </w:tcMar>
           </w:tcPr>
           <w:p>
@@ -3485,7 +3497,10 @@
               <w:right w:val="nil"/>
               <w:insideV w:val="nil"/>
             </w:tcBorders>
-            <w:shd w:fill="auto" w:val="clear"/>
+            <w:shd w:fill="FFFFFF" w:val="clear"/>
+            <w:tcMar>
+              <w:left w:w="113" w:type="dxa"/>
+            </w:tcMar>
           </w:tcPr>
           <w:p>
             <w:pPr>
@@ -3514,7 +3529,10 @@
               <w:right w:val="nil"/>
               <w:insideV w:val="nil"/>
             </w:tcBorders>
-            <w:shd w:fill="auto" w:val="clear"/>
+            <w:shd w:fill="FFFFFF" w:val="clear"/>
+            <w:tcMar>
+              <w:left w:w="113" w:type="dxa"/>
+            </w:tcMar>
           </w:tcPr>
           <w:p>
             <w:pPr>
@@ -3543,7 +3561,10 @@
               <w:right w:val="single" w:sz="4" w:space="0" w:color="00000A"/>
               <w:insideV w:val="single" w:sz="4" w:space="0" w:color="00000A"/>
             </w:tcBorders>
-            <w:shd w:fill="auto" w:val="clear"/>
+            <w:shd w:fill="FFFFFF" w:val="clear"/>
+            <w:tcMar>
+              <w:left w:w="113" w:type="dxa"/>
+            </w:tcMar>
           </w:tcPr>
           <w:p>
             <w:pPr>
@@ -3579,17 +3600,13 @@
       </w:pPr>
       <w:r>
         <w:rPr/>
-        <w:t xml:space="preserve">7. </w:t>
-      </w:r>
-      <w:r>
-        <w:rPr/>
-        <w:t>Data Between the Analysis Subsystem and the RdosTester Subsystem</w:t>
+        <w:t>7. Data Between the Analysis Subsystem and the RdosTester Subsystem</w:t>
       </w:r>
     </w:p>
     <w:tbl>
       <w:tblPr>
         <w:jc w:val="left"/>
-        <w:tblInd w:w="0" w:type="dxa"/>
+        <w:tblInd w:w="-5" w:type="dxa"/>
         <w:tblBorders>
           <w:top w:val="single" w:sz="4" w:space="0" w:color="00000A"/>
           <w:left w:val="single" w:sz="4" w:space="0" w:color="00000A"/>
@@ -3600,7 +3617,7 @@
         </w:tblBorders>
         <w:tblCellMar>
           <w:top w:w="0" w:type="dxa"/>
-          <w:left w:w="108" w:type="dxa"/>
+          <w:left w:w="103" w:type="dxa"/>
           <w:bottom w:w="0" w:type="dxa"/>
           <w:right w:w="108" w:type="dxa"/>
         </w:tblCellMar>
@@ -3626,9 +3643,9 @@
               <w:right w:val="single" w:sz="4" w:space="0" w:color="00000A"/>
               <w:insideV w:val="single" w:sz="4" w:space="0" w:color="00000A"/>
             </w:tcBorders>
-            <w:shd w:fill="auto" w:val="clear"/>
-            <w:tcMar>
-              <w:left w:w="108" w:type="dxa"/>
+            <w:shd w:fill="FFFFFF" w:val="clear"/>
+            <w:tcMar>
+              <w:left w:w="103" w:type="dxa"/>
             </w:tcMar>
           </w:tcPr>
           <w:p>
@@ -3659,9 +3676,9 @@
               <w:right w:val="single" w:sz="4" w:space="0" w:color="00000A"/>
               <w:insideV w:val="single" w:sz="4" w:space="0" w:color="00000A"/>
             </w:tcBorders>
-            <w:shd w:fill="auto" w:val="clear"/>
-            <w:tcMar>
-              <w:left w:w="108" w:type="dxa"/>
+            <w:shd w:fill="FFFFFF" w:val="clear"/>
+            <w:tcMar>
+              <w:left w:w="103" w:type="dxa"/>
             </w:tcMar>
           </w:tcPr>
           <w:p>
@@ -3692,9 +3709,9 @@
               <w:right w:val="single" w:sz="4" w:space="0" w:color="00000A"/>
               <w:insideV w:val="single" w:sz="4" w:space="0" w:color="00000A"/>
             </w:tcBorders>
-            <w:shd w:fill="auto" w:val="clear"/>
-            <w:tcMar>
-              <w:left w:w="108" w:type="dxa"/>
+            <w:shd w:fill="FFFFFF" w:val="clear"/>
+            <w:tcMar>
+              <w:left w:w="103" w:type="dxa"/>
             </w:tcMar>
           </w:tcPr>
           <w:p>
@@ -3725,9 +3742,9 @@
               <w:right w:val="single" w:sz="4" w:space="0" w:color="00000A"/>
               <w:insideV w:val="single" w:sz="4" w:space="0" w:color="00000A"/>
             </w:tcBorders>
-            <w:shd w:fill="auto" w:val="clear"/>
-            <w:tcMar>
-              <w:left w:w="108" w:type="dxa"/>
+            <w:shd w:fill="FFFFFF" w:val="clear"/>
+            <w:tcMar>
+              <w:left w:w="103" w:type="dxa"/>
             </w:tcMar>
           </w:tcPr>
           <w:p>
@@ -3763,9 +3780,9 @@
               <w:right w:val="single" w:sz="4" w:space="0" w:color="00000A"/>
               <w:insideV w:val="single" w:sz="4" w:space="0" w:color="00000A"/>
             </w:tcBorders>
-            <w:shd w:fill="auto" w:val="clear"/>
-            <w:tcMar>
-              <w:left w:w="108" w:type="dxa"/>
+            <w:shd w:fill="FFFFFF" w:val="clear"/>
+            <w:tcMar>
+              <w:left w:w="103" w:type="dxa"/>
             </w:tcMar>
           </w:tcPr>
           <w:p>
@@ -3795,9 +3812,9 @@
               <w:right w:val="single" w:sz="4" w:space="0" w:color="00000A"/>
               <w:insideV w:val="single" w:sz="4" w:space="0" w:color="00000A"/>
             </w:tcBorders>
-            <w:shd w:fill="auto" w:val="clear"/>
-            <w:tcMar>
-              <w:left w:w="108" w:type="dxa"/>
+            <w:shd w:fill="FFFFFF" w:val="clear"/>
+            <w:tcMar>
+              <w:left w:w="103" w:type="dxa"/>
             </w:tcMar>
           </w:tcPr>
           <w:p>
@@ -3827,9 +3844,9 @@
               <w:right w:val="single" w:sz="4" w:space="0" w:color="00000A"/>
               <w:insideV w:val="single" w:sz="4" w:space="0" w:color="00000A"/>
             </w:tcBorders>
-            <w:shd w:fill="auto" w:val="clear"/>
-            <w:tcMar>
-              <w:left w:w="108" w:type="dxa"/>
+            <w:shd w:fill="FFFFFF" w:val="clear"/>
+            <w:tcMar>
+              <w:left w:w="103" w:type="dxa"/>
             </w:tcMar>
           </w:tcPr>
           <w:p>
@@ -3859,9 +3876,9 @@
               <w:right w:val="single" w:sz="4" w:space="0" w:color="00000A"/>
               <w:insideV w:val="single" w:sz="4" w:space="0" w:color="00000A"/>
             </w:tcBorders>
-            <w:shd w:fill="auto" w:val="clear"/>
-            <w:tcMar>
-              <w:left w:w="108" w:type="dxa"/>
+            <w:shd w:fill="FFFFFF" w:val="clear"/>
+            <w:tcMar>
+              <w:left w:w="103" w:type="dxa"/>
             </w:tcMar>
           </w:tcPr>
           <w:p>
@@ -3898,17 +3915,13 @@
       </w:pPr>
       <w:r>
         <w:rPr/>
-        <w:t xml:space="preserve">8. </w:t>
-      </w:r>
-      <w:r>
-        <w:rPr/>
-        <w:t>Data Between the Packet Subsystem and the RdosTester Subsystem</w:t>
+        <w:t>8. Data Between the Packet Subsystem and the RdosTester Subsystem</w:t>
       </w:r>
     </w:p>
     <w:tbl>
       <w:tblPr>
         <w:jc w:val="left"/>
-        <w:tblInd w:w="0" w:type="dxa"/>
+        <w:tblInd w:w="-5" w:type="dxa"/>
         <w:tblBorders>
           <w:top w:val="single" w:sz="4" w:space="0" w:color="00000A"/>
           <w:left w:val="single" w:sz="4" w:space="0" w:color="00000A"/>
@@ -3919,16 +3932,16 @@
         </w:tblBorders>
         <w:tblCellMar>
           <w:top w:w="0" w:type="dxa"/>
-          <w:left w:w="108" w:type="dxa"/>
+          <w:left w:w="103" w:type="dxa"/>
           <w:bottom w:w="0" w:type="dxa"/>
           <w:right w:w="108" w:type="dxa"/>
         </w:tblCellMar>
       </w:tblPr>
       <w:tblGrid>
-        <w:gridCol w:w="2576"/>
+        <w:gridCol w:w="2575"/>
         <w:gridCol w:w="2332"/>
-        <w:gridCol w:w="2331"/>
-        <w:gridCol w:w="2336"/>
+        <w:gridCol w:w="2330"/>
+        <w:gridCol w:w="2337"/>
       </w:tblGrid>
       <w:tr>
         <w:trPr>
@@ -3936,18 +3949,18 @@
         </w:trPr>
         <w:tc>
           <w:tcPr>
-            <w:tcW w:w="2576" w:type="dxa"/>
-            <w:tcBorders>
-              <w:top w:val="single" w:sz="4" w:space="0" w:color="00000A"/>
-              <w:left w:val="single" w:sz="4" w:space="0" w:color="00000A"/>
-              <w:bottom w:val="single" w:sz="4" w:space="0" w:color="00000A"/>
-              <w:insideH w:val="single" w:sz="4" w:space="0" w:color="00000A"/>
-              <w:right w:val="single" w:sz="4" w:space="0" w:color="00000A"/>
-              <w:insideV w:val="single" w:sz="4" w:space="0" w:color="00000A"/>
-            </w:tcBorders>
-            <w:shd w:fill="auto" w:val="clear"/>
-            <w:tcMar>
-              <w:left w:w="108" w:type="dxa"/>
+            <w:tcW w:w="2575" w:type="dxa"/>
+            <w:tcBorders>
+              <w:top w:val="single" w:sz="4" w:space="0" w:color="00000A"/>
+              <w:left w:val="single" w:sz="4" w:space="0" w:color="00000A"/>
+              <w:bottom w:val="single" w:sz="4" w:space="0" w:color="00000A"/>
+              <w:insideH w:val="single" w:sz="4" w:space="0" w:color="00000A"/>
+              <w:right w:val="single" w:sz="4" w:space="0" w:color="00000A"/>
+              <w:insideV w:val="single" w:sz="4" w:space="0" w:color="00000A"/>
+            </w:tcBorders>
+            <w:shd w:fill="FFFFFF" w:val="clear"/>
+            <w:tcMar>
+              <w:left w:w="103" w:type="dxa"/>
             </w:tcMar>
           </w:tcPr>
           <w:p>
@@ -3978,9 +3991,9 @@
               <w:right w:val="single" w:sz="4" w:space="0" w:color="00000A"/>
               <w:insideV w:val="single" w:sz="4" w:space="0" w:color="00000A"/>
             </w:tcBorders>
-            <w:shd w:fill="auto" w:val="clear"/>
-            <w:tcMar>
-              <w:left w:w="108" w:type="dxa"/>
+            <w:shd w:fill="FFFFFF" w:val="clear"/>
+            <w:tcMar>
+              <w:left w:w="103" w:type="dxa"/>
             </w:tcMar>
           </w:tcPr>
           <w:p>
@@ -4002,18 +4015,18 @@
         </w:tc>
         <w:tc>
           <w:tcPr>
-            <w:tcW w:w="2331" w:type="dxa"/>
-            <w:tcBorders>
-              <w:top w:val="single" w:sz="4" w:space="0" w:color="00000A"/>
-              <w:left w:val="single" w:sz="4" w:space="0" w:color="00000A"/>
-              <w:bottom w:val="single" w:sz="4" w:space="0" w:color="00000A"/>
-              <w:insideH w:val="single" w:sz="4" w:space="0" w:color="00000A"/>
-              <w:right w:val="single" w:sz="4" w:space="0" w:color="00000A"/>
-              <w:insideV w:val="single" w:sz="4" w:space="0" w:color="00000A"/>
-            </w:tcBorders>
-            <w:shd w:fill="auto" w:val="clear"/>
-            <w:tcMar>
-              <w:left w:w="108" w:type="dxa"/>
+            <w:tcW w:w="2330" w:type="dxa"/>
+            <w:tcBorders>
+              <w:top w:val="single" w:sz="4" w:space="0" w:color="00000A"/>
+              <w:left w:val="single" w:sz="4" w:space="0" w:color="00000A"/>
+              <w:bottom w:val="single" w:sz="4" w:space="0" w:color="00000A"/>
+              <w:insideH w:val="single" w:sz="4" w:space="0" w:color="00000A"/>
+              <w:right w:val="single" w:sz="4" w:space="0" w:color="00000A"/>
+              <w:insideV w:val="single" w:sz="4" w:space="0" w:color="00000A"/>
+            </w:tcBorders>
+            <w:shd w:fill="FFFFFF" w:val="clear"/>
+            <w:tcMar>
+              <w:left w:w="103" w:type="dxa"/>
             </w:tcMar>
           </w:tcPr>
           <w:p>
@@ -4035,18 +4048,18 @@
         </w:tc>
         <w:tc>
           <w:tcPr>
-            <w:tcW w:w="2336" w:type="dxa"/>
-            <w:tcBorders>
-              <w:top w:val="single" w:sz="4" w:space="0" w:color="00000A"/>
-              <w:left w:val="single" w:sz="4" w:space="0" w:color="00000A"/>
-              <w:bottom w:val="single" w:sz="4" w:space="0" w:color="00000A"/>
-              <w:insideH w:val="single" w:sz="4" w:space="0" w:color="00000A"/>
-              <w:right w:val="single" w:sz="4" w:space="0" w:color="00000A"/>
-              <w:insideV w:val="single" w:sz="4" w:space="0" w:color="00000A"/>
-            </w:tcBorders>
-            <w:shd w:fill="auto" w:val="clear"/>
-            <w:tcMar>
-              <w:left w:w="108" w:type="dxa"/>
+            <w:tcW w:w="2337" w:type="dxa"/>
+            <w:tcBorders>
+              <w:top w:val="single" w:sz="4" w:space="0" w:color="00000A"/>
+              <w:left w:val="single" w:sz="4" w:space="0" w:color="00000A"/>
+              <w:bottom w:val="single" w:sz="4" w:space="0" w:color="00000A"/>
+              <w:insideH w:val="single" w:sz="4" w:space="0" w:color="00000A"/>
+              <w:right w:val="single" w:sz="4" w:space="0" w:color="00000A"/>
+              <w:insideV w:val="single" w:sz="4" w:space="0" w:color="00000A"/>
+            </w:tcBorders>
+            <w:shd w:fill="FFFFFF" w:val="clear"/>
+            <w:tcMar>
+              <w:left w:w="103" w:type="dxa"/>
             </w:tcMar>
           </w:tcPr>
           <w:p>
@@ -4073,7 +4086,7 @@
         </w:trPr>
         <w:tc>
           <w:tcPr>
-            <w:tcW w:w="2576" w:type="dxa"/>
+            <w:tcW w:w="2575" w:type="dxa"/>
             <w:tcBorders>
               <w:top w:val="single" w:sz="4" w:space="0" w:color="00000A"/>
               <w:left w:val="single" w:sz="4" w:space="0" w:color="00000A"/>
@@ -4082,9 +4095,9 @@
               <w:right w:val="nil"/>
               <w:insideV w:val="nil"/>
             </w:tcBorders>
-            <w:shd w:fill="auto" w:val="clear"/>
-            <w:tcMar>
-              <w:left w:w="108" w:type="dxa"/>
+            <w:shd w:fill="FFFFFF" w:val="clear"/>
+            <w:tcMar>
+              <w:left w:w="103" w:type="dxa"/>
             </w:tcMar>
           </w:tcPr>
           <w:p>
@@ -4114,7 +4127,10 @@
               <w:right w:val="nil"/>
               <w:insideV w:val="nil"/>
             </w:tcBorders>
-            <w:shd w:fill="auto" w:val="clear"/>
+            <w:shd w:fill="FFFFFF" w:val="clear"/>
+            <w:tcMar>
+              <w:left w:w="113" w:type="dxa"/>
+            </w:tcMar>
           </w:tcPr>
           <w:p>
             <w:pPr>
@@ -4134,7 +4150,7 @@
         </w:tc>
         <w:tc>
           <w:tcPr>
-            <w:tcW w:w="2331" w:type="dxa"/>
+            <w:tcW w:w="2330" w:type="dxa"/>
             <w:tcBorders>
               <w:top w:val="single" w:sz="4" w:space="0" w:color="00000A"/>
               <w:left w:val="nil"/>
@@ -4143,26 +4159,29 @@
               <w:right w:val="nil"/>
               <w:insideV w:val="nil"/>
             </w:tcBorders>
-            <w:shd w:fill="auto" w:val="clear"/>
-          </w:tcPr>
-          <w:p>
-            <w:pPr>
-              <w:pStyle w:val="Normal"/>
-              <w:widowControl/>
-              <w:suppressAutoHyphens w:val="true"/>
-              <w:bidi w:val="0"/>
-              <w:spacing w:before="0" w:after="200"/>
-              <w:jc w:val="left"/>
-              <w:rPr/>
-            </w:pPr>
-            <w:r>
-              <w:rPr/>
-            </w:r>
-          </w:p>
-        </w:tc>
-        <w:tc>
-          <w:tcPr>
-            <w:tcW w:w="2336" w:type="dxa"/>
+            <w:shd w:fill="FFFFFF" w:val="clear"/>
+            <w:tcMar>
+              <w:left w:w="113" w:type="dxa"/>
+            </w:tcMar>
+          </w:tcPr>
+          <w:p>
+            <w:pPr>
+              <w:pStyle w:val="Normal"/>
+              <w:widowControl/>
+              <w:suppressAutoHyphens w:val="true"/>
+              <w:bidi w:val="0"/>
+              <w:spacing w:before="0" w:after="200"/>
+              <w:jc w:val="left"/>
+              <w:rPr/>
+            </w:pPr>
+            <w:r>
+              <w:rPr/>
+            </w:r>
+          </w:p>
+        </w:tc>
+        <w:tc>
+          <w:tcPr>
+            <w:tcW w:w="2337" w:type="dxa"/>
             <w:tcBorders>
               <w:top w:val="single" w:sz="4" w:space="0" w:color="00000A"/>
               <w:left w:val="nil"/>
@@ -4171,7 +4190,10 @@
               <w:right w:val="single" w:sz="4" w:space="0" w:color="00000A"/>
               <w:insideV w:val="single" w:sz="4" w:space="0" w:color="00000A"/>
             </w:tcBorders>
-            <w:shd w:fill="auto" w:val="clear"/>
+            <w:shd w:fill="FFFFFF" w:val="clear"/>
+            <w:tcMar>
+              <w:left w:w="113" w:type="dxa"/>
+            </w:tcMar>
           </w:tcPr>
           <w:p>
             <w:pPr>
@@ -4195,7 +4217,7 @@
         </w:trPr>
         <w:tc>
           <w:tcPr>
-            <w:tcW w:w="2576" w:type="dxa"/>
+            <w:tcW w:w="2575" w:type="dxa"/>
             <w:tcBorders>
               <w:top w:val="nil"/>
               <w:left w:val="single" w:sz="4" w:space="0" w:color="00000A"/>
@@ -4204,9 +4226,9 @@
               <w:right w:val="nil"/>
               <w:insideV w:val="nil"/>
             </w:tcBorders>
-            <w:shd w:fill="auto" w:val="clear"/>
-            <w:tcMar>
-              <w:left w:w="108" w:type="dxa"/>
+            <w:shd w:fill="FFFFFF" w:val="clear"/>
+            <w:tcMar>
+              <w:left w:w="103" w:type="dxa"/>
             </w:tcMar>
           </w:tcPr>
           <w:p>
@@ -4233,7 +4255,10 @@
               <w:right w:val="nil"/>
               <w:insideV w:val="nil"/>
             </w:tcBorders>
-            <w:shd w:fill="auto" w:val="clear"/>
+            <w:shd w:fill="FFFFFF" w:val="clear"/>
+            <w:tcMar>
+              <w:left w:w="113" w:type="dxa"/>
+            </w:tcMar>
           </w:tcPr>
           <w:p>
             <w:pPr>
@@ -4253,7 +4278,7 @@
         </w:tc>
         <w:tc>
           <w:tcPr>
-            <w:tcW w:w="2331" w:type="dxa"/>
+            <w:tcW w:w="2330" w:type="dxa"/>
             <w:tcBorders>
               <w:top w:val="nil"/>
               <w:left w:val="nil"/>
@@ -4262,7 +4287,10 @@
               <w:right w:val="nil"/>
               <w:insideV w:val="nil"/>
             </w:tcBorders>
-            <w:shd w:fill="auto" w:val="clear"/>
+            <w:shd w:fill="FFFFFF" w:val="clear"/>
+            <w:tcMar>
+              <w:left w:w="113" w:type="dxa"/>
+            </w:tcMar>
           </w:tcPr>
           <w:p>
             <w:pPr>
@@ -4282,7 +4310,7 @@
         </w:tc>
         <w:tc>
           <w:tcPr>
-            <w:tcW w:w="2336" w:type="dxa"/>
+            <w:tcW w:w="2337" w:type="dxa"/>
             <w:tcBorders>
               <w:top w:val="nil"/>
               <w:left w:val="nil"/>
@@ -4291,7 +4319,10 @@
               <w:right w:val="single" w:sz="4" w:space="0" w:color="00000A"/>
               <w:insideV w:val="single" w:sz="4" w:space="0" w:color="00000A"/>
             </w:tcBorders>
-            <w:shd w:fill="auto" w:val="clear"/>
+            <w:shd w:fill="FFFFFF" w:val="clear"/>
+            <w:tcMar>
+              <w:left w:w="113" w:type="dxa"/>
+            </w:tcMar>
           </w:tcPr>
           <w:p>
             <w:pPr>
@@ -4316,7 +4347,7 @@
         </w:trPr>
         <w:tc>
           <w:tcPr>
-            <w:tcW w:w="2576" w:type="dxa"/>
+            <w:tcW w:w="2575" w:type="dxa"/>
             <w:tcBorders>
               <w:top w:val="nil"/>
               <w:left w:val="single" w:sz="4" w:space="0" w:color="00000A"/>
@@ -4325,9 +4356,9 @@
               <w:right w:val="nil"/>
               <w:insideV w:val="nil"/>
             </w:tcBorders>
-            <w:shd w:fill="auto" w:val="clear"/>
-            <w:tcMar>
-              <w:left w:w="108" w:type="dxa"/>
+            <w:shd w:fill="FFFFFF" w:val="clear"/>
+            <w:tcMar>
+              <w:left w:w="103" w:type="dxa"/>
             </w:tcMar>
           </w:tcPr>
           <w:p>
@@ -4354,7 +4385,10 @@
               <w:right w:val="nil"/>
               <w:insideV w:val="nil"/>
             </w:tcBorders>
-            <w:shd w:fill="auto" w:val="clear"/>
+            <w:shd w:fill="FFFFFF" w:val="clear"/>
+            <w:tcMar>
+              <w:left w:w="113" w:type="dxa"/>
+            </w:tcMar>
           </w:tcPr>
           <w:p>
             <w:pPr>
@@ -4374,7 +4408,7 @@
         </w:tc>
         <w:tc>
           <w:tcPr>
-            <w:tcW w:w="2331" w:type="dxa"/>
+            <w:tcW w:w="2330" w:type="dxa"/>
             <w:tcBorders>
               <w:top w:val="nil"/>
               <w:left w:val="nil"/>
@@ -4383,7 +4417,10 @@
               <w:right w:val="nil"/>
               <w:insideV w:val="nil"/>
             </w:tcBorders>
-            <w:shd w:fill="auto" w:val="clear"/>
+            <w:shd w:fill="FFFFFF" w:val="clear"/>
+            <w:tcMar>
+              <w:left w:w="113" w:type="dxa"/>
+            </w:tcMar>
           </w:tcPr>
           <w:p>
             <w:pPr>
@@ -4403,7 +4440,7 @@
         </w:tc>
         <w:tc>
           <w:tcPr>
-            <w:tcW w:w="2336" w:type="dxa"/>
+            <w:tcW w:w="2337" w:type="dxa"/>
             <w:tcBorders>
               <w:top w:val="nil"/>
               <w:left w:val="nil"/>
@@ -4412,7 +4449,10 @@
               <w:right w:val="single" w:sz="4" w:space="0" w:color="00000A"/>
               <w:insideV w:val="single" w:sz="4" w:space="0" w:color="00000A"/>
             </w:tcBorders>
-            <w:shd w:fill="auto" w:val="clear"/>
+            <w:shd w:fill="FFFFFF" w:val="clear"/>
+            <w:tcMar>
+              <w:left w:w="113" w:type="dxa"/>
+            </w:tcMar>
           </w:tcPr>
           <w:p>
             <w:pPr>
@@ -4444,21 +4484,18 @@
     <w:p>
       <w:pPr>
         <w:pStyle w:val="Heading1"/>
+        <w:pageBreakBefore/>
         <w:rPr/>
       </w:pPr>
       <w:r>
         <w:rPr/>
-        <w:t xml:space="preserve">9. </w:t>
-      </w:r>
-      <w:r>
-        <w:rPr/>
-        <w:t>Data Between the PacketTransmitter Subsystem and the Network</w:t>
+        <w:t>9. Data Between the PacketTransmitter Subsystem and the Network</w:t>
       </w:r>
     </w:p>
     <w:tbl>
       <w:tblPr>
         <w:jc w:val="left"/>
-        <w:tblInd w:w="0" w:type="dxa"/>
+        <w:tblInd w:w="-5" w:type="dxa"/>
         <w:tblBorders>
           <w:top w:val="single" w:sz="4" w:space="0" w:color="00000A"/>
           <w:left w:val="single" w:sz="4" w:space="0" w:color="00000A"/>
@@ -4469,7 +4506,7 @@
         </w:tblBorders>
         <w:tblCellMar>
           <w:top w:w="0" w:type="dxa"/>
-          <w:left w:w="108" w:type="dxa"/>
+          <w:left w:w="103" w:type="dxa"/>
           <w:bottom w:w="0" w:type="dxa"/>
           <w:right w:w="108" w:type="dxa"/>
         </w:tblCellMar>
@@ -4495,9 +4532,9 @@
               <w:right w:val="single" w:sz="4" w:space="0" w:color="00000A"/>
               <w:insideV w:val="single" w:sz="4" w:space="0" w:color="00000A"/>
             </w:tcBorders>
-            <w:shd w:fill="auto" w:val="clear"/>
-            <w:tcMar>
-              <w:left w:w="108" w:type="dxa"/>
+            <w:shd w:fill="FFFFFF" w:val="clear"/>
+            <w:tcMar>
+              <w:left w:w="103" w:type="dxa"/>
             </w:tcMar>
           </w:tcPr>
           <w:p>
@@ -4528,9 +4565,9 @@
               <w:right w:val="single" w:sz="4" w:space="0" w:color="00000A"/>
               <w:insideV w:val="single" w:sz="4" w:space="0" w:color="00000A"/>
             </w:tcBorders>
-            <w:shd w:fill="auto" w:val="clear"/>
-            <w:tcMar>
-              <w:left w:w="108" w:type="dxa"/>
+            <w:shd w:fill="FFFFFF" w:val="clear"/>
+            <w:tcMar>
+              <w:left w:w="103" w:type="dxa"/>
             </w:tcMar>
           </w:tcPr>
           <w:p>
@@ -4561,9 +4598,9 @@
               <w:right w:val="single" w:sz="4" w:space="0" w:color="00000A"/>
               <w:insideV w:val="single" w:sz="4" w:space="0" w:color="00000A"/>
             </w:tcBorders>
-            <w:shd w:fill="auto" w:val="clear"/>
-            <w:tcMar>
-              <w:left w:w="108" w:type="dxa"/>
+            <w:shd w:fill="FFFFFF" w:val="clear"/>
+            <w:tcMar>
+              <w:left w:w="103" w:type="dxa"/>
             </w:tcMar>
           </w:tcPr>
           <w:p>
@@ -4594,9 +4631,9 @@
               <w:right w:val="single" w:sz="4" w:space="0" w:color="00000A"/>
               <w:insideV w:val="single" w:sz="4" w:space="0" w:color="00000A"/>
             </w:tcBorders>
-            <w:shd w:fill="auto" w:val="clear"/>
-            <w:tcMar>
-              <w:left w:w="108" w:type="dxa"/>
+            <w:shd w:fill="FFFFFF" w:val="clear"/>
+            <w:tcMar>
+              <w:left w:w="103" w:type="dxa"/>
             </w:tcMar>
           </w:tcPr>
           <w:p>
@@ -4632,9 +4669,9 @@
               <w:right w:val="nil"/>
               <w:insideV w:val="nil"/>
             </w:tcBorders>
-            <w:shd w:fill="auto" w:val="clear"/>
-            <w:tcMar>
-              <w:left w:w="108" w:type="dxa"/>
+            <w:shd w:fill="FFFFFF" w:val="clear"/>
+            <w:tcMar>
+              <w:left w:w="103" w:type="dxa"/>
             </w:tcMar>
           </w:tcPr>
           <w:p>
@@ -4664,7 +4701,10 @@
               <w:right w:val="nil"/>
               <w:insideV w:val="nil"/>
             </w:tcBorders>
-            <w:shd w:fill="auto" w:val="clear"/>
+            <w:shd w:fill="FFFFFF" w:val="clear"/>
+            <w:tcMar>
+              <w:left w:w="113" w:type="dxa"/>
+            </w:tcMar>
           </w:tcPr>
           <w:p>
             <w:pPr>
@@ -4693,7 +4733,10 @@
               <w:right w:val="nil"/>
               <w:insideV w:val="nil"/>
             </w:tcBorders>
-            <w:shd w:fill="auto" w:val="clear"/>
+            <w:shd w:fill="FFFFFF" w:val="clear"/>
+            <w:tcMar>
+              <w:left w:w="113" w:type="dxa"/>
+            </w:tcMar>
           </w:tcPr>
           <w:p>
             <w:pPr>
@@ -4721,7 +4764,10 @@
               <w:right w:val="single" w:sz="4" w:space="0" w:color="00000A"/>
               <w:insideV w:val="single" w:sz="4" w:space="0" w:color="00000A"/>
             </w:tcBorders>
-            <w:shd w:fill="auto" w:val="clear"/>
+            <w:shd w:fill="FFFFFF" w:val="clear"/>
+            <w:tcMar>
+              <w:left w:w="113" w:type="dxa"/>
+            </w:tcMar>
           </w:tcPr>
           <w:p>
             <w:pPr>
@@ -4754,9 +4800,9 @@
               <w:right w:val="nil"/>
               <w:insideV w:val="nil"/>
             </w:tcBorders>
-            <w:shd w:fill="auto" w:val="clear"/>
-            <w:tcMar>
-              <w:left w:w="108" w:type="dxa"/>
+            <w:shd w:fill="FFFFFF" w:val="clear"/>
+            <w:tcMar>
+              <w:left w:w="103" w:type="dxa"/>
             </w:tcMar>
           </w:tcPr>
           <w:p>
@@ -4783,7 +4829,10 @@
               <w:right w:val="nil"/>
               <w:insideV w:val="nil"/>
             </w:tcBorders>
-            <w:shd w:fill="auto" w:val="clear"/>
+            <w:shd w:fill="FFFFFF" w:val="clear"/>
+            <w:tcMar>
+              <w:left w:w="113" w:type="dxa"/>
+            </w:tcMar>
           </w:tcPr>
           <w:p>
             <w:pPr>
@@ -4812,7 +4861,10 @@
               <w:right w:val="nil"/>
               <w:insideV w:val="nil"/>
             </w:tcBorders>
-            <w:shd w:fill="auto" w:val="clear"/>
+            <w:shd w:fill="FFFFFF" w:val="clear"/>
+            <w:tcMar>
+              <w:left w:w="113" w:type="dxa"/>
+            </w:tcMar>
           </w:tcPr>
           <w:p>
             <w:pPr>
@@ -4841,7 +4893,10 @@
               <w:right w:val="single" w:sz="4" w:space="0" w:color="00000A"/>
               <w:insideV w:val="single" w:sz="4" w:space="0" w:color="00000A"/>
             </w:tcBorders>
-            <w:shd w:fill="auto" w:val="clear"/>
+            <w:shd w:fill="FFFFFF" w:val="clear"/>
+            <w:tcMar>
+              <w:left w:w="113" w:type="dxa"/>
+            </w:tcMar>
           </w:tcPr>
           <w:p>
             <w:pPr>
@@ -4875,9 +4930,9 @@
               <w:right w:val="nil"/>
               <w:insideV w:val="nil"/>
             </w:tcBorders>
-            <w:shd w:fill="auto" w:val="clear"/>
-            <w:tcMar>
-              <w:left w:w="108" w:type="dxa"/>
+            <w:shd w:fill="FFFFFF" w:val="clear"/>
+            <w:tcMar>
+              <w:left w:w="103" w:type="dxa"/>
             </w:tcMar>
           </w:tcPr>
           <w:p>
@@ -4904,7 +4959,10 @@
               <w:right w:val="nil"/>
               <w:insideV w:val="nil"/>
             </w:tcBorders>
-            <w:shd w:fill="auto" w:val="clear"/>
+            <w:shd w:fill="FFFFFF" w:val="clear"/>
+            <w:tcMar>
+              <w:left w:w="113" w:type="dxa"/>
+            </w:tcMar>
           </w:tcPr>
           <w:p>
             <w:pPr>
@@ -4933,7 +4991,10 @@
               <w:right w:val="nil"/>
               <w:insideV w:val="nil"/>
             </w:tcBorders>
-            <w:shd w:fill="auto" w:val="clear"/>
+            <w:shd w:fill="FFFFFF" w:val="clear"/>
+            <w:tcMar>
+              <w:left w:w="113" w:type="dxa"/>
+            </w:tcMar>
           </w:tcPr>
           <w:p>
             <w:pPr>
@@ -4962,7 +5023,10 @@
               <w:right w:val="single" w:sz="4" w:space="0" w:color="00000A"/>
               <w:insideV w:val="single" w:sz="4" w:space="0" w:color="00000A"/>
             </w:tcBorders>
-            <w:shd w:fill="auto" w:val="clear"/>
+            <w:shd w:fill="FFFFFF" w:val="clear"/>
+            <w:tcMar>
+              <w:left w:w="113" w:type="dxa"/>
+            </w:tcMar>
           </w:tcPr>
           <w:p>
             <w:pPr>
@@ -4998,17 +5062,13 @@
       </w:pPr>
       <w:r>
         <w:rPr/>
-        <w:t xml:space="preserve">10. </w:t>
-      </w:r>
-      <w:r>
-        <w:rPr/>
-        <w:t>Data Between the Network and the PacketTransmitter Subsystem</w:t>
+        <w:t>10. Data Between the Network and the PacketTransmitter Subsystem</w:t>
       </w:r>
     </w:p>
     <w:tbl>
       <w:tblPr>
         <w:jc w:val="left"/>
-        <w:tblInd w:w="0" w:type="dxa"/>
+        <w:tblInd w:w="-5" w:type="dxa"/>
         <w:tblBorders>
           <w:top w:val="single" w:sz="4" w:space="0" w:color="00000A"/>
           <w:left w:val="single" w:sz="4" w:space="0" w:color="00000A"/>
@@ -5019,7 +5079,7 @@
         </w:tblBorders>
         <w:tblCellMar>
           <w:top w:w="0" w:type="dxa"/>
-          <w:left w:w="108" w:type="dxa"/>
+          <w:left w:w="103" w:type="dxa"/>
           <w:bottom w:w="0" w:type="dxa"/>
           <w:right w:w="108" w:type="dxa"/>
         </w:tblCellMar>
@@ -5045,9 +5105,9 @@
               <w:right w:val="single" w:sz="4" w:space="0" w:color="00000A"/>
               <w:insideV w:val="single" w:sz="4" w:space="0" w:color="00000A"/>
             </w:tcBorders>
-            <w:shd w:fill="auto" w:val="clear"/>
-            <w:tcMar>
-              <w:left w:w="108" w:type="dxa"/>
+            <w:shd w:fill="FFFFFF" w:val="clear"/>
+            <w:tcMar>
+              <w:left w:w="103" w:type="dxa"/>
             </w:tcMar>
           </w:tcPr>
           <w:p>
@@ -5078,9 +5138,9 @@
               <w:right w:val="single" w:sz="4" w:space="0" w:color="00000A"/>
               <w:insideV w:val="single" w:sz="4" w:space="0" w:color="00000A"/>
             </w:tcBorders>
-            <w:shd w:fill="auto" w:val="clear"/>
-            <w:tcMar>
-              <w:left w:w="108" w:type="dxa"/>
+            <w:shd w:fill="FFFFFF" w:val="clear"/>
+            <w:tcMar>
+              <w:left w:w="103" w:type="dxa"/>
             </w:tcMar>
           </w:tcPr>
           <w:p>
@@ -5111,9 +5171,9 @@
               <w:right w:val="single" w:sz="4" w:space="0" w:color="00000A"/>
               <w:insideV w:val="single" w:sz="4" w:space="0" w:color="00000A"/>
             </w:tcBorders>
-            <w:shd w:fill="auto" w:val="clear"/>
-            <w:tcMar>
-              <w:left w:w="108" w:type="dxa"/>
+            <w:shd w:fill="FFFFFF" w:val="clear"/>
+            <w:tcMar>
+              <w:left w:w="103" w:type="dxa"/>
             </w:tcMar>
           </w:tcPr>
           <w:p>
@@ -5144,9 +5204,9 @@
               <w:right w:val="single" w:sz="4" w:space="0" w:color="00000A"/>
               <w:insideV w:val="single" w:sz="4" w:space="0" w:color="00000A"/>
             </w:tcBorders>
-            <w:shd w:fill="auto" w:val="clear"/>
-            <w:tcMar>
-              <w:left w:w="108" w:type="dxa"/>
+            <w:shd w:fill="FFFFFF" w:val="clear"/>
+            <w:tcMar>
+              <w:left w:w="103" w:type="dxa"/>
             </w:tcMar>
           </w:tcPr>
           <w:p>
@@ -5182,9 +5242,9 @@
               <w:right w:val="nil"/>
               <w:insideV w:val="nil"/>
             </w:tcBorders>
-            <w:shd w:fill="auto" w:val="clear"/>
-            <w:tcMar>
-              <w:left w:w="108" w:type="dxa"/>
+            <w:shd w:fill="FFFFFF" w:val="clear"/>
+            <w:tcMar>
+              <w:left w:w="103" w:type="dxa"/>
             </w:tcMar>
           </w:tcPr>
           <w:p>
@@ -5220,7 +5280,10 @@
               <w:right w:val="nil"/>
               <w:insideV w:val="nil"/>
             </w:tcBorders>
-            <w:shd w:fill="auto" w:val="clear"/>
+            <w:shd w:fill="FFFFFF" w:val="clear"/>
+            <w:tcMar>
+              <w:left w:w="113" w:type="dxa"/>
+            </w:tcMar>
           </w:tcPr>
           <w:p>
             <w:pPr>
@@ -5249,7 +5312,10 @@
               <w:right w:val="nil"/>
               <w:insideV w:val="nil"/>
             </w:tcBorders>
-            <w:shd w:fill="auto" w:val="clear"/>
+            <w:shd w:fill="FFFFFF" w:val="clear"/>
+            <w:tcMar>
+              <w:left w:w="113" w:type="dxa"/>
+            </w:tcMar>
           </w:tcPr>
           <w:p>
             <w:pPr>
@@ -5277,7 +5343,10 @@
               <w:right w:val="single" w:sz="4" w:space="0" w:color="00000A"/>
               <w:insideV w:val="single" w:sz="4" w:space="0" w:color="00000A"/>
             </w:tcBorders>
-            <w:shd w:fill="auto" w:val="clear"/>
+            <w:shd w:fill="FFFFFF" w:val="clear"/>
+            <w:tcMar>
+              <w:left w:w="113" w:type="dxa"/>
+            </w:tcMar>
           </w:tcPr>
           <w:p>
             <w:pPr>
@@ -5310,9 +5379,9 @@
               <w:right w:val="nil"/>
               <w:insideV w:val="nil"/>
             </w:tcBorders>
-            <w:shd w:fill="auto" w:val="clear"/>
-            <w:tcMar>
-              <w:left w:w="108" w:type="dxa"/>
+            <w:shd w:fill="FFFFFF" w:val="clear"/>
+            <w:tcMar>
+              <w:left w:w="103" w:type="dxa"/>
             </w:tcMar>
           </w:tcPr>
           <w:p>
@@ -5339,7 +5408,10 @@
               <w:right w:val="nil"/>
               <w:insideV w:val="nil"/>
             </w:tcBorders>
-            <w:shd w:fill="auto" w:val="clear"/>
+            <w:shd w:fill="FFFFFF" w:val="clear"/>
+            <w:tcMar>
+              <w:left w:w="113" w:type="dxa"/>
+            </w:tcMar>
           </w:tcPr>
           <w:p>
             <w:pPr>
@@ -5368,7 +5440,10 @@
               <w:right w:val="nil"/>
               <w:insideV w:val="nil"/>
             </w:tcBorders>
-            <w:shd w:fill="auto" w:val="clear"/>
+            <w:shd w:fill="FFFFFF" w:val="clear"/>
+            <w:tcMar>
+              <w:left w:w="113" w:type="dxa"/>
+            </w:tcMar>
           </w:tcPr>
           <w:p>
             <w:pPr>
@@ -5397,7 +5472,10 @@
               <w:right w:val="single" w:sz="4" w:space="0" w:color="00000A"/>
               <w:insideV w:val="single" w:sz="4" w:space="0" w:color="00000A"/>
             </w:tcBorders>
-            <w:shd w:fill="auto" w:val="clear"/>
+            <w:shd w:fill="FFFFFF" w:val="clear"/>
+            <w:tcMar>
+              <w:left w:w="113" w:type="dxa"/>
+            </w:tcMar>
           </w:tcPr>
           <w:p>
             <w:pPr>
@@ -5431,9 +5509,9 @@
               <w:right w:val="nil"/>
               <w:insideV w:val="nil"/>
             </w:tcBorders>
-            <w:shd w:fill="auto" w:val="clear"/>
-            <w:tcMar>
-              <w:left w:w="108" w:type="dxa"/>
+            <w:shd w:fill="FFFFFF" w:val="clear"/>
+            <w:tcMar>
+              <w:left w:w="103" w:type="dxa"/>
             </w:tcMar>
           </w:tcPr>
           <w:p>
@@ -5460,7 +5538,10 @@
               <w:right w:val="nil"/>
               <w:insideV w:val="nil"/>
             </w:tcBorders>
-            <w:shd w:fill="auto" w:val="clear"/>
+            <w:shd w:fill="FFFFFF" w:val="clear"/>
+            <w:tcMar>
+              <w:left w:w="113" w:type="dxa"/>
+            </w:tcMar>
           </w:tcPr>
           <w:p>
             <w:pPr>
@@ -5489,7 +5570,10 @@
               <w:right w:val="nil"/>
               <w:insideV w:val="nil"/>
             </w:tcBorders>
-            <w:shd w:fill="auto" w:val="clear"/>
+            <w:shd w:fill="FFFFFF" w:val="clear"/>
+            <w:tcMar>
+              <w:left w:w="113" w:type="dxa"/>
+            </w:tcMar>
           </w:tcPr>
           <w:p>
             <w:pPr>
@@ -5518,7 +5602,10 @@
               <w:right w:val="single" w:sz="4" w:space="0" w:color="00000A"/>
               <w:insideV w:val="single" w:sz="4" w:space="0" w:color="00000A"/>
             </w:tcBorders>
-            <w:shd w:fill="auto" w:val="clear"/>
+            <w:shd w:fill="FFFFFF" w:val="clear"/>
+            <w:tcMar>
+              <w:left w:w="113" w:type="dxa"/>
+            </w:tcMar>
           </w:tcPr>
           <w:p>
             <w:pPr>
@@ -5681,6 +5768,7 @@
   <w:p>
     <w:pPr>
       <w:pStyle w:val="Header"/>
+      <w:jc w:val="right"/>
       <w:rPr/>
     </w:pPr>
     <w:r>
@@ -5854,12 +5942,12 @@
       <w:widowControl/>
       <w:suppressAutoHyphens w:val="true"/>
       <w:bidi w:val="0"/>
-      <w:spacing w:before="0" w:after="200" w:lineRule="auto" w:line="276"/>
+      <w:spacing w:lineRule="auto" w:line="276" w:before="0" w:after="200"/>
       <w:jc w:val="left"/>
     </w:pPr>
     <w:rPr>
       <w:rFonts w:ascii="Calibri" w:hAnsi="Calibri" w:eastAsia="SimSun" w:cs="Calibri"/>
-      <w:color w:val="auto"/>
+      <w:color w:val="00000A"/>
       <w:sz w:val="22"/>
       <w:szCs w:val="22"/>
       <w:lang w:val="en-US" w:eastAsia="en-US" w:bidi="ar-SA"/>
@@ -6137,10 +6225,10 @@
     </w:pPr>
     <w:rPr>
       <w:rFonts w:ascii="Calibri" w:hAnsi="Calibri" w:eastAsia="SimSun" w:cs="Calibri"/>
-      <w:color w:val="auto"/>
+      <w:color w:val="00000A"/>
       <w:sz w:val="22"/>
       <w:szCs w:val="22"/>
-      <w:lang w:eastAsia="ja-JP" w:val="en-US" w:bidi="ar-SA"/>
+      <w:lang w:val="en-US" w:eastAsia="ja-JP" w:bidi="ar-SA"/>
     </w:rPr>
   </w:style>
   <w:style w:type="paragraph" w:styleId="Header">
@@ -6203,7 +6291,7 @@
       <w:widowControl/>
       <w:suppressAutoHyphens w:val="true"/>
       <w:bidi w:val="0"/>
-      <w:spacing w:before="0" w:after="200" w:lineRule="auto" w:line="276"/>
+      <w:spacing w:lineRule="auto" w:line="276" w:before="0" w:after="200"/>
       <w:jc w:val="left"/>
     </w:pPr>
     <w:rPr>

</xml_diff>

<commit_message>
Cleaned up ICD formatting again ?
</commit_message>
<xml_diff>
--- a/Team_C_InterfaceControlV4.docx
+++ b/Team_C_InterfaceControlV4.docx
@@ -171,16 +171,10 @@
       <w:pPr>
         <w:pStyle w:val="Heading1"/>
         <w:jc w:val="center"/>
-        <w:rPr>
-          <w:rFonts w:cs="Arial Black"/>
-          <w:color w:val="3465A4"/>
-        </w:rPr>
+        <w:rPr/>
       </w:pPr>
       <w:r>
-        <w:rPr>
-          <w:rFonts w:cs="Arial Black"/>
-          <w:color w:val="3465A4"/>
-        </w:rPr>
+        <w:rPr/>
         <w:t>INTERFACE CONTROL</w:t>
       </w:r>
     </w:p>
@@ -188,22 +182,10 @@
       <w:pPr>
         <w:pStyle w:val="Heading1"/>
         <w:jc w:val="center"/>
-        <w:rPr>
-          <w:b/>
-          <w:bCs/>
-          <w:color w:val="336699"/>
-          <w:sz w:val="28"/>
-          <w:szCs w:val="28"/>
-        </w:rPr>
+        <w:rPr/>
       </w:pPr>
       <w:r>
-        <w:rPr>
-          <w:b/>
-          <w:bCs/>
-          <w:color w:val="336699"/>
-          <w:sz w:val="28"/>
-          <w:szCs w:val="28"/>
-        </w:rPr>
+        <w:rPr/>
         <w:t>20 April 2014</w:t>
       </w:r>
     </w:p>
@@ -211,22 +193,10 @@
       <w:pPr>
         <w:pStyle w:val="Heading1"/>
         <w:jc w:val="center"/>
-        <w:rPr>
-          <w:b/>
-          <w:bCs/>
-          <w:color w:val="336699"/>
-          <w:sz w:val="28"/>
-          <w:szCs w:val="28"/>
-        </w:rPr>
+        <w:rPr/>
       </w:pPr>
       <w:r>
-        <w:rPr>
-          <w:b/>
-          <w:bCs/>
-          <w:color w:val="336699"/>
-          <w:sz w:val="28"/>
-          <w:szCs w:val="28"/>
-        </w:rPr>
+        <w:rPr/>
         <w:t>Team C</w:t>
       </w:r>
     </w:p>
@@ -245,22 +215,10 @@
         </w:sectPr>
         <w:pStyle w:val="Heading1"/>
         <w:jc w:val="center"/>
-        <w:rPr>
-          <w:b/>
-          <w:bCs/>
-          <w:color w:val="336699"/>
-          <w:sz w:val="28"/>
-          <w:szCs w:val="28"/>
-        </w:rPr>
+        <w:rPr/>
       </w:pPr>
       <w:r>
-        <w:rPr>
-          <w:b/>
-          <w:bCs/>
-          <w:color w:val="336699"/>
-          <w:sz w:val="28"/>
-          <w:szCs w:val="28"/>
-        </w:rPr>
+        <w:rPr/>
         <w:t>Jamie Lane, Bradley Norman, Daniel Ross</w:t>
       </w:r>
     </w:p>
@@ -297,51 +255,7 @@
       </w:pPr>
       <w:r>
         <w:rPr/>
-        <w:t>Th</w:t>
-      </w:r>
-      <w:r>
-        <w:rPr/>
-        <w:t>is</w:t>
-      </w:r>
-      <w:r>
-        <w:rPr/>
-        <w:t xml:space="preserve"> interface control document </w:t>
-      </w:r>
-      <w:r>
-        <w:rPr/>
-        <w:t>specifies</w:t>
-      </w:r>
-      <w:r>
-        <w:rPr/>
-        <w:t xml:space="preserve"> the </w:t>
-      </w:r>
-      <w:r>
-        <w:rPr/>
-        <w:t xml:space="preserve">type and range of </w:t>
-      </w:r>
-      <w:r>
-        <w:rPr/>
-        <w:t xml:space="preserve">data that is passed </w:t>
-      </w:r>
-      <w:r>
-        <w:rPr/>
-        <w:t>between</w:t>
-      </w:r>
-      <w:r>
-        <w:rPr/>
-        <w:t xml:space="preserve"> the </w:t>
-      </w:r>
-      <w:r>
-        <w:rPr/>
-        <w:t>RdosTester</w:t>
-      </w:r>
-      <w:r>
-        <w:rPr/>
-        <w:t xml:space="preserve"> subsystems.  </w:t>
-      </w:r>
-      <w:r>
-        <w:rPr/>
-        <w:t>Additionally, it specifies the type and range of data sent to and received from outside systems.</w:t>
+        <w:t>This interface control document specifies the type and range of data that is passed between the RdosTester subsystems.  Additionally, it specifies the type and range of data sent to and received from outside systems.</w:t>
       </w:r>
     </w:p>
     <w:p>
@@ -370,7 +284,7 @@
     <w:tbl>
       <w:tblPr>
         <w:jc w:val="left"/>
-        <w:tblInd w:w="-5" w:type="dxa"/>
+        <w:tblInd w:w="-15" w:type="dxa"/>
         <w:tblBorders>
           <w:top w:val="single" w:sz="4" w:space="0" w:color="00000A"/>
           <w:left w:val="single" w:sz="4" w:space="0" w:color="00000A"/>
@@ -381,7 +295,7 @@
         </w:tblBorders>
         <w:tblCellMar>
           <w:top w:w="0" w:type="dxa"/>
-          <w:left w:w="103" w:type="dxa"/>
+          <w:left w:w="93" w:type="dxa"/>
           <w:bottom w:w="0" w:type="dxa"/>
           <w:right w:w="108" w:type="dxa"/>
         </w:tblCellMar>
@@ -409,7 +323,7 @@
             </w:tcBorders>
             <w:shd w:fill="FFFFFF" w:val="clear"/>
             <w:tcMar>
-              <w:left w:w="103" w:type="dxa"/>
+              <w:left w:w="93" w:type="dxa"/>
             </w:tcMar>
           </w:tcPr>
           <w:p>
@@ -442,7 +356,7 @@
             </w:tcBorders>
             <w:shd w:fill="FFFFFF" w:val="clear"/>
             <w:tcMar>
-              <w:left w:w="103" w:type="dxa"/>
+              <w:left w:w="93" w:type="dxa"/>
             </w:tcMar>
           </w:tcPr>
           <w:p>
@@ -475,7 +389,7 @@
             </w:tcBorders>
             <w:shd w:fill="FFFFFF" w:val="clear"/>
             <w:tcMar>
-              <w:left w:w="103" w:type="dxa"/>
+              <w:left w:w="93" w:type="dxa"/>
             </w:tcMar>
           </w:tcPr>
           <w:p>
@@ -508,7 +422,7 @@
             </w:tcBorders>
             <w:shd w:fill="FFFFFF" w:val="clear"/>
             <w:tcMar>
-              <w:left w:w="103" w:type="dxa"/>
+              <w:left w:w="93" w:type="dxa"/>
             </w:tcMar>
           </w:tcPr>
           <w:p>
@@ -546,7 +460,7 @@
             </w:tcBorders>
             <w:shd w:fill="FFFFFF" w:val="clear"/>
             <w:tcMar>
-              <w:left w:w="103" w:type="dxa"/>
+              <w:left w:w="93" w:type="dxa"/>
             </w:tcMar>
           </w:tcPr>
           <w:p>
@@ -578,7 +492,7 @@
             </w:tcBorders>
             <w:shd w:fill="FFFFFF" w:val="clear"/>
             <w:tcMar>
-              <w:left w:w="103" w:type="dxa"/>
+              <w:left w:w="93" w:type="dxa"/>
             </w:tcMar>
           </w:tcPr>
           <w:p>
@@ -610,7 +524,7 @@
             </w:tcBorders>
             <w:shd w:fill="FFFFFF" w:val="clear"/>
             <w:tcMar>
-              <w:left w:w="103" w:type="dxa"/>
+              <w:left w:w="93" w:type="dxa"/>
             </w:tcMar>
           </w:tcPr>
           <w:p>
@@ -648,7 +562,7 @@
             </w:tcBorders>
             <w:shd w:fill="FFFFFF" w:val="clear"/>
             <w:tcMar>
-              <w:left w:w="103" w:type="dxa"/>
+              <w:left w:w="93" w:type="dxa"/>
             </w:tcMar>
           </w:tcPr>
           <w:p>
@@ -681,7 +595,7 @@
             </w:tcBorders>
             <w:shd w:fill="FFFFFF" w:val="clear"/>
             <w:tcMar>
-              <w:left w:w="103" w:type="dxa"/>
+              <w:left w:w="93" w:type="dxa"/>
             </w:tcMar>
           </w:tcPr>
           <w:p>
@@ -713,7 +627,7 @@
             </w:tcBorders>
             <w:shd w:fill="FFFFFF" w:val="clear"/>
             <w:tcMar>
-              <w:left w:w="103" w:type="dxa"/>
+              <w:left w:w="93" w:type="dxa"/>
             </w:tcMar>
           </w:tcPr>
           <w:p>
@@ -745,7 +659,7 @@
             </w:tcBorders>
             <w:shd w:fill="FFFFFF" w:val="clear"/>
             <w:tcMar>
-              <w:left w:w="103" w:type="dxa"/>
+              <w:left w:w="93" w:type="dxa"/>
             </w:tcMar>
           </w:tcPr>
           <w:p>
@@ -773,7 +687,7 @@
             </w:tcBorders>
             <w:shd w:fill="FFFFFF" w:val="clear"/>
             <w:tcMar>
-              <w:left w:w="103" w:type="dxa"/>
+              <w:left w:w="93" w:type="dxa"/>
             </w:tcMar>
           </w:tcPr>
           <w:p>
@@ -806,7 +720,7 @@
             </w:tcBorders>
             <w:shd w:fill="FFFFFF" w:val="clear"/>
             <w:tcMar>
-              <w:left w:w="103" w:type="dxa"/>
+              <w:left w:w="93" w:type="dxa"/>
             </w:tcMar>
           </w:tcPr>
           <w:p>
@@ -838,7 +752,7 @@
             </w:tcBorders>
             <w:shd w:fill="FFFFFF" w:val="clear"/>
             <w:tcMar>
-              <w:left w:w="103" w:type="dxa"/>
+              <w:left w:w="93" w:type="dxa"/>
             </w:tcMar>
           </w:tcPr>
           <w:p>
@@ -870,7 +784,7 @@
             </w:tcBorders>
             <w:shd w:fill="FFFFFF" w:val="clear"/>
             <w:tcMar>
-              <w:left w:w="103" w:type="dxa"/>
+              <w:left w:w="93" w:type="dxa"/>
             </w:tcMar>
           </w:tcPr>
           <w:p>
@@ -898,7 +812,7 @@
             </w:tcBorders>
             <w:shd w:fill="FFFFFF" w:val="clear"/>
             <w:tcMar>
-              <w:left w:w="103" w:type="dxa"/>
+              <w:left w:w="93" w:type="dxa"/>
             </w:tcMar>
           </w:tcPr>
           <w:p>
@@ -931,7 +845,7 @@
             </w:tcBorders>
             <w:shd w:fill="FFFFFF" w:val="clear"/>
             <w:tcMar>
-              <w:left w:w="103" w:type="dxa"/>
+              <w:left w:w="93" w:type="dxa"/>
             </w:tcMar>
           </w:tcPr>
           <w:p>
@@ -963,7 +877,7 @@
             </w:tcBorders>
             <w:shd w:fill="FFFFFF" w:val="clear"/>
             <w:tcMar>
-              <w:left w:w="103" w:type="dxa"/>
+              <w:left w:w="93" w:type="dxa"/>
             </w:tcMar>
           </w:tcPr>
           <w:p>
@@ -995,7 +909,7 @@
             </w:tcBorders>
             <w:shd w:fill="FFFFFF" w:val="clear"/>
             <w:tcMar>
-              <w:left w:w="103" w:type="dxa"/>
+              <w:left w:w="93" w:type="dxa"/>
             </w:tcMar>
           </w:tcPr>
           <w:p>
@@ -1023,7 +937,7 @@
             </w:tcBorders>
             <w:shd w:fill="FFFFFF" w:val="clear"/>
             <w:tcMar>
-              <w:left w:w="103" w:type="dxa"/>
+              <w:left w:w="93" w:type="dxa"/>
             </w:tcMar>
           </w:tcPr>
           <w:p>
@@ -1056,7 +970,7 @@
             </w:tcBorders>
             <w:shd w:fill="FFFFFF" w:val="clear"/>
             <w:tcMar>
-              <w:left w:w="103" w:type="dxa"/>
+              <w:left w:w="93" w:type="dxa"/>
             </w:tcMar>
           </w:tcPr>
           <w:p>
@@ -1088,7 +1002,7 @@
             </w:tcBorders>
             <w:shd w:fill="FFFFFF" w:val="clear"/>
             <w:tcMar>
-              <w:left w:w="103" w:type="dxa"/>
+              <w:left w:w="93" w:type="dxa"/>
             </w:tcMar>
           </w:tcPr>
           <w:p>
@@ -1120,7 +1034,7 @@
             </w:tcBorders>
             <w:shd w:fill="FFFFFF" w:val="clear"/>
             <w:tcMar>
-              <w:left w:w="103" w:type="dxa"/>
+              <w:left w:w="93" w:type="dxa"/>
             </w:tcMar>
           </w:tcPr>
           <w:p>
@@ -1148,7 +1062,7 @@
             </w:tcBorders>
             <w:shd w:fill="FFFFFF" w:val="clear"/>
             <w:tcMar>
-              <w:left w:w="103" w:type="dxa"/>
+              <w:left w:w="93" w:type="dxa"/>
             </w:tcMar>
           </w:tcPr>
           <w:p>
@@ -1181,7 +1095,7 @@
             </w:tcBorders>
             <w:shd w:fill="FFFFFF" w:val="clear"/>
             <w:tcMar>
-              <w:left w:w="103" w:type="dxa"/>
+              <w:left w:w="93" w:type="dxa"/>
             </w:tcMar>
           </w:tcPr>
           <w:p>
@@ -1213,7 +1127,7 @@
             </w:tcBorders>
             <w:shd w:fill="FFFFFF" w:val="clear"/>
             <w:tcMar>
-              <w:left w:w="103" w:type="dxa"/>
+              <w:left w:w="93" w:type="dxa"/>
             </w:tcMar>
           </w:tcPr>
           <w:p>
@@ -1245,7 +1159,7 @@
             </w:tcBorders>
             <w:shd w:fill="FFFFFF" w:val="clear"/>
             <w:tcMar>
-              <w:left w:w="103" w:type="dxa"/>
+              <w:left w:w="93" w:type="dxa"/>
             </w:tcMar>
           </w:tcPr>
           <w:p>
@@ -1273,7 +1187,7 @@
             </w:tcBorders>
             <w:shd w:fill="FFFFFF" w:val="clear"/>
             <w:tcMar>
-              <w:left w:w="103" w:type="dxa"/>
+              <w:left w:w="93" w:type="dxa"/>
             </w:tcMar>
           </w:tcPr>
           <w:p>
@@ -1310,7 +1224,7 @@
             </w:tcBorders>
             <w:shd w:fill="FFFFFF" w:val="clear"/>
             <w:tcMar>
-              <w:left w:w="103" w:type="dxa"/>
+              <w:left w:w="93" w:type="dxa"/>
             </w:tcMar>
           </w:tcPr>
           <w:p>
@@ -1342,7 +1256,7 @@
             </w:tcBorders>
             <w:shd w:fill="FFFFFF" w:val="clear"/>
             <w:tcMar>
-              <w:left w:w="103" w:type="dxa"/>
+              <w:left w:w="93" w:type="dxa"/>
             </w:tcMar>
           </w:tcPr>
           <w:p>
@@ -1374,7 +1288,7 @@
             </w:tcBorders>
             <w:shd w:fill="FFFFFF" w:val="clear"/>
             <w:tcMar>
-              <w:left w:w="103" w:type="dxa"/>
+              <w:left w:w="93" w:type="dxa"/>
             </w:tcMar>
           </w:tcPr>
           <w:p>
@@ -1402,7 +1316,7 @@
             </w:tcBorders>
             <w:shd w:fill="FFFFFF" w:val="clear"/>
             <w:tcMar>
-              <w:left w:w="103" w:type="dxa"/>
+              <w:left w:w="93" w:type="dxa"/>
             </w:tcMar>
           </w:tcPr>
           <w:p>
@@ -1439,7 +1353,7 @@
             </w:tcBorders>
             <w:shd w:fill="FFFFFF" w:val="clear"/>
             <w:tcMar>
-              <w:left w:w="103" w:type="dxa"/>
+              <w:left w:w="93" w:type="dxa"/>
             </w:tcMar>
           </w:tcPr>
           <w:p>
@@ -1471,7 +1385,7 @@
             </w:tcBorders>
             <w:shd w:fill="FFFFFF" w:val="clear"/>
             <w:tcMar>
-              <w:left w:w="103" w:type="dxa"/>
+              <w:left w:w="93" w:type="dxa"/>
             </w:tcMar>
           </w:tcPr>
           <w:p>
@@ -1503,7 +1417,7 @@
             </w:tcBorders>
             <w:shd w:fill="FFFFFF" w:val="clear"/>
             <w:tcMar>
-              <w:left w:w="103" w:type="dxa"/>
+              <w:left w:w="93" w:type="dxa"/>
             </w:tcMar>
           </w:tcPr>
           <w:p>
@@ -1531,7 +1445,7 @@
             </w:tcBorders>
             <w:shd w:fill="FFFFFF" w:val="clear"/>
             <w:tcMar>
-              <w:left w:w="103" w:type="dxa"/>
+              <w:left w:w="93" w:type="dxa"/>
             </w:tcMar>
           </w:tcPr>
           <w:p>
@@ -1564,7 +1478,7 @@
             </w:tcBorders>
             <w:shd w:fill="FFFFFF" w:val="clear"/>
             <w:tcMar>
-              <w:left w:w="103" w:type="dxa"/>
+              <w:left w:w="93" w:type="dxa"/>
             </w:tcMar>
           </w:tcPr>
           <w:p>
@@ -1596,7 +1510,7 @@
             </w:tcBorders>
             <w:shd w:fill="FFFFFF" w:val="clear"/>
             <w:tcMar>
-              <w:left w:w="103" w:type="dxa"/>
+              <w:left w:w="93" w:type="dxa"/>
             </w:tcMar>
           </w:tcPr>
           <w:p>
@@ -1628,7 +1542,7 @@
             </w:tcBorders>
             <w:shd w:fill="FFFFFF" w:val="clear"/>
             <w:tcMar>
-              <w:left w:w="103" w:type="dxa"/>
+              <w:left w:w="93" w:type="dxa"/>
             </w:tcMar>
           </w:tcPr>
           <w:p>
@@ -1660,7 +1574,7 @@
             </w:tcBorders>
             <w:shd w:fill="FFFFFF" w:val="clear"/>
             <w:tcMar>
-              <w:left w:w="103" w:type="dxa"/>
+              <w:left w:w="93" w:type="dxa"/>
             </w:tcMar>
           </w:tcPr>
           <w:p>
@@ -1699,7 +1613,7 @@
     <w:tbl>
       <w:tblPr>
         <w:jc w:val="left"/>
-        <w:tblInd w:w="-5" w:type="dxa"/>
+        <w:tblInd w:w="-15" w:type="dxa"/>
         <w:tblBorders>
           <w:top w:val="single" w:sz="4" w:space="0" w:color="00000A"/>
           <w:left w:val="single" w:sz="4" w:space="0" w:color="00000A"/>
@@ -1710,7 +1624,7 @@
         </w:tblBorders>
         <w:tblCellMar>
           <w:top w:w="0" w:type="dxa"/>
-          <w:left w:w="103" w:type="dxa"/>
+          <w:left w:w="93" w:type="dxa"/>
           <w:bottom w:w="0" w:type="dxa"/>
           <w:right w:w="108" w:type="dxa"/>
         </w:tblCellMar>
@@ -1738,7 +1652,7 @@
             </w:tcBorders>
             <w:shd w:fill="FFFFFF" w:val="clear"/>
             <w:tcMar>
-              <w:left w:w="103" w:type="dxa"/>
+              <w:left w:w="93" w:type="dxa"/>
             </w:tcMar>
           </w:tcPr>
           <w:p>
@@ -1771,7 +1685,7 @@
             </w:tcBorders>
             <w:shd w:fill="FFFFFF" w:val="clear"/>
             <w:tcMar>
-              <w:left w:w="103" w:type="dxa"/>
+              <w:left w:w="93" w:type="dxa"/>
             </w:tcMar>
           </w:tcPr>
           <w:p>
@@ -1804,7 +1718,7 @@
             </w:tcBorders>
             <w:shd w:fill="FFFFFF" w:val="clear"/>
             <w:tcMar>
-              <w:left w:w="103" w:type="dxa"/>
+              <w:left w:w="93" w:type="dxa"/>
             </w:tcMar>
           </w:tcPr>
           <w:p>
@@ -1837,7 +1751,7 @@
             </w:tcBorders>
             <w:shd w:fill="FFFFFF" w:val="clear"/>
             <w:tcMar>
-              <w:left w:w="103" w:type="dxa"/>
+              <w:left w:w="93" w:type="dxa"/>
             </w:tcMar>
           </w:tcPr>
           <w:p>
@@ -1875,7 +1789,7 @@
             </w:tcBorders>
             <w:shd w:fill="FFFFFF" w:val="clear"/>
             <w:tcMar>
-              <w:left w:w="103" w:type="dxa"/>
+              <w:left w:w="93" w:type="dxa"/>
             </w:tcMar>
           </w:tcPr>
           <w:p>
@@ -2006,7 +1920,7 @@
             </w:tcBorders>
             <w:shd w:fill="FFFFFF" w:val="clear"/>
             <w:tcMar>
-              <w:left w:w="103" w:type="dxa"/>
+              <w:left w:w="93" w:type="dxa"/>
             </w:tcMar>
           </w:tcPr>
           <w:p>
@@ -2136,7 +2050,7 @@
             </w:tcBorders>
             <w:shd w:fill="FFFFFF" w:val="clear"/>
             <w:tcMar>
-              <w:left w:w="103" w:type="dxa"/>
+              <w:left w:w="93" w:type="dxa"/>
             </w:tcMar>
           </w:tcPr>
           <w:p>
@@ -2272,7 +2186,7 @@
     <w:tbl>
       <w:tblPr>
         <w:jc w:val="left"/>
-        <w:tblInd w:w="-5" w:type="dxa"/>
+        <w:tblInd w:w="-15" w:type="dxa"/>
         <w:tblBorders>
           <w:top w:val="single" w:sz="4" w:space="0" w:color="00000A"/>
           <w:left w:val="single" w:sz="4" w:space="0" w:color="00000A"/>
@@ -2283,7 +2197,7 @@
         </w:tblBorders>
         <w:tblCellMar>
           <w:top w:w="0" w:type="dxa"/>
-          <w:left w:w="103" w:type="dxa"/>
+          <w:left w:w="93" w:type="dxa"/>
           <w:bottom w:w="0" w:type="dxa"/>
           <w:right w:w="108" w:type="dxa"/>
         </w:tblCellMar>
@@ -2311,7 +2225,7 @@
             </w:tcBorders>
             <w:shd w:fill="FFFFFF" w:val="clear"/>
             <w:tcMar>
-              <w:left w:w="103" w:type="dxa"/>
+              <w:left w:w="93" w:type="dxa"/>
             </w:tcMar>
           </w:tcPr>
           <w:p>
@@ -2344,7 +2258,7 @@
             </w:tcBorders>
             <w:shd w:fill="FFFFFF" w:val="clear"/>
             <w:tcMar>
-              <w:left w:w="103" w:type="dxa"/>
+              <w:left w:w="93" w:type="dxa"/>
             </w:tcMar>
           </w:tcPr>
           <w:p>
@@ -2377,7 +2291,7 @@
             </w:tcBorders>
             <w:shd w:fill="FFFFFF" w:val="clear"/>
             <w:tcMar>
-              <w:left w:w="103" w:type="dxa"/>
+              <w:left w:w="93" w:type="dxa"/>
             </w:tcMar>
           </w:tcPr>
           <w:p>
@@ -2410,7 +2324,7 @@
             </w:tcBorders>
             <w:shd w:fill="FFFFFF" w:val="clear"/>
             <w:tcMar>
-              <w:left w:w="103" w:type="dxa"/>
+              <w:left w:w="93" w:type="dxa"/>
             </w:tcMar>
           </w:tcPr>
           <w:p>
@@ -2448,7 +2362,7 @@
             </w:tcBorders>
             <w:shd w:fill="FFFFFF" w:val="clear"/>
             <w:tcMar>
-              <w:left w:w="103" w:type="dxa"/>
+              <w:left w:w="93" w:type="dxa"/>
             </w:tcMar>
           </w:tcPr>
           <w:p>
@@ -2480,7 +2394,7 @@
             </w:tcBorders>
             <w:shd w:fill="FFFFFF" w:val="clear"/>
             <w:tcMar>
-              <w:left w:w="103" w:type="dxa"/>
+              <w:left w:w="93" w:type="dxa"/>
             </w:tcMar>
           </w:tcPr>
           <w:p>
@@ -2512,7 +2426,7 @@
             </w:tcBorders>
             <w:shd w:fill="FFFFFF" w:val="clear"/>
             <w:tcMar>
-              <w:left w:w="103" w:type="dxa"/>
+              <w:left w:w="93" w:type="dxa"/>
             </w:tcMar>
           </w:tcPr>
           <w:p>
@@ -2544,7 +2458,7 @@
             </w:tcBorders>
             <w:shd w:fill="FFFFFF" w:val="clear"/>
             <w:tcMar>
-              <w:left w:w="103" w:type="dxa"/>
+              <w:left w:w="93" w:type="dxa"/>
             </w:tcMar>
           </w:tcPr>
           <w:p>
@@ -2581,7 +2495,7 @@
             </w:tcBorders>
             <w:shd w:fill="FFFFFF" w:val="clear"/>
             <w:tcMar>
-              <w:left w:w="103" w:type="dxa"/>
+              <w:left w:w="93" w:type="dxa"/>
             </w:tcMar>
           </w:tcPr>
           <w:p>
@@ -2613,7 +2527,7 @@
             </w:tcBorders>
             <w:shd w:fill="FFFFFF" w:val="clear"/>
             <w:tcMar>
-              <w:left w:w="103" w:type="dxa"/>
+              <w:left w:w="93" w:type="dxa"/>
             </w:tcMar>
           </w:tcPr>
           <w:p>
@@ -2645,7 +2559,7 @@
             </w:tcBorders>
             <w:shd w:fill="FFFFFF" w:val="clear"/>
             <w:tcMar>
-              <w:left w:w="103" w:type="dxa"/>
+              <w:left w:w="93" w:type="dxa"/>
             </w:tcMar>
           </w:tcPr>
           <w:p>
@@ -2675,7 +2589,7 @@
             </w:tcBorders>
             <w:shd w:fill="FFFFFF" w:val="clear"/>
             <w:tcMar>
-              <w:left w:w="103" w:type="dxa"/>
+              <w:left w:w="93" w:type="dxa"/>
             </w:tcMar>
           </w:tcPr>
           <w:p>
@@ -2718,7 +2632,7 @@
     <w:tbl>
       <w:tblPr>
         <w:jc w:val="left"/>
-        <w:tblInd w:w="-5" w:type="dxa"/>
+        <w:tblInd w:w="-15" w:type="dxa"/>
         <w:tblBorders>
           <w:top w:val="single" w:sz="4" w:space="0" w:color="00000A"/>
           <w:left w:val="single" w:sz="4" w:space="0" w:color="00000A"/>
@@ -2729,7 +2643,7 @@
         </w:tblBorders>
         <w:tblCellMar>
           <w:top w:w="0" w:type="dxa"/>
-          <w:left w:w="103" w:type="dxa"/>
+          <w:left w:w="93" w:type="dxa"/>
           <w:bottom w:w="0" w:type="dxa"/>
           <w:right w:w="108" w:type="dxa"/>
         </w:tblCellMar>
@@ -2757,7 +2671,7 @@
             </w:tcBorders>
             <w:shd w:fill="FFFFFF" w:val="clear"/>
             <w:tcMar>
-              <w:left w:w="103" w:type="dxa"/>
+              <w:left w:w="93" w:type="dxa"/>
             </w:tcMar>
           </w:tcPr>
           <w:p>
@@ -2790,7 +2704,7 @@
             </w:tcBorders>
             <w:shd w:fill="FFFFFF" w:val="clear"/>
             <w:tcMar>
-              <w:left w:w="103" w:type="dxa"/>
+              <w:left w:w="93" w:type="dxa"/>
             </w:tcMar>
           </w:tcPr>
           <w:p>
@@ -2823,7 +2737,7 @@
             </w:tcBorders>
             <w:shd w:fill="FFFFFF" w:val="clear"/>
             <w:tcMar>
-              <w:left w:w="103" w:type="dxa"/>
+              <w:left w:w="93" w:type="dxa"/>
             </w:tcMar>
           </w:tcPr>
           <w:p>
@@ -2856,7 +2770,7 @@
             </w:tcBorders>
             <w:shd w:fill="FFFFFF" w:val="clear"/>
             <w:tcMar>
-              <w:left w:w="103" w:type="dxa"/>
+              <w:left w:w="93" w:type="dxa"/>
             </w:tcMar>
           </w:tcPr>
           <w:p>
@@ -2894,7 +2808,7 @@
             </w:tcBorders>
             <w:shd w:fill="FFFFFF" w:val="clear"/>
             <w:tcMar>
-              <w:left w:w="103" w:type="dxa"/>
+              <w:left w:w="93" w:type="dxa"/>
             </w:tcMar>
           </w:tcPr>
           <w:p>
@@ -2926,7 +2840,7 @@
             </w:tcBorders>
             <w:shd w:fill="FFFFFF" w:val="clear"/>
             <w:tcMar>
-              <w:left w:w="103" w:type="dxa"/>
+              <w:left w:w="93" w:type="dxa"/>
             </w:tcMar>
           </w:tcPr>
           <w:p>
@@ -2958,7 +2872,7 @@
             </w:tcBorders>
             <w:shd w:fill="FFFFFF" w:val="clear"/>
             <w:tcMar>
-              <w:left w:w="103" w:type="dxa"/>
+              <w:left w:w="93" w:type="dxa"/>
             </w:tcMar>
           </w:tcPr>
           <w:p>
@@ -2990,7 +2904,7 @@
             </w:tcBorders>
             <w:shd w:fill="FFFFFF" w:val="clear"/>
             <w:tcMar>
-              <w:left w:w="103" w:type="dxa"/>
+              <w:left w:w="93" w:type="dxa"/>
             </w:tcMar>
           </w:tcPr>
           <w:p>
@@ -3033,7 +2947,7 @@
     <w:tbl>
       <w:tblPr>
         <w:jc w:val="left"/>
-        <w:tblInd w:w="-5" w:type="dxa"/>
+        <w:tblInd w:w="-15" w:type="dxa"/>
         <w:tblBorders>
           <w:top w:val="single" w:sz="4" w:space="0" w:color="00000A"/>
           <w:left w:val="single" w:sz="4" w:space="0" w:color="00000A"/>
@@ -3044,7 +2958,7 @@
         </w:tblBorders>
         <w:tblCellMar>
           <w:top w:w="0" w:type="dxa"/>
-          <w:left w:w="103" w:type="dxa"/>
+          <w:left w:w="93" w:type="dxa"/>
           <w:bottom w:w="0" w:type="dxa"/>
           <w:right w:w="108" w:type="dxa"/>
         </w:tblCellMar>
@@ -3072,7 +2986,7 @@
             </w:tcBorders>
             <w:shd w:fill="FFFFFF" w:val="clear"/>
             <w:tcMar>
-              <w:left w:w="103" w:type="dxa"/>
+              <w:left w:w="93" w:type="dxa"/>
             </w:tcMar>
           </w:tcPr>
           <w:p>
@@ -3105,7 +3019,7 @@
             </w:tcBorders>
             <w:shd w:fill="FFFFFF" w:val="clear"/>
             <w:tcMar>
-              <w:left w:w="103" w:type="dxa"/>
+              <w:left w:w="93" w:type="dxa"/>
             </w:tcMar>
           </w:tcPr>
           <w:p>
@@ -3138,7 +3052,7 @@
             </w:tcBorders>
             <w:shd w:fill="FFFFFF" w:val="clear"/>
             <w:tcMar>
-              <w:left w:w="103" w:type="dxa"/>
+              <w:left w:w="93" w:type="dxa"/>
             </w:tcMar>
           </w:tcPr>
           <w:p>
@@ -3171,7 +3085,7 @@
             </w:tcBorders>
             <w:shd w:fill="FFFFFF" w:val="clear"/>
             <w:tcMar>
-              <w:left w:w="103" w:type="dxa"/>
+              <w:left w:w="93" w:type="dxa"/>
             </w:tcMar>
           </w:tcPr>
           <w:p>
@@ -3209,7 +3123,7 @@
             </w:tcBorders>
             <w:shd w:fill="FFFFFF" w:val="clear"/>
             <w:tcMar>
-              <w:left w:w="103" w:type="dxa"/>
+              <w:left w:w="93" w:type="dxa"/>
             </w:tcMar>
           </w:tcPr>
           <w:p>
@@ -3340,7 +3254,7 @@
             </w:tcBorders>
             <w:shd w:fill="FFFFFF" w:val="clear"/>
             <w:tcMar>
-              <w:left w:w="103" w:type="dxa"/>
+              <w:left w:w="93" w:type="dxa"/>
             </w:tcMar>
           </w:tcPr>
           <w:p>
@@ -3470,7 +3384,7 @@
             </w:tcBorders>
             <w:shd w:fill="FFFFFF" w:val="clear"/>
             <w:tcMar>
-              <w:left w:w="103" w:type="dxa"/>
+              <w:left w:w="93" w:type="dxa"/>
             </w:tcMar>
           </w:tcPr>
           <w:p>
@@ -3606,7 +3520,7 @@
     <w:tbl>
       <w:tblPr>
         <w:jc w:val="left"/>
-        <w:tblInd w:w="-5" w:type="dxa"/>
+        <w:tblInd w:w="-15" w:type="dxa"/>
         <w:tblBorders>
           <w:top w:val="single" w:sz="4" w:space="0" w:color="00000A"/>
           <w:left w:val="single" w:sz="4" w:space="0" w:color="00000A"/>
@@ -3617,7 +3531,7 @@
         </w:tblBorders>
         <w:tblCellMar>
           <w:top w:w="0" w:type="dxa"/>
-          <w:left w:w="103" w:type="dxa"/>
+          <w:left w:w="93" w:type="dxa"/>
           <w:bottom w:w="0" w:type="dxa"/>
           <w:right w:w="108" w:type="dxa"/>
         </w:tblCellMar>
@@ -3645,7 +3559,7 @@
             </w:tcBorders>
             <w:shd w:fill="FFFFFF" w:val="clear"/>
             <w:tcMar>
-              <w:left w:w="103" w:type="dxa"/>
+              <w:left w:w="93" w:type="dxa"/>
             </w:tcMar>
           </w:tcPr>
           <w:p>
@@ -3678,7 +3592,7 @@
             </w:tcBorders>
             <w:shd w:fill="FFFFFF" w:val="clear"/>
             <w:tcMar>
-              <w:left w:w="103" w:type="dxa"/>
+              <w:left w:w="93" w:type="dxa"/>
             </w:tcMar>
           </w:tcPr>
           <w:p>
@@ -3711,7 +3625,7 @@
             </w:tcBorders>
             <w:shd w:fill="FFFFFF" w:val="clear"/>
             <w:tcMar>
-              <w:left w:w="103" w:type="dxa"/>
+              <w:left w:w="93" w:type="dxa"/>
             </w:tcMar>
           </w:tcPr>
           <w:p>
@@ -3744,7 +3658,7 @@
             </w:tcBorders>
             <w:shd w:fill="FFFFFF" w:val="clear"/>
             <w:tcMar>
-              <w:left w:w="103" w:type="dxa"/>
+              <w:left w:w="93" w:type="dxa"/>
             </w:tcMar>
           </w:tcPr>
           <w:p>
@@ -3782,7 +3696,7 @@
             </w:tcBorders>
             <w:shd w:fill="FFFFFF" w:val="clear"/>
             <w:tcMar>
-              <w:left w:w="103" w:type="dxa"/>
+              <w:left w:w="93" w:type="dxa"/>
             </w:tcMar>
           </w:tcPr>
           <w:p>
@@ -3814,7 +3728,7 @@
             </w:tcBorders>
             <w:shd w:fill="FFFFFF" w:val="clear"/>
             <w:tcMar>
-              <w:left w:w="103" w:type="dxa"/>
+              <w:left w:w="93" w:type="dxa"/>
             </w:tcMar>
           </w:tcPr>
           <w:p>
@@ -3846,7 +3760,7 @@
             </w:tcBorders>
             <w:shd w:fill="FFFFFF" w:val="clear"/>
             <w:tcMar>
-              <w:left w:w="103" w:type="dxa"/>
+              <w:left w:w="93" w:type="dxa"/>
             </w:tcMar>
           </w:tcPr>
           <w:p>
@@ -3878,7 +3792,7 @@
             </w:tcBorders>
             <w:shd w:fill="FFFFFF" w:val="clear"/>
             <w:tcMar>
-              <w:left w:w="103" w:type="dxa"/>
+              <w:left w:w="93" w:type="dxa"/>
             </w:tcMar>
           </w:tcPr>
           <w:p>
@@ -3921,7 +3835,7 @@
     <w:tbl>
       <w:tblPr>
         <w:jc w:val="left"/>
-        <w:tblInd w:w="-5" w:type="dxa"/>
+        <w:tblInd w:w="-15" w:type="dxa"/>
         <w:tblBorders>
           <w:top w:val="single" w:sz="4" w:space="0" w:color="00000A"/>
           <w:left w:val="single" w:sz="4" w:space="0" w:color="00000A"/>
@@ -3932,16 +3846,16 @@
         </w:tblBorders>
         <w:tblCellMar>
           <w:top w:w="0" w:type="dxa"/>
-          <w:left w:w="103" w:type="dxa"/>
+          <w:left w:w="93" w:type="dxa"/>
           <w:bottom w:w="0" w:type="dxa"/>
           <w:right w:w="108" w:type="dxa"/>
         </w:tblCellMar>
       </w:tblPr>
       <w:tblGrid>
-        <w:gridCol w:w="2575"/>
-        <w:gridCol w:w="2332"/>
-        <w:gridCol w:w="2330"/>
-        <w:gridCol w:w="2337"/>
+        <w:gridCol w:w="2573"/>
+        <w:gridCol w:w="2331"/>
+        <w:gridCol w:w="2329"/>
+        <w:gridCol w:w="2339"/>
       </w:tblGrid>
       <w:tr>
         <w:trPr>
@@ -3949,18 +3863,18 @@
         </w:trPr>
         <w:tc>
           <w:tcPr>
-            <w:tcW w:w="2575" w:type="dxa"/>
-            <w:tcBorders>
-              <w:top w:val="single" w:sz="4" w:space="0" w:color="00000A"/>
-              <w:left w:val="single" w:sz="4" w:space="0" w:color="00000A"/>
-              <w:bottom w:val="single" w:sz="4" w:space="0" w:color="00000A"/>
-              <w:insideH w:val="single" w:sz="4" w:space="0" w:color="00000A"/>
-              <w:right w:val="single" w:sz="4" w:space="0" w:color="00000A"/>
-              <w:insideV w:val="single" w:sz="4" w:space="0" w:color="00000A"/>
-            </w:tcBorders>
-            <w:shd w:fill="FFFFFF" w:val="clear"/>
-            <w:tcMar>
-              <w:left w:w="103" w:type="dxa"/>
+            <w:tcW w:w="2573" w:type="dxa"/>
+            <w:tcBorders>
+              <w:top w:val="single" w:sz="4" w:space="0" w:color="00000A"/>
+              <w:left w:val="single" w:sz="4" w:space="0" w:color="00000A"/>
+              <w:bottom w:val="single" w:sz="4" w:space="0" w:color="00000A"/>
+              <w:insideH w:val="single" w:sz="4" w:space="0" w:color="00000A"/>
+              <w:right w:val="single" w:sz="4" w:space="0" w:color="00000A"/>
+              <w:insideV w:val="single" w:sz="4" w:space="0" w:color="00000A"/>
+            </w:tcBorders>
+            <w:shd w:fill="FFFFFF" w:val="clear"/>
+            <w:tcMar>
+              <w:left w:w="93" w:type="dxa"/>
             </w:tcMar>
           </w:tcPr>
           <w:p>
@@ -3982,18 +3896,18 @@
         </w:tc>
         <w:tc>
           <w:tcPr>
-            <w:tcW w:w="2332" w:type="dxa"/>
-            <w:tcBorders>
-              <w:top w:val="single" w:sz="4" w:space="0" w:color="00000A"/>
-              <w:left w:val="single" w:sz="4" w:space="0" w:color="00000A"/>
-              <w:bottom w:val="single" w:sz="4" w:space="0" w:color="00000A"/>
-              <w:insideH w:val="single" w:sz="4" w:space="0" w:color="00000A"/>
-              <w:right w:val="single" w:sz="4" w:space="0" w:color="00000A"/>
-              <w:insideV w:val="single" w:sz="4" w:space="0" w:color="00000A"/>
-            </w:tcBorders>
-            <w:shd w:fill="FFFFFF" w:val="clear"/>
-            <w:tcMar>
-              <w:left w:w="103" w:type="dxa"/>
+            <w:tcW w:w="2331" w:type="dxa"/>
+            <w:tcBorders>
+              <w:top w:val="single" w:sz="4" w:space="0" w:color="00000A"/>
+              <w:left w:val="single" w:sz="4" w:space="0" w:color="00000A"/>
+              <w:bottom w:val="single" w:sz="4" w:space="0" w:color="00000A"/>
+              <w:insideH w:val="single" w:sz="4" w:space="0" w:color="00000A"/>
+              <w:right w:val="single" w:sz="4" w:space="0" w:color="00000A"/>
+              <w:insideV w:val="single" w:sz="4" w:space="0" w:color="00000A"/>
+            </w:tcBorders>
+            <w:shd w:fill="FFFFFF" w:val="clear"/>
+            <w:tcMar>
+              <w:left w:w="93" w:type="dxa"/>
             </w:tcMar>
           </w:tcPr>
           <w:p>
@@ -4015,18 +3929,18 @@
         </w:tc>
         <w:tc>
           <w:tcPr>
-            <w:tcW w:w="2330" w:type="dxa"/>
-            <w:tcBorders>
-              <w:top w:val="single" w:sz="4" w:space="0" w:color="00000A"/>
-              <w:left w:val="single" w:sz="4" w:space="0" w:color="00000A"/>
-              <w:bottom w:val="single" w:sz="4" w:space="0" w:color="00000A"/>
-              <w:insideH w:val="single" w:sz="4" w:space="0" w:color="00000A"/>
-              <w:right w:val="single" w:sz="4" w:space="0" w:color="00000A"/>
-              <w:insideV w:val="single" w:sz="4" w:space="0" w:color="00000A"/>
-            </w:tcBorders>
-            <w:shd w:fill="FFFFFF" w:val="clear"/>
-            <w:tcMar>
-              <w:left w:w="103" w:type="dxa"/>
+            <w:tcW w:w="2329" w:type="dxa"/>
+            <w:tcBorders>
+              <w:top w:val="single" w:sz="4" w:space="0" w:color="00000A"/>
+              <w:left w:val="single" w:sz="4" w:space="0" w:color="00000A"/>
+              <w:bottom w:val="single" w:sz="4" w:space="0" w:color="00000A"/>
+              <w:insideH w:val="single" w:sz="4" w:space="0" w:color="00000A"/>
+              <w:right w:val="single" w:sz="4" w:space="0" w:color="00000A"/>
+              <w:insideV w:val="single" w:sz="4" w:space="0" w:color="00000A"/>
+            </w:tcBorders>
+            <w:shd w:fill="FFFFFF" w:val="clear"/>
+            <w:tcMar>
+              <w:left w:w="93" w:type="dxa"/>
             </w:tcMar>
           </w:tcPr>
           <w:p>
@@ -4048,18 +3962,18 @@
         </w:tc>
         <w:tc>
           <w:tcPr>
-            <w:tcW w:w="2337" w:type="dxa"/>
-            <w:tcBorders>
-              <w:top w:val="single" w:sz="4" w:space="0" w:color="00000A"/>
-              <w:left w:val="single" w:sz="4" w:space="0" w:color="00000A"/>
-              <w:bottom w:val="single" w:sz="4" w:space="0" w:color="00000A"/>
-              <w:insideH w:val="single" w:sz="4" w:space="0" w:color="00000A"/>
-              <w:right w:val="single" w:sz="4" w:space="0" w:color="00000A"/>
-              <w:insideV w:val="single" w:sz="4" w:space="0" w:color="00000A"/>
-            </w:tcBorders>
-            <w:shd w:fill="FFFFFF" w:val="clear"/>
-            <w:tcMar>
-              <w:left w:w="103" w:type="dxa"/>
+            <w:tcW w:w="2339" w:type="dxa"/>
+            <w:tcBorders>
+              <w:top w:val="single" w:sz="4" w:space="0" w:color="00000A"/>
+              <w:left w:val="single" w:sz="4" w:space="0" w:color="00000A"/>
+              <w:bottom w:val="single" w:sz="4" w:space="0" w:color="00000A"/>
+              <w:insideH w:val="single" w:sz="4" w:space="0" w:color="00000A"/>
+              <w:right w:val="single" w:sz="4" w:space="0" w:color="00000A"/>
+              <w:insideV w:val="single" w:sz="4" w:space="0" w:color="00000A"/>
+            </w:tcBorders>
+            <w:shd w:fill="FFFFFF" w:val="clear"/>
+            <w:tcMar>
+              <w:left w:w="93" w:type="dxa"/>
             </w:tcMar>
           </w:tcPr>
           <w:p>
@@ -4086,7 +4000,7 @@
         </w:trPr>
         <w:tc>
           <w:tcPr>
-            <w:tcW w:w="2575" w:type="dxa"/>
+            <w:tcW w:w="2573" w:type="dxa"/>
             <w:tcBorders>
               <w:top w:val="single" w:sz="4" w:space="0" w:color="00000A"/>
               <w:left w:val="single" w:sz="4" w:space="0" w:color="00000A"/>
@@ -4097,7 +4011,7 @@
             </w:tcBorders>
             <w:shd w:fill="FFFFFF" w:val="clear"/>
             <w:tcMar>
-              <w:left w:w="103" w:type="dxa"/>
+              <w:left w:w="93" w:type="dxa"/>
             </w:tcMar>
           </w:tcPr>
           <w:p>
@@ -4118,7 +4032,7 @@
         </w:tc>
         <w:tc>
           <w:tcPr>
-            <w:tcW w:w="2332" w:type="dxa"/>
+            <w:tcW w:w="2331" w:type="dxa"/>
             <w:tcBorders>
               <w:top w:val="single" w:sz="4" w:space="0" w:color="00000A"/>
               <w:left w:val="nil"/>
@@ -4150,7 +4064,7 @@
         </w:tc>
         <w:tc>
           <w:tcPr>
-            <w:tcW w:w="2330" w:type="dxa"/>
+            <w:tcW w:w="2329" w:type="dxa"/>
             <w:tcBorders>
               <w:top w:val="single" w:sz="4" w:space="0" w:color="00000A"/>
               <w:left w:val="nil"/>
@@ -4181,7 +4095,7 @@
         </w:tc>
         <w:tc>
           <w:tcPr>
-            <w:tcW w:w="2337" w:type="dxa"/>
+            <w:tcW w:w="2339" w:type="dxa"/>
             <w:tcBorders>
               <w:top w:val="single" w:sz="4" w:space="0" w:color="00000A"/>
               <w:left w:val="nil"/>
@@ -4217,7 +4131,7 @@
         </w:trPr>
         <w:tc>
           <w:tcPr>
-            <w:tcW w:w="2575" w:type="dxa"/>
+            <w:tcW w:w="2573" w:type="dxa"/>
             <w:tcBorders>
               <w:top w:val="nil"/>
               <w:left w:val="single" w:sz="4" w:space="0" w:color="00000A"/>
@@ -4228,7 +4142,7 @@
             </w:tcBorders>
             <w:shd w:fill="FFFFFF" w:val="clear"/>
             <w:tcMar>
-              <w:left w:w="103" w:type="dxa"/>
+              <w:left w:w="93" w:type="dxa"/>
             </w:tcMar>
           </w:tcPr>
           <w:p>
@@ -4246,7 +4160,7 @@
         </w:tc>
         <w:tc>
           <w:tcPr>
-            <w:tcW w:w="2332" w:type="dxa"/>
+            <w:tcW w:w="2331" w:type="dxa"/>
             <w:tcBorders>
               <w:top w:val="nil"/>
               <w:left w:val="nil"/>
@@ -4278,7 +4192,7 @@
         </w:tc>
         <w:tc>
           <w:tcPr>
-            <w:tcW w:w="2330" w:type="dxa"/>
+            <w:tcW w:w="2329" w:type="dxa"/>
             <w:tcBorders>
               <w:top w:val="nil"/>
               <w:left w:val="nil"/>
@@ -4310,7 +4224,7 @@
         </w:tc>
         <w:tc>
           <w:tcPr>
-            <w:tcW w:w="2337" w:type="dxa"/>
+            <w:tcW w:w="2339" w:type="dxa"/>
             <w:tcBorders>
               <w:top w:val="nil"/>
               <w:left w:val="nil"/>
@@ -4347,7 +4261,7 @@
         </w:trPr>
         <w:tc>
           <w:tcPr>
-            <w:tcW w:w="2575" w:type="dxa"/>
+            <w:tcW w:w="2573" w:type="dxa"/>
             <w:tcBorders>
               <w:top w:val="nil"/>
               <w:left w:val="single" w:sz="4" w:space="0" w:color="00000A"/>
@@ -4358,7 +4272,7 @@
             </w:tcBorders>
             <w:shd w:fill="FFFFFF" w:val="clear"/>
             <w:tcMar>
-              <w:left w:w="103" w:type="dxa"/>
+              <w:left w:w="93" w:type="dxa"/>
             </w:tcMar>
           </w:tcPr>
           <w:p>
@@ -4376,7 +4290,7 @@
         </w:tc>
         <w:tc>
           <w:tcPr>
-            <w:tcW w:w="2332" w:type="dxa"/>
+            <w:tcW w:w="2331" w:type="dxa"/>
             <w:tcBorders>
               <w:top w:val="nil"/>
               <w:left w:val="nil"/>
@@ -4408,7 +4322,7 @@
         </w:tc>
         <w:tc>
           <w:tcPr>
-            <w:tcW w:w="2330" w:type="dxa"/>
+            <w:tcW w:w="2329" w:type="dxa"/>
             <w:tcBorders>
               <w:top w:val="nil"/>
               <w:left w:val="nil"/>
@@ -4440,7 +4354,7 @@
         </w:tc>
         <w:tc>
           <w:tcPr>
-            <w:tcW w:w="2337" w:type="dxa"/>
+            <w:tcW w:w="2339" w:type="dxa"/>
             <w:tcBorders>
               <w:top w:val="nil"/>
               <w:left w:val="nil"/>
@@ -4495,7 +4409,7 @@
     <w:tbl>
       <w:tblPr>
         <w:jc w:val="left"/>
-        <w:tblInd w:w="-5" w:type="dxa"/>
+        <w:tblInd w:w="-15" w:type="dxa"/>
         <w:tblBorders>
           <w:top w:val="single" w:sz="4" w:space="0" w:color="00000A"/>
           <w:left w:val="single" w:sz="4" w:space="0" w:color="00000A"/>
@@ -4506,7 +4420,7 @@
         </w:tblBorders>
         <w:tblCellMar>
           <w:top w:w="0" w:type="dxa"/>
-          <w:left w:w="103" w:type="dxa"/>
+          <w:left w:w="93" w:type="dxa"/>
           <w:bottom w:w="0" w:type="dxa"/>
           <w:right w:w="108" w:type="dxa"/>
         </w:tblCellMar>
@@ -4534,7 +4448,7 @@
             </w:tcBorders>
             <w:shd w:fill="FFFFFF" w:val="clear"/>
             <w:tcMar>
-              <w:left w:w="103" w:type="dxa"/>
+              <w:left w:w="93" w:type="dxa"/>
             </w:tcMar>
           </w:tcPr>
           <w:p>
@@ -4567,7 +4481,7 @@
             </w:tcBorders>
             <w:shd w:fill="FFFFFF" w:val="clear"/>
             <w:tcMar>
-              <w:left w:w="103" w:type="dxa"/>
+              <w:left w:w="93" w:type="dxa"/>
             </w:tcMar>
           </w:tcPr>
           <w:p>
@@ -4600,7 +4514,7 @@
             </w:tcBorders>
             <w:shd w:fill="FFFFFF" w:val="clear"/>
             <w:tcMar>
-              <w:left w:w="103" w:type="dxa"/>
+              <w:left w:w="93" w:type="dxa"/>
             </w:tcMar>
           </w:tcPr>
           <w:p>
@@ -4633,7 +4547,7 @@
             </w:tcBorders>
             <w:shd w:fill="FFFFFF" w:val="clear"/>
             <w:tcMar>
-              <w:left w:w="103" w:type="dxa"/>
+              <w:left w:w="93" w:type="dxa"/>
             </w:tcMar>
           </w:tcPr>
           <w:p>
@@ -4671,7 +4585,7 @@
             </w:tcBorders>
             <w:shd w:fill="FFFFFF" w:val="clear"/>
             <w:tcMar>
-              <w:left w:w="103" w:type="dxa"/>
+              <w:left w:w="93" w:type="dxa"/>
             </w:tcMar>
           </w:tcPr>
           <w:p>
@@ -4802,7 +4716,7 @@
             </w:tcBorders>
             <w:shd w:fill="FFFFFF" w:val="clear"/>
             <w:tcMar>
-              <w:left w:w="103" w:type="dxa"/>
+              <w:left w:w="93" w:type="dxa"/>
             </w:tcMar>
           </w:tcPr>
           <w:p>
@@ -4932,7 +4846,7 @@
             </w:tcBorders>
             <w:shd w:fill="FFFFFF" w:val="clear"/>
             <w:tcMar>
-              <w:left w:w="103" w:type="dxa"/>
+              <w:left w:w="93" w:type="dxa"/>
             </w:tcMar>
           </w:tcPr>
           <w:p>
@@ -5068,7 +4982,7 @@
     <w:tbl>
       <w:tblPr>
         <w:jc w:val="left"/>
-        <w:tblInd w:w="-5" w:type="dxa"/>
+        <w:tblInd w:w="-15" w:type="dxa"/>
         <w:tblBorders>
           <w:top w:val="single" w:sz="4" w:space="0" w:color="00000A"/>
           <w:left w:val="single" w:sz="4" w:space="0" w:color="00000A"/>
@@ -5079,7 +4993,7 @@
         </w:tblBorders>
         <w:tblCellMar>
           <w:top w:w="0" w:type="dxa"/>
-          <w:left w:w="103" w:type="dxa"/>
+          <w:left w:w="93" w:type="dxa"/>
           <w:bottom w:w="0" w:type="dxa"/>
           <w:right w:w="108" w:type="dxa"/>
         </w:tblCellMar>
@@ -5107,7 +5021,7 @@
             </w:tcBorders>
             <w:shd w:fill="FFFFFF" w:val="clear"/>
             <w:tcMar>
-              <w:left w:w="103" w:type="dxa"/>
+              <w:left w:w="93" w:type="dxa"/>
             </w:tcMar>
           </w:tcPr>
           <w:p>
@@ -5140,7 +5054,7 @@
             </w:tcBorders>
             <w:shd w:fill="FFFFFF" w:val="clear"/>
             <w:tcMar>
-              <w:left w:w="103" w:type="dxa"/>
+              <w:left w:w="93" w:type="dxa"/>
             </w:tcMar>
           </w:tcPr>
           <w:p>
@@ -5173,7 +5087,7 @@
             </w:tcBorders>
             <w:shd w:fill="FFFFFF" w:val="clear"/>
             <w:tcMar>
-              <w:left w:w="103" w:type="dxa"/>
+              <w:left w:w="93" w:type="dxa"/>
             </w:tcMar>
           </w:tcPr>
           <w:p>
@@ -5206,7 +5120,7 @@
             </w:tcBorders>
             <w:shd w:fill="FFFFFF" w:val="clear"/>
             <w:tcMar>
-              <w:left w:w="103" w:type="dxa"/>
+              <w:left w:w="93" w:type="dxa"/>
             </w:tcMar>
           </w:tcPr>
           <w:p>
@@ -5244,7 +5158,7 @@
             </w:tcBorders>
             <w:shd w:fill="FFFFFF" w:val="clear"/>
             <w:tcMar>
-              <w:left w:w="103" w:type="dxa"/>
+              <w:left w:w="93" w:type="dxa"/>
             </w:tcMar>
           </w:tcPr>
           <w:p>
@@ -5381,7 +5295,7 @@
             </w:tcBorders>
             <w:shd w:fill="FFFFFF" w:val="clear"/>
             <w:tcMar>
-              <w:left w:w="103" w:type="dxa"/>
+              <w:left w:w="93" w:type="dxa"/>
             </w:tcMar>
           </w:tcPr>
           <w:p>
@@ -5511,7 +5425,7 @@
             </w:tcBorders>
             <w:shd w:fill="FFFFFF" w:val="clear"/>
             <w:tcMar>
-              <w:left w:w="103" w:type="dxa"/>
+              <w:left w:w="93" w:type="dxa"/>
             </w:tcMar>
           </w:tcPr>
           <w:p>

</xml_diff>

<commit_message>
Revision of many docs
</commit_message>
<xml_diff>
--- a/Team_C_InterfaceControlV4.docx
+++ b/Team_C_InterfaceControlV4.docx
@@ -150,6 +150,7 @@
         <w:pStyle w:val="Normal"/>
         <w:spacing w:lineRule="auto" w:line="240" w:before="0" w:after="0"/>
         <w:contextualSpacing/>
+        <w:jc w:val="center"/>
         <w:rPr/>
       </w:pPr>
       <w:r>
@@ -161,6 +162,7 @@
         <w:pStyle w:val="Normal"/>
         <w:spacing w:lineRule="auto" w:line="240" w:before="0" w:after="0"/>
         <w:contextualSpacing/>
+        <w:jc w:val="center"/>
         <w:rPr/>
       </w:pPr>
       <w:r>
@@ -284,7 +286,7 @@
     <w:tbl>
       <w:tblPr>
         <w:jc w:val="left"/>
-        <w:tblInd w:w="-15" w:type="dxa"/>
+        <w:tblInd w:w="-30" w:type="dxa"/>
         <w:tblBorders>
           <w:top w:val="single" w:sz="4" w:space="0" w:color="00000A"/>
           <w:left w:val="single" w:sz="4" w:space="0" w:color="00000A"/>
@@ -295,7 +297,7 @@
         </w:tblBorders>
         <w:tblCellMar>
           <w:top w:w="0" w:type="dxa"/>
-          <w:left w:w="93" w:type="dxa"/>
+          <w:left w:w="78" w:type="dxa"/>
           <w:bottom w:w="0" w:type="dxa"/>
           <w:right w:w="108" w:type="dxa"/>
         </w:tblCellMar>
@@ -323,7 +325,7 @@
             </w:tcBorders>
             <w:shd w:fill="FFFFFF" w:val="clear"/>
             <w:tcMar>
-              <w:left w:w="93" w:type="dxa"/>
+              <w:left w:w="78" w:type="dxa"/>
             </w:tcMar>
           </w:tcPr>
           <w:p>
@@ -356,7 +358,7 @@
             </w:tcBorders>
             <w:shd w:fill="FFFFFF" w:val="clear"/>
             <w:tcMar>
-              <w:left w:w="93" w:type="dxa"/>
+              <w:left w:w="78" w:type="dxa"/>
             </w:tcMar>
           </w:tcPr>
           <w:p>
@@ -389,7 +391,7 @@
             </w:tcBorders>
             <w:shd w:fill="FFFFFF" w:val="clear"/>
             <w:tcMar>
-              <w:left w:w="93" w:type="dxa"/>
+              <w:left w:w="78" w:type="dxa"/>
             </w:tcMar>
           </w:tcPr>
           <w:p>
@@ -422,7 +424,7 @@
             </w:tcBorders>
             <w:shd w:fill="FFFFFF" w:val="clear"/>
             <w:tcMar>
-              <w:left w:w="93" w:type="dxa"/>
+              <w:left w:w="78" w:type="dxa"/>
             </w:tcMar>
           </w:tcPr>
           <w:p>
@@ -460,7 +462,7 @@
             </w:tcBorders>
             <w:shd w:fill="FFFFFF" w:val="clear"/>
             <w:tcMar>
-              <w:left w:w="93" w:type="dxa"/>
+              <w:left w:w="78" w:type="dxa"/>
             </w:tcMar>
           </w:tcPr>
           <w:p>
@@ -492,7 +494,7 @@
             </w:tcBorders>
             <w:shd w:fill="FFFFFF" w:val="clear"/>
             <w:tcMar>
-              <w:left w:w="93" w:type="dxa"/>
+              <w:left w:w="78" w:type="dxa"/>
             </w:tcMar>
           </w:tcPr>
           <w:p>
@@ -524,7 +526,7 @@
             </w:tcBorders>
             <w:shd w:fill="FFFFFF" w:val="clear"/>
             <w:tcMar>
-              <w:left w:w="93" w:type="dxa"/>
+              <w:left w:w="78" w:type="dxa"/>
             </w:tcMar>
           </w:tcPr>
           <w:p>
@@ -562,7 +564,7 @@
             </w:tcBorders>
             <w:shd w:fill="FFFFFF" w:val="clear"/>
             <w:tcMar>
-              <w:left w:w="93" w:type="dxa"/>
+              <w:left w:w="78" w:type="dxa"/>
             </w:tcMar>
           </w:tcPr>
           <w:p>
@@ -595,7 +597,7 @@
             </w:tcBorders>
             <w:shd w:fill="FFFFFF" w:val="clear"/>
             <w:tcMar>
-              <w:left w:w="93" w:type="dxa"/>
+              <w:left w:w="78" w:type="dxa"/>
             </w:tcMar>
           </w:tcPr>
           <w:p>
@@ -627,7 +629,7 @@
             </w:tcBorders>
             <w:shd w:fill="FFFFFF" w:val="clear"/>
             <w:tcMar>
-              <w:left w:w="93" w:type="dxa"/>
+              <w:left w:w="78" w:type="dxa"/>
             </w:tcMar>
           </w:tcPr>
           <w:p>
@@ -659,7 +661,7 @@
             </w:tcBorders>
             <w:shd w:fill="FFFFFF" w:val="clear"/>
             <w:tcMar>
-              <w:left w:w="93" w:type="dxa"/>
+              <w:left w:w="78" w:type="dxa"/>
             </w:tcMar>
           </w:tcPr>
           <w:p>
@@ -687,7 +689,7 @@
             </w:tcBorders>
             <w:shd w:fill="FFFFFF" w:val="clear"/>
             <w:tcMar>
-              <w:left w:w="93" w:type="dxa"/>
+              <w:left w:w="78" w:type="dxa"/>
             </w:tcMar>
           </w:tcPr>
           <w:p>
@@ -720,7 +722,7 @@
             </w:tcBorders>
             <w:shd w:fill="FFFFFF" w:val="clear"/>
             <w:tcMar>
-              <w:left w:w="93" w:type="dxa"/>
+              <w:left w:w="78" w:type="dxa"/>
             </w:tcMar>
           </w:tcPr>
           <w:p>
@@ -752,7 +754,7 @@
             </w:tcBorders>
             <w:shd w:fill="FFFFFF" w:val="clear"/>
             <w:tcMar>
-              <w:left w:w="93" w:type="dxa"/>
+              <w:left w:w="78" w:type="dxa"/>
             </w:tcMar>
           </w:tcPr>
           <w:p>
@@ -784,7 +786,7 @@
             </w:tcBorders>
             <w:shd w:fill="FFFFFF" w:val="clear"/>
             <w:tcMar>
-              <w:left w:w="93" w:type="dxa"/>
+              <w:left w:w="78" w:type="dxa"/>
             </w:tcMar>
           </w:tcPr>
           <w:p>
@@ -812,7 +814,7 @@
             </w:tcBorders>
             <w:shd w:fill="FFFFFF" w:val="clear"/>
             <w:tcMar>
-              <w:left w:w="93" w:type="dxa"/>
+              <w:left w:w="78" w:type="dxa"/>
             </w:tcMar>
           </w:tcPr>
           <w:p>
@@ -845,7 +847,7 @@
             </w:tcBorders>
             <w:shd w:fill="FFFFFF" w:val="clear"/>
             <w:tcMar>
-              <w:left w:w="93" w:type="dxa"/>
+              <w:left w:w="78" w:type="dxa"/>
             </w:tcMar>
           </w:tcPr>
           <w:p>
@@ -877,7 +879,7 @@
             </w:tcBorders>
             <w:shd w:fill="FFFFFF" w:val="clear"/>
             <w:tcMar>
-              <w:left w:w="93" w:type="dxa"/>
+              <w:left w:w="78" w:type="dxa"/>
             </w:tcMar>
           </w:tcPr>
           <w:p>
@@ -909,7 +911,7 @@
             </w:tcBorders>
             <w:shd w:fill="FFFFFF" w:val="clear"/>
             <w:tcMar>
-              <w:left w:w="93" w:type="dxa"/>
+              <w:left w:w="78" w:type="dxa"/>
             </w:tcMar>
           </w:tcPr>
           <w:p>
@@ -937,7 +939,7 @@
             </w:tcBorders>
             <w:shd w:fill="FFFFFF" w:val="clear"/>
             <w:tcMar>
-              <w:left w:w="93" w:type="dxa"/>
+              <w:left w:w="78" w:type="dxa"/>
             </w:tcMar>
           </w:tcPr>
           <w:p>
@@ -970,7 +972,7 @@
             </w:tcBorders>
             <w:shd w:fill="FFFFFF" w:val="clear"/>
             <w:tcMar>
-              <w:left w:w="93" w:type="dxa"/>
+              <w:left w:w="78" w:type="dxa"/>
             </w:tcMar>
           </w:tcPr>
           <w:p>
@@ -1002,7 +1004,7 @@
             </w:tcBorders>
             <w:shd w:fill="FFFFFF" w:val="clear"/>
             <w:tcMar>
-              <w:left w:w="93" w:type="dxa"/>
+              <w:left w:w="78" w:type="dxa"/>
             </w:tcMar>
           </w:tcPr>
           <w:p>
@@ -1034,7 +1036,7 @@
             </w:tcBorders>
             <w:shd w:fill="FFFFFF" w:val="clear"/>
             <w:tcMar>
-              <w:left w:w="93" w:type="dxa"/>
+              <w:left w:w="78" w:type="dxa"/>
             </w:tcMar>
           </w:tcPr>
           <w:p>
@@ -1062,7 +1064,7 @@
             </w:tcBorders>
             <w:shd w:fill="FFFFFF" w:val="clear"/>
             <w:tcMar>
-              <w:left w:w="93" w:type="dxa"/>
+              <w:left w:w="78" w:type="dxa"/>
             </w:tcMar>
           </w:tcPr>
           <w:p>
@@ -1095,7 +1097,7 @@
             </w:tcBorders>
             <w:shd w:fill="FFFFFF" w:val="clear"/>
             <w:tcMar>
-              <w:left w:w="93" w:type="dxa"/>
+              <w:left w:w="78" w:type="dxa"/>
             </w:tcMar>
           </w:tcPr>
           <w:p>
@@ -1127,7 +1129,7 @@
             </w:tcBorders>
             <w:shd w:fill="FFFFFF" w:val="clear"/>
             <w:tcMar>
-              <w:left w:w="93" w:type="dxa"/>
+              <w:left w:w="78" w:type="dxa"/>
             </w:tcMar>
           </w:tcPr>
           <w:p>
@@ -1159,7 +1161,7 @@
             </w:tcBorders>
             <w:shd w:fill="FFFFFF" w:val="clear"/>
             <w:tcMar>
-              <w:left w:w="93" w:type="dxa"/>
+              <w:left w:w="78" w:type="dxa"/>
             </w:tcMar>
           </w:tcPr>
           <w:p>
@@ -1187,7 +1189,7 @@
             </w:tcBorders>
             <w:shd w:fill="FFFFFF" w:val="clear"/>
             <w:tcMar>
-              <w:left w:w="93" w:type="dxa"/>
+              <w:left w:w="78" w:type="dxa"/>
             </w:tcMar>
           </w:tcPr>
           <w:p>
@@ -1224,7 +1226,7 @@
             </w:tcBorders>
             <w:shd w:fill="FFFFFF" w:val="clear"/>
             <w:tcMar>
-              <w:left w:w="93" w:type="dxa"/>
+              <w:left w:w="78" w:type="dxa"/>
             </w:tcMar>
           </w:tcPr>
           <w:p>
@@ -1256,7 +1258,7 @@
             </w:tcBorders>
             <w:shd w:fill="FFFFFF" w:val="clear"/>
             <w:tcMar>
-              <w:left w:w="93" w:type="dxa"/>
+              <w:left w:w="78" w:type="dxa"/>
             </w:tcMar>
           </w:tcPr>
           <w:p>
@@ -1288,7 +1290,7 @@
             </w:tcBorders>
             <w:shd w:fill="FFFFFF" w:val="clear"/>
             <w:tcMar>
-              <w:left w:w="93" w:type="dxa"/>
+              <w:left w:w="78" w:type="dxa"/>
             </w:tcMar>
           </w:tcPr>
           <w:p>
@@ -1316,7 +1318,7 @@
             </w:tcBorders>
             <w:shd w:fill="FFFFFF" w:val="clear"/>
             <w:tcMar>
-              <w:left w:w="93" w:type="dxa"/>
+              <w:left w:w="78" w:type="dxa"/>
             </w:tcMar>
           </w:tcPr>
           <w:p>
@@ -1353,7 +1355,7 @@
             </w:tcBorders>
             <w:shd w:fill="FFFFFF" w:val="clear"/>
             <w:tcMar>
-              <w:left w:w="93" w:type="dxa"/>
+              <w:left w:w="78" w:type="dxa"/>
             </w:tcMar>
           </w:tcPr>
           <w:p>
@@ -1385,7 +1387,7 @@
             </w:tcBorders>
             <w:shd w:fill="FFFFFF" w:val="clear"/>
             <w:tcMar>
-              <w:left w:w="93" w:type="dxa"/>
+              <w:left w:w="78" w:type="dxa"/>
             </w:tcMar>
           </w:tcPr>
           <w:p>
@@ -1417,7 +1419,7 @@
             </w:tcBorders>
             <w:shd w:fill="FFFFFF" w:val="clear"/>
             <w:tcMar>
-              <w:left w:w="93" w:type="dxa"/>
+              <w:left w:w="78" w:type="dxa"/>
             </w:tcMar>
           </w:tcPr>
           <w:p>
@@ -1445,7 +1447,7 @@
             </w:tcBorders>
             <w:shd w:fill="FFFFFF" w:val="clear"/>
             <w:tcMar>
-              <w:left w:w="93" w:type="dxa"/>
+              <w:left w:w="78" w:type="dxa"/>
             </w:tcMar>
           </w:tcPr>
           <w:p>
@@ -1478,7 +1480,7 @@
             </w:tcBorders>
             <w:shd w:fill="FFFFFF" w:val="clear"/>
             <w:tcMar>
-              <w:left w:w="93" w:type="dxa"/>
+              <w:left w:w="78" w:type="dxa"/>
             </w:tcMar>
           </w:tcPr>
           <w:p>
@@ -1510,7 +1512,7 @@
             </w:tcBorders>
             <w:shd w:fill="FFFFFF" w:val="clear"/>
             <w:tcMar>
-              <w:left w:w="93" w:type="dxa"/>
+              <w:left w:w="78" w:type="dxa"/>
             </w:tcMar>
           </w:tcPr>
           <w:p>
@@ -1542,7 +1544,7 @@
             </w:tcBorders>
             <w:shd w:fill="FFFFFF" w:val="clear"/>
             <w:tcMar>
-              <w:left w:w="93" w:type="dxa"/>
+              <w:left w:w="78" w:type="dxa"/>
             </w:tcMar>
           </w:tcPr>
           <w:p>
@@ -1574,7 +1576,7 @@
             </w:tcBorders>
             <w:shd w:fill="FFFFFF" w:val="clear"/>
             <w:tcMar>
-              <w:left w:w="93" w:type="dxa"/>
+              <w:left w:w="78" w:type="dxa"/>
             </w:tcMar>
           </w:tcPr>
           <w:p>
@@ -1613,7 +1615,7 @@
     <w:tbl>
       <w:tblPr>
         <w:jc w:val="left"/>
-        <w:tblInd w:w="-15" w:type="dxa"/>
+        <w:tblInd w:w="-30" w:type="dxa"/>
         <w:tblBorders>
           <w:top w:val="single" w:sz="4" w:space="0" w:color="00000A"/>
           <w:left w:val="single" w:sz="4" w:space="0" w:color="00000A"/>
@@ -1624,7 +1626,7 @@
         </w:tblBorders>
         <w:tblCellMar>
           <w:top w:w="0" w:type="dxa"/>
-          <w:left w:w="93" w:type="dxa"/>
+          <w:left w:w="78" w:type="dxa"/>
           <w:bottom w:w="0" w:type="dxa"/>
           <w:right w:w="108" w:type="dxa"/>
         </w:tblCellMar>
@@ -1652,7 +1654,7 @@
             </w:tcBorders>
             <w:shd w:fill="FFFFFF" w:val="clear"/>
             <w:tcMar>
-              <w:left w:w="93" w:type="dxa"/>
+              <w:left w:w="78" w:type="dxa"/>
             </w:tcMar>
           </w:tcPr>
           <w:p>
@@ -1685,7 +1687,7 @@
             </w:tcBorders>
             <w:shd w:fill="FFFFFF" w:val="clear"/>
             <w:tcMar>
-              <w:left w:w="93" w:type="dxa"/>
+              <w:left w:w="78" w:type="dxa"/>
             </w:tcMar>
           </w:tcPr>
           <w:p>
@@ -1718,7 +1720,7 @@
             </w:tcBorders>
             <w:shd w:fill="FFFFFF" w:val="clear"/>
             <w:tcMar>
-              <w:left w:w="93" w:type="dxa"/>
+              <w:left w:w="78" w:type="dxa"/>
             </w:tcMar>
           </w:tcPr>
           <w:p>
@@ -1751,7 +1753,7 @@
             </w:tcBorders>
             <w:shd w:fill="FFFFFF" w:val="clear"/>
             <w:tcMar>
-              <w:left w:w="93" w:type="dxa"/>
+              <w:left w:w="78" w:type="dxa"/>
             </w:tcMar>
           </w:tcPr>
           <w:p>
@@ -1782,14 +1784,14 @@
             <w:tcBorders>
               <w:top w:val="single" w:sz="4" w:space="0" w:color="00000A"/>
               <w:left w:val="single" w:sz="4" w:space="0" w:color="00000A"/>
-              <w:bottom w:val="nil"/>
-              <w:insideH w:val="nil"/>
+              <w:bottom w:val="single" w:sz="4" w:space="0" w:color="00000A"/>
+              <w:insideH w:val="single" w:sz="4" w:space="0" w:color="00000A"/>
               <w:right w:val="nil"/>
               <w:insideV w:val="nil"/>
             </w:tcBorders>
             <w:shd w:fill="FFFFFF" w:val="clear"/>
             <w:tcMar>
-              <w:left w:w="93" w:type="dxa"/>
+              <w:left w:w="78" w:type="dxa"/>
             </w:tcMar>
           </w:tcPr>
           <w:p>
@@ -1813,15 +1815,15 @@
             <w:tcW w:w="2394" w:type="dxa"/>
             <w:tcBorders>
               <w:top w:val="single" w:sz="4" w:space="0" w:color="00000A"/>
-              <w:left w:val="nil"/>
-              <w:bottom w:val="nil"/>
-              <w:insideH w:val="nil"/>
+              <w:left w:val="single" w:sz="4" w:space="0" w:color="00000A"/>
+              <w:bottom w:val="single" w:sz="4" w:space="0" w:color="00000A"/>
+              <w:insideH w:val="single" w:sz="4" w:space="0" w:color="00000A"/>
               <w:right w:val="nil"/>
               <w:insideV w:val="nil"/>
             </w:tcBorders>
             <w:shd w:fill="FFFFFF" w:val="clear"/>
             <w:tcMar>
-              <w:left w:w="113" w:type="dxa"/>
+              <w:left w:w="98" w:type="dxa"/>
             </w:tcMar>
           </w:tcPr>
           <w:p>
@@ -1845,46 +1847,46 @@
             <w:tcW w:w="2394" w:type="dxa"/>
             <w:tcBorders>
               <w:top w:val="single" w:sz="4" w:space="0" w:color="00000A"/>
-              <w:left w:val="nil"/>
-              <w:bottom w:val="nil"/>
-              <w:insideH w:val="nil"/>
+              <w:left w:val="single" w:sz="4" w:space="0" w:color="00000A"/>
+              <w:bottom w:val="single" w:sz="4" w:space="0" w:color="00000A"/>
+              <w:insideH w:val="single" w:sz="4" w:space="0" w:color="00000A"/>
               <w:right w:val="nil"/>
               <w:insideV w:val="nil"/>
             </w:tcBorders>
             <w:shd w:fill="FFFFFF" w:val="clear"/>
             <w:tcMar>
-              <w:left w:w="113" w:type="dxa"/>
-            </w:tcMar>
-          </w:tcPr>
-          <w:p>
-            <w:pPr>
-              <w:pStyle w:val="Normal"/>
-              <w:widowControl/>
-              <w:suppressAutoHyphens w:val="true"/>
-              <w:bidi w:val="0"/>
-              <w:spacing w:before="0" w:after="200"/>
-              <w:jc w:val="left"/>
-              <w:rPr/>
-            </w:pPr>
-            <w:r>
-              <w:rPr/>
-            </w:r>
-          </w:p>
-        </w:tc>
-        <w:tc>
-          <w:tcPr>
-            <w:tcW w:w="2394" w:type="dxa"/>
-            <w:tcBorders>
-              <w:top w:val="single" w:sz="4" w:space="0" w:color="00000A"/>
-              <w:left w:val="nil"/>
-              <w:bottom w:val="nil"/>
-              <w:insideH w:val="nil"/>
-              <w:right w:val="single" w:sz="4" w:space="0" w:color="00000A"/>
-              <w:insideV w:val="single" w:sz="4" w:space="0" w:color="00000A"/>
-            </w:tcBorders>
-            <w:shd w:fill="FFFFFF" w:val="clear"/>
-            <w:tcMar>
-              <w:left w:w="113" w:type="dxa"/>
+              <w:left w:w="98" w:type="dxa"/>
+            </w:tcMar>
+          </w:tcPr>
+          <w:p>
+            <w:pPr>
+              <w:pStyle w:val="Normal"/>
+              <w:widowControl/>
+              <w:suppressAutoHyphens w:val="true"/>
+              <w:bidi w:val="0"/>
+              <w:spacing w:before="0" w:after="200"/>
+              <w:jc w:val="left"/>
+              <w:rPr/>
+            </w:pPr>
+            <w:r>
+              <w:rPr/>
+            </w:r>
+          </w:p>
+        </w:tc>
+        <w:tc>
+          <w:tcPr>
+            <w:tcW w:w="2394" w:type="dxa"/>
+            <w:tcBorders>
+              <w:top w:val="single" w:sz="4" w:space="0" w:color="00000A"/>
+              <w:left w:val="single" w:sz="4" w:space="0" w:color="00000A"/>
+              <w:bottom w:val="single" w:sz="4" w:space="0" w:color="00000A"/>
+              <w:insideH w:val="single" w:sz="4" w:space="0" w:color="00000A"/>
+              <w:right w:val="single" w:sz="4" w:space="0" w:color="00000A"/>
+              <w:insideV w:val="single" w:sz="4" w:space="0" w:color="00000A"/>
+            </w:tcBorders>
+            <w:shd w:fill="FFFFFF" w:val="clear"/>
+            <w:tcMar>
+              <w:left w:w="98" w:type="dxa"/>
             </w:tcMar>
           </w:tcPr>
           <w:p>
@@ -1913,14 +1915,14 @@
             <w:tcBorders>
               <w:top w:val="nil"/>
               <w:left w:val="single" w:sz="4" w:space="0" w:color="00000A"/>
-              <w:bottom w:val="nil"/>
-              <w:insideH w:val="nil"/>
+              <w:bottom w:val="single" w:sz="4" w:space="0" w:color="00000A"/>
+              <w:insideH w:val="single" w:sz="4" w:space="0" w:color="00000A"/>
               <w:right w:val="nil"/>
               <w:insideV w:val="nil"/>
             </w:tcBorders>
             <w:shd w:fill="FFFFFF" w:val="clear"/>
             <w:tcMar>
-              <w:left w:w="93" w:type="dxa"/>
+              <w:left w:w="78" w:type="dxa"/>
             </w:tcMar>
           </w:tcPr>
           <w:p>
@@ -1941,15 +1943,15 @@
             <w:tcW w:w="2394" w:type="dxa"/>
             <w:tcBorders>
               <w:top w:val="nil"/>
-              <w:left w:val="nil"/>
-              <w:bottom w:val="nil"/>
-              <w:insideH w:val="nil"/>
+              <w:left w:val="single" w:sz="4" w:space="0" w:color="00000A"/>
+              <w:bottom w:val="single" w:sz="4" w:space="0" w:color="00000A"/>
+              <w:insideH w:val="single" w:sz="4" w:space="0" w:color="00000A"/>
               <w:right w:val="nil"/>
               <w:insideV w:val="nil"/>
             </w:tcBorders>
             <w:shd w:fill="FFFFFF" w:val="clear"/>
             <w:tcMar>
-              <w:left w:w="113" w:type="dxa"/>
+              <w:left w:w="98" w:type="dxa"/>
             </w:tcMar>
           </w:tcPr>
           <w:p>
@@ -1973,15 +1975,15 @@
             <w:tcW w:w="2394" w:type="dxa"/>
             <w:tcBorders>
               <w:top w:val="nil"/>
-              <w:left w:val="nil"/>
-              <w:bottom w:val="nil"/>
-              <w:insideH w:val="nil"/>
+              <w:left w:val="single" w:sz="4" w:space="0" w:color="00000A"/>
+              <w:bottom w:val="single" w:sz="4" w:space="0" w:color="00000A"/>
+              <w:insideH w:val="single" w:sz="4" w:space="0" w:color="00000A"/>
               <w:right w:val="nil"/>
               <w:insideV w:val="nil"/>
             </w:tcBorders>
             <w:shd w:fill="FFFFFF" w:val="clear"/>
             <w:tcMar>
-              <w:left w:w="113" w:type="dxa"/>
+              <w:left w:w="98" w:type="dxa"/>
             </w:tcMar>
           </w:tcPr>
           <w:p>
@@ -2005,15 +2007,15 @@
             <w:tcW w:w="2394" w:type="dxa"/>
             <w:tcBorders>
               <w:top w:val="nil"/>
-              <w:left w:val="nil"/>
-              <w:bottom w:val="nil"/>
-              <w:insideH w:val="nil"/>
-              <w:right w:val="single" w:sz="4" w:space="0" w:color="00000A"/>
-              <w:insideV w:val="single" w:sz="4" w:space="0" w:color="00000A"/>
-            </w:tcBorders>
-            <w:shd w:fill="FFFFFF" w:val="clear"/>
-            <w:tcMar>
-              <w:left w:w="113" w:type="dxa"/>
+              <w:left w:val="single" w:sz="4" w:space="0" w:color="00000A"/>
+              <w:bottom w:val="single" w:sz="4" w:space="0" w:color="00000A"/>
+              <w:insideH w:val="single" w:sz="4" w:space="0" w:color="00000A"/>
+              <w:right w:val="single" w:sz="4" w:space="0" w:color="00000A"/>
+              <w:insideV w:val="single" w:sz="4" w:space="0" w:color="00000A"/>
+            </w:tcBorders>
+            <w:shd w:fill="FFFFFF" w:val="clear"/>
+            <w:tcMar>
+              <w:left w:w="98" w:type="dxa"/>
             </w:tcMar>
           </w:tcPr>
           <w:p>
@@ -2050,7 +2052,7 @@
             </w:tcBorders>
             <w:shd w:fill="FFFFFF" w:val="clear"/>
             <w:tcMar>
-              <w:left w:w="93" w:type="dxa"/>
+              <w:left w:w="78" w:type="dxa"/>
             </w:tcMar>
           </w:tcPr>
           <w:p>
@@ -2071,7 +2073,7 @@
             <w:tcW w:w="2394" w:type="dxa"/>
             <w:tcBorders>
               <w:top w:val="nil"/>
-              <w:left w:val="nil"/>
+              <w:left w:val="single" w:sz="4" w:space="0" w:color="00000A"/>
               <w:bottom w:val="single" w:sz="4" w:space="0" w:color="00000A"/>
               <w:insideH w:val="single" w:sz="4" w:space="0" w:color="00000A"/>
               <w:right w:val="nil"/>
@@ -2079,7 +2081,7 @@
             </w:tcBorders>
             <w:shd w:fill="FFFFFF" w:val="clear"/>
             <w:tcMar>
-              <w:left w:w="113" w:type="dxa"/>
+              <w:left w:w="98" w:type="dxa"/>
             </w:tcMar>
           </w:tcPr>
           <w:p>
@@ -2103,7 +2105,7 @@
             <w:tcW w:w="2394" w:type="dxa"/>
             <w:tcBorders>
               <w:top w:val="nil"/>
-              <w:left w:val="nil"/>
+              <w:left w:val="single" w:sz="4" w:space="0" w:color="00000A"/>
               <w:bottom w:val="single" w:sz="4" w:space="0" w:color="00000A"/>
               <w:insideH w:val="single" w:sz="4" w:space="0" w:color="00000A"/>
               <w:right w:val="nil"/>
@@ -2111,7 +2113,7 @@
             </w:tcBorders>
             <w:shd w:fill="FFFFFF" w:val="clear"/>
             <w:tcMar>
-              <w:left w:w="113" w:type="dxa"/>
+              <w:left w:w="98" w:type="dxa"/>
             </w:tcMar>
           </w:tcPr>
           <w:p>
@@ -2135,15 +2137,15 @@
             <w:tcW w:w="2394" w:type="dxa"/>
             <w:tcBorders>
               <w:top w:val="nil"/>
-              <w:left w:val="nil"/>
-              <w:bottom w:val="single" w:sz="4" w:space="0" w:color="00000A"/>
-              <w:insideH w:val="single" w:sz="4" w:space="0" w:color="00000A"/>
-              <w:right w:val="single" w:sz="4" w:space="0" w:color="00000A"/>
-              <w:insideV w:val="single" w:sz="4" w:space="0" w:color="00000A"/>
-            </w:tcBorders>
-            <w:shd w:fill="FFFFFF" w:val="clear"/>
-            <w:tcMar>
-              <w:left w:w="113" w:type="dxa"/>
+              <w:left w:val="single" w:sz="4" w:space="0" w:color="00000A"/>
+              <w:bottom w:val="single" w:sz="4" w:space="0" w:color="00000A"/>
+              <w:insideH w:val="single" w:sz="4" w:space="0" w:color="00000A"/>
+              <w:right w:val="single" w:sz="4" w:space="0" w:color="00000A"/>
+              <w:insideV w:val="single" w:sz="4" w:space="0" w:color="00000A"/>
+            </w:tcBorders>
+            <w:shd w:fill="FFFFFF" w:val="clear"/>
+            <w:tcMar>
+              <w:left w:w="98" w:type="dxa"/>
             </w:tcMar>
           </w:tcPr>
           <w:p>
@@ -2186,7 +2188,7 @@
     <w:tbl>
       <w:tblPr>
         <w:jc w:val="left"/>
-        <w:tblInd w:w="-15" w:type="dxa"/>
+        <w:tblInd w:w="-30" w:type="dxa"/>
         <w:tblBorders>
           <w:top w:val="single" w:sz="4" w:space="0" w:color="00000A"/>
           <w:left w:val="single" w:sz="4" w:space="0" w:color="00000A"/>
@@ -2197,7 +2199,7 @@
         </w:tblBorders>
         <w:tblCellMar>
           <w:top w:w="0" w:type="dxa"/>
-          <w:left w:w="93" w:type="dxa"/>
+          <w:left w:w="78" w:type="dxa"/>
           <w:bottom w:w="0" w:type="dxa"/>
           <w:right w:w="108" w:type="dxa"/>
         </w:tblCellMar>
@@ -2225,7 +2227,7 @@
             </w:tcBorders>
             <w:shd w:fill="FFFFFF" w:val="clear"/>
             <w:tcMar>
-              <w:left w:w="93" w:type="dxa"/>
+              <w:left w:w="78" w:type="dxa"/>
             </w:tcMar>
           </w:tcPr>
           <w:p>
@@ -2258,7 +2260,7 @@
             </w:tcBorders>
             <w:shd w:fill="FFFFFF" w:val="clear"/>
             <w:tcMar>
-              <w:left w:w="93" w:type="dxa"/>
+              <w:left w:w="78" w:type="dxa"/>
             </w:tcMar>
           </w:tcPr>
           <w:p>
@@ -2291,7 +2293,7 @@
             </w:tcBorders>
             <w:shd w:fill="FFFFFF" w:val="clear"/>
             <w:tcMar>
-              <w:left w:w="93" w:type="dxa"/>
+              <w:left w:w="78" w:type="dxa"/>
             </w:tcMar>
           </w:tcPr>
           <w:p>
@@ -2324,7 +2326,7 @@
             </w:tcBorders>
             <w:shd w:fill="FFFFFF" w:val="clear"/>
             <w:tcMar>
-              <w:left w:w="93" w:type="dxa"/>
+              <w:left w:w="78" w:type="dxa"/>
             </w:tcMar>
           </w:tcPr>
           <w:p>
@@ -2362,7 +2364,7 @@
             </w:tcBorders>
             <w:shd w:fill="FFFFFF" w:val="clear"/>
             <w:tcMar>
-              <w:left w:w="93" w:type="dxa"/>
+              <w:left w:w="78" w:type="dxa"/>
             </w:tcMar>
           </w:tcPr>
           <w:p>
@@ -2394,7 +2396,7 @@
             </w:tcBorders>
             <w:shd w:fill="FFFFFF" w:val="clear"/>
             <w:tcMar>
-              <w:left w:w="93" w:type="dxa"/>
+              <w:left w:w="78" w:type="dxa"/>
             </w:tcMar>
           </w:tcPr>
           <w:p>
@@ -2426,7 +2428,7 @@
             </w:tcBorders>
             <w:shd w:fill="FFFFFF" w:val="clear"/>
             <w:tcMar>
-              <w:left w:w="93" w:type="dxa"/>
+              <w:left w:w="78" w:type="dxa"/>
             </w:tcMar>
           </w:tcPr>
           <w:p>
@@ -2458,7 +2460,7 @@
             </w:tcBorders>
             <w:shd w:fill="FFFFFF" w:val="clear"/>
             <w:tcMar>
-              <w:left w:w="93" w:type="dxa"/>
+              <w:left w:w="78" w:type="dxa"/>
             </w:tcMar>
           </w:tcPr>
           <w:p>
@@ -2495,7 +2497,7 @@
             </w:tcBorders>
             <w:shd w:fill="FFFFFF" w:val="clear"/>
             <w:tcMar>
-              <w:left w:w="93" w:type="dxa"/>
+              <w:left w:w="78" w:type="dxa"/>
             </w:tcMar>
           </w:tcPr>
           <w:p>
@@ -2527,7 +2529,7 @@
             </w:tcBorders>
             <w:shd w:fill="FFFFFF" w:val="clear"/>
             <w:tcMar>
-              <w:left w:w="93" w:type="dxa"/>
+              <w:left w:w="78" w:type="dxa"/>
             </w:tcMar>
           </w:tcPr>
           <w:p>
@@ -2559,7 +2561,7 @@
             </w:tcBorders>
             <w:shd w:fill="FFFFFF" w:val="clear"/>
             <w:tcMar>
-              <w:left w:w="93" w:type="dxa"/>
+              <w:left w:w="78" w:type="dxa"/>
             </w:tcMar>
           </w:tcPr>
           <w:p>
@@ -2589,7 +2591,7 @@
             </w:tcBorders>
             <w:shd w:fill="FFFFFF" w:val="clear"/>
             <w:tcMar>
-              <w:left w:w="93" w:type="dxa"/>
+              <w:left w:w="78" w:type="dxa"/>
             </w:tcMar>
           </w:tcPr>
           <w:p>
@@ -2632,7 +2634,7 @@
     <w:tbl>
       <w:tblPr>
         <w:jc w:val="left"/>
-        <w:tblInd w:w="-15" w:type="dxa"/>
+        <w:tblInd w:w="-30" w:type="dxa"/>
         <w:tblBorders>
           <w:top w:val="single" w:sz="4" w:space="0" w:color="00000A"/>
           <w:left w:val="single" w:sz="4" w:space="0" w:color="00000A"/>
@@ -2643,7 +2645,7 @@
         </w:tblBorders>
         <w:tblCellMar>
           <w:top w:w="0" w:type="dxa"/>
-          <w:left w:w="93" w:type="dxa"/>
+          <w:left w:w="78" w:type="dxa"/>
           <w:bottom w:w="0" w:type="dxa"/>
           <w:right w:w="108" w:type="dxa"/>
         </w:tblCellMar>
@@ -2671,7 +2673,7 @@
             </w:tcBorders>
             <w:shd w:fill="FFFFFF" w:val="clear"/>
             <w:tcMar>
-              <w:left w:w="93" w:type="dxa"/>
+              <w:left w:w="78" w:type="dxa"/>
             </w:tcMar>
           </w:tcPr>
           <w:p>
@@ -2704,7 +2706,7 @@
             </w:tcBorders>
             <w:shd w:fill="FFFFFF" w:val="clear"/>
             <w:tcMar>
-              <w:left w:w="93" w:type="dxa"/>
+              <w:left w:w="78" w:type="dxa"/>
             </w:tcMar>
           </w:tcPr>
           <w:p>
@@ -2737,7 +2739,7 @@
             </w:tcBorders>
             <w:shd w:fill="FFFFFF" w:val="clear"/>
             <w:tcMar>
-              <w:left w:w="93" w:type="dxa"/>
+              <w:left w:w="78" w:type="dxa"/>
             </w:tcMar>
           </w:tcPr>
           <w:p>
@@ -2770,7 +2772,7 @@
             </w:tcBorders>
             <w:shd w:fill="FFFFFF" w:val="clear"/>
             <w:tcMar>
-              <w:left w:w="93" w:type="dxa"/>
+              <w:left w:w="78" w:type="dxa"/>
             </w:tcMar>
           </w:tcPr>
           <w:p>
@@ -2808,7 +2810,7 @@
             </w:tcBorders>
             <w:shd w:fill="FFFFFF" w:val="clear"/>
             <w:tcMar>
-              <w:left w:w="93" w:type="dxa"/>
+              <w:left w:w="78" w:type="dxa"/>
             </w:tcMar>
           </w:tcPr>
           <w:p>
@@ -2840,7 +2842,7 @@
             </w:tcBorders>
             <w:shd w:fill="FFFFFF" w:val="clear"/>
             <w:tcMar>
-              <w:left w:w="93" w:type="dxa"/>
+              <w:left w:w="78" w:type="dxa"/>
             </w:tcMar>
           </w:tcPr>
           <w:p>
@@ -2872,7 +2874,7 @@
             </w:tcBorders>
             <w:shd w:fill="FFFFFF" w:val="clear"/>
             <w:tcMar>
-              <w:left w:w="93" w:type="dxa"/>
+              <w:left w:w="78" w:type="dxa"/>
             </w:tcMar>
           </w:tcPr>
           <w:p>
@@ -2904,7 +2906,7 @@
             </w:tcBorders>
             <w:shd w:fill="FFFFFF" w:val="clear"/>
             <w:tcMar>
-              <w:left w:w="93" w:type="dxa"/>
+              <w:left w:w="78" w:type="dxa"/>
             </w:tcMar>
           </w:tcPr>
           <w:p>
@@ -2947,7 +2949,7 @@
     <w:tbl>
       <w:tblPr>
         <w:jc w:val="left"/>
-        <w:tblInd w:w="-15" w:type="dxa"/>
+        <w:tblInd w:w="-30" w:type="dxa"/>
         <w:tblBorders>
           <w:top w:val="single" w:sz="4" w:space="0" w:color="00000A"/>
           <w:left w:val="single" w:sz="4" w:space="0" w:color="00000A"/>
@@ -2958,7 +2960,7 @@
         </w:tblBorders>
         <w:tblCellMar>
           <w:top w:w="0" w:type="dxa"/>
-          <w:left w:w="93" w:type="dxa"/>
+          <w:left w:w="78" w:type="dxa"/>
           <w:bottom w:w="0" w:type="dxa"/>
           <w:right w:w="108" w:type="dxa"/>
         </w:tblCellMar>
@@ -2986,7 +2988,7 @@
             </w:tcBorders>
             <w:shd w:fill="FFFFFF" w:val="clear"/>
             <w:tcMar>
-              <w:left w:w="93" w:type="dxa"/>
+              <w:left w:w="78" w:type="dxa"/>
             </w:tcMar>
           </w:tcPr>
           <w:p>
@@ -3019,7 +3021,7 @@
             </w:tcBorders>
             <w:shd w:fill="FFFFFF" w:val="clear"/>
             <w:tcMar>
-              <w:left w:w="93" w:type="dxa"/>
+              <w:left w:w="78" w:type="dxa"/>
             </w:tcMar>
           </w:tcPr>
           <w:p>
@@ -3052,7 +3054,7 @@
             </w:tcBorders>
             <w:shd w:fill="FFFFFF" w:val="clear"/>
             <w:tcMar>
-              <w:left w:w="93" w:type="dxa"/>
+              <w:left w:w="78" w:type="dxa"/>
             </w:tcMar>
           </w:tcPr>
           <w:p>
@@ -3085,7 +3087,7 @@
             </w:tcBorders>
             <w:shd w:fill="FFFFFF" w:val="clear"/>
             <w:tcMar>
-              <w:left w:w="93" w:type="dxa"/>
+              <w:left w:w="78" w:type="dxa"/>
             </w:tcMar>
           </w:tcPr>
           <w:p>
@@ -3116,14 +3118,14 @@
             <w:tcBorders>
               <w:top w:val="single" w:sz="4" w:space="0" w:color="00000A"/>
               <w:left w:val="single" w:sz="4" w:space="0" w:color="00000A"/>
-              <w:bottom w:val="nil"/>
-              <w:insideH w:val="nil"/>
+              <w:bottom w:val="single" w:sz="4" w:space="0" w:color="00000A"/>
+              <w:insideH w:val="single" w:sz="4" w:space="0" w:color="00000A"/>
               <w:right w:val="nil"/>
               <w:insideV w:val="nil"/>
             </w:tcBorders>
             <w:shd w:fill="FFFFFF" w:val="clear"/>
             <w:tcMar>
-              <w:left w:w="93" w:type="dxa"/>
+              <w:left w:w="78" w:type="dxa"/>
             </w:tcMar>
           </w:tcPr>
           <w:p>
@@ -3147,15 +3149,15 @@
             <w:tcW w:w="2394" w:type="dxa"/>
             <w:tcBorders>
               <w:top w:val="single" w:sz="4" w:space="0" w:color="00000A"/>
-              <w:left w:val="nil"/>
-              <w:bottom w:val="nil"/>
-              <w:insideH w:val="nil"/>
+              <w:left w:val="single" w:sz="4" w:space="0" w:color="00000A"/>
+              <w:bottom w:val="single" w:sz="4" w:space="0" w:color="00000A"/>
+              <w:insideH w:val="single" w:sz="4" w:space="0" w:color="00000A"/>
               <w:right w:val="nil"/>
               <w:insideV w:val="nil"/>
             </w:tcBorders>
             <w:shd w:fill="FFFFFF" w:val="clear"/>
             <w:tcMar>
-              <w:left w:w="113" w:type="dxa"/>
+              <w:left w:w="98" w:type="dxa"/>
             </w:tcMar>
           </w:tcPr>
           <w:p>
@@ -3179,46 +3181,46 @@
             <w:tcW w:w="2394" w:type="dxa"/>
             <w:tcBorders>
               <w:top w:val="single" w:sz="4" w:space="0" w:color="00000A"/>
-              <w:left w:val="nil"/>
-              <w:bottom w:val="nil"/>
-              <w:insideH w:val="nil"/>
+              <w:left w:val="single" w:sz="4" w:space="0" w:color="00000A"/>
+              <w:bottom w:val="single" w:sz="4" w:space="0" w:color="00000A"/>
+              <w:insideH w:val="single" w:sz="4" w:space="0" w:color="00000A"/>
               <w:right w:val="nil"/>
               <w:insideV w:val="nil"/>
             </w:tcBorders>
             <w:shd w:fill="FFFFFF" w:val="clear"/>
             <w:tcMar>
-              <w:left w:w="113" w:type="dxa"/>
-            </w:tcMar>
-          </w:tcPr>
-          <w:p>
-            <w:pPr>
-              <w:pStyle w:val="Normal"/>
-              <w:widowControl/>
-              <w:suppressAutoHyphens w:val="true"/>
-              <w:bidi w:val="0"/>
-              <w:spacing w:before="0" w:after="200"/>
-              <w:jc w:val="left"/>
-              <w:rPr/>
-            </w:pPr>
-            <w:r>
-              <w:rPr/>
-            </w:r>
-          </w:p>
-        </w:tc>
-        <w:tc>
-          <w:tcPr>
-            <w:tcW w:w="2394" w:type="dxa"/>
-            <w:tcBorders>
-              <w:top w:val="single" w:sz="4" w:space="0" w:color="00000A"/>
-              <w:left w:val="nil"/>
-              <w:bottom w:val="nil"/>
-              <w:insideH w:val="nil"/>
-              <w:right w:val="single" w:sz="4" w:space="0" w:color="00000A"/>
-              <w:insideV w:val="single" w:sz="4" w:space="0" w:color="00000A"/>
-            </w:tcBorders>
-            <w:shd w:fill="FFFFFF" w:val="clear"/>
-            <w:tcMar>
-              <w:left w:w="113" w:type="dxa"/>
+              <w:left w:w="98" w:type="dxa"/>
+            </w:tcMar>
+          </w:tcPr>
+          <w:p>
+            <w:pPr>
+              <w:pStyle w:val="Normal"/>
+              <w:widowControl/>
+              <w:suppressAutoHyphens w:val="true"/>
+              <w:bidi w:val="0"/>
+              <w:spacing w:before="0" w:after="200"/>
+              <w:jc w:val="left"/>
+              <w:rPr/>
+            </w:pPr>
+            <w:r>
+              <w:rPr/>
+            </w:r>
+          </w:p>
+        </w:tc>
+        <w:tc>
+          <w:tcPr>
+            <w:tcW w:w="2394" w:type="dxa"/>
+            <w:tcBorders>
+              <w:top w:val="single" w:sz="4" w:space="0" w:color="00000A"/>
+              <w:left w:val="single" w:sz="4" w:space="0" w:color="00000A"/>
+              <w:bottom w:val="single" w:sz="4" w:space="0" w:color="00000A"/>
+              <w:insideH w:val="single" w:sz="4" w:space="0" w:color="00000A"/>
+              <w:right w:val="single" w:sz="4" w:space="0" w:color="00000A"/>
+              <w:insideV w:val="single" w:sz="4" w:space="0" w:color="00000A"/>
+            </w:tcBorders>
+            <w:shd w:fill="FFFFFF" w:val="clear"/>
+            <w:tcMar>
+              <w:left w:w="98" w:type="dxa"/>
             </w:tcMar>
           </w:tcPr>
           <w:p>
@@ -3247,14 +3249,14 @@
             <w:tcBorders>
               <w:top w:val="nil"/>
               <w:left w:val="single" w:sz="4" w:space="0" w:color="00000A"/>
-              <w:bottom w:val="nil"/>
-              <w:insideH w:val="nil"/>
+              <w:bottom w:val="single" w:sz="4" w:space="0" w:color="00000A"/>
+              <w:insideH w:val="single" w:sz="4" w:space="0" w:color="00000A"/>
               <w:right w:val="nil"/>
               <w:insideV w:val="nil"/>
             </w:tcBorders>
             <w:shd w:fill="FFFFFF" w:val="clear"/>
             <w:tcMar>
-              <w:left w:w="93" w:type="dxa"/>
+              <w:left w:w="78" w:type="dxa"/>
             </w:tcMar>
           </w:tcPr>
           <w:p>
@@ -3275,15 +3277,15 @@
             <w:tcW w:w="2394" w:type="dxa"/>
             <w:tcBorders>
               <w:top w:val="nil"/>
-              <w:left w:val="nil"/>
-              <w:bottom w:val="nil"/>
-              <w:insideH w:val="nil"/>
+              <w:left w:val="single" w:sz="4" w:space="0" w:color="00000A"/>
+              <w:bottom w:val="single" w:sz="4" w:space="0" w:color="00000A"/>
+              <w:insideH w:val="single" w:sz="4" w:space="0" w:color="00000A"/>
               <w:right w:val="nil"/>
               <w:insideV w:val="nil"/>
             </w:tcBorders>
             <w:shd w:fill="FFFFFF" w:val="clear"/>
             <w:tcMar>
-              <w:left w:w="113" w:type="dxa"/>
+              <w:left w:w="98" w:type="dxa"/>
             </w:tcMar>
           </w:tcPr>
           <w:p>
@@ -3307,15 +3309,15 @@
             <w:tcW w:w="2394" w:type="dxa"/>
             <w:tcBorders>
               <w:top w:val="nil"/>
-              <w:left w:val="nil"/>
-              <w:bottom w:val="nil"/>
-              <w:insideH w:val="nil"/>
+              <w:left w:val="single" w:sz="4" w:space="0" w:color="00000A"/>
+              <w:bottom w:val="single" w:sz="4" w:space="0" w:color="00000A"/>
+              <w:insideH w:val="single" w:sz="4" w:space="0" w:color="00000A"/>
               <w:right w:val="nil"/>
               <w:insideV w:val="nil"/>
             </w:tcBorders>
             <w:shd w:fill="FFFFFF" w:val="clear"/>
             <w:tcMar>
-              <w:left w:w="113" w:type="dxa"/>
+              <w:left w:w="98" w:type="dxa"/>
             </w:tcMar>
           </w:tcPr>
           <w:p>
@@ -3339,15 +3341,15 @@
             <w:tcW w:w="2394" w:type="dxa"/>
             <w:tcBorders>
               <w:top w:val="nil"/>
-              <w:left w:val="nil"/>
-              <w:bottom w:val="nil"/>
-              <w:insideH w:val="nil"/>
-              <w:right w:val="single" w:sz="4" w:space="0" w:color="00000A"/>
-              <w:insideV w:val="single" w:sz="4" w:space="0" w:color="00000A"/>
-            </w:tcBorders>
-            <w:shd w:fill="FFFFFF" w:val="clear"/>
-            <w:tcMar>
-              <w:left w:w="113" w:type="dxa"/>
+              <w:left w:val="single" w:sz="4" w:space="0" w:color="00000A"/>
+              <w:bottom w:val="single" w:sz="4" w:space="0" w:color="00000A"/>
+              <w:insideH w:val="single" w:sz="4" w:space="0" w:color="00000A"/>
+              <w:right w:val="single" w:sz="4" w:space="0" w:color="00000A"/>
+              <w:insideV w:val="single" w:sz="4" w:space="0" w:color="00000A"/>
+            </w:tcBorders>
+            <w:shd w:fill="FFFFFF" w:val="clear"/>
+            <w:tcMar>
+              <w:left w:w="98" w:type="dxa"/>
             </w:tcMar>
           </w:tcPr>
           <w:p>
@@ -3384,7 +3386,7 @@
             </w:tcBorders>
             <w:shd w:fill="FFFFFF" w:val="clear"/>
             <w:tcMar>
-              <w:left w:w="93" w:type="dxa"/>
+              <w:left w:w="78" w:type="dxa"/>
             </w:tcMar>
           </w:tcPr>
           <w:p>
@@ -3405,7 +3407,7 @@
             <w:tcW w:w="2394" w:type="dxa"/>
             <w:tcBorders>
               <w:top w:val="nil"/>
-              <w:left w:val="nil"/>
+              <w:left w:val="single" w:sz="4" w:space="0" w:color="00000A"/>
               <w:bottom w:val="single" w:sz="4" w:space="0" w:color="00000A"/>
               <w:insideH w:val="single" w:sz="4" w:space="0" w:color="00000A"/>
               <w:right w:val="nil"/>
@@ -3413,7 +3415,7 @@
             </w:tcBorders>
             <w:shd w:fill="FFFFFF" w:val="clear"/>
             <w:tcMar>
-              <w:left w:w="113" w:type="dxa"/>
+              <w:left w:w="98" w:type="dxa"/>
             </w:tcMar>
           </w:tcPr>
           <w:p>
@@ -3437,7 +3439,7 @@
             <w:tcW w:w="2394" w:type="dxa"/>
             <w:tcBorders>
               <w:top w:val="nil"/>
-              <w:left w:val="nil"/>
+              <w:left w:val="single" w:sz="4" w:space="0" w:color="00000A"/>
               <w:bottom w:val="single" w:sz="4" w:space="0" w:color="00000A"/>
               <w:insideH w:val="single" w:sz="4" w:space="0" w:color="00000A"/>
               <w:right w:val="nil"/>
@@ -3445,7 +3447,7 @@
             </w:tcBorders>
             <w:shd w:fill="FFFFFF" w:val="clear"/>
             <w:tcMar>
-              <w:left w:w="113" w:type="dxa"/>
+              <w:left w:w="98" w:type="dxa"/>
             </w:tcMar>
           </w:tcPr>
           <w:p>
@@ -3469,15 +3471,15 @@
             <w:tcW w:w="2394" w:type="dxa"/>
             <w:tcBorders>
               <w:top w:val="nil"/>
-              <w:left w:val="nil"/>
-              <w:bottom w:val="single" w:sz="4" w:space="0" w:color="00000A"/>
-              <w:insideH w:val="single" w:sz="4" w:space="0" w:color="00000A"/>
-              <w:right w:val="single" w:sz="4" w:space="0" w:color="00000A"/>
-              <w:insideV w:val="single" w:sz="4" w:space="0" w:color="00000A"/>
-            </w:tcBorders>
-            <w:shd w:fill="FFFFFF" w:val="clear"/>
-            <w:tcMar>
-              <w:left w:w="113" w:type="dxa"/>
+              <w:left w:val="single" w:sz="4" w:space="0" w:color="00000A"/>
+              <w:bottom w:val="single" w:sz="4" w:space="0" w:color="00000A"/>
+              <w:insideH w:val="single" w:sz="4" w:space="0" w:color="00000A"/>
+              <w:right w:val="single" w:sz="4" w:space="0" w:color="00000A"/>
+              <w:insideV w:val="single" w:sz="4" w:space="0" w:color="00000A"/>
+            </w:tcBorders>
+            <w:shd w:fill="FFFFFF" w:val="clear"/>
+            <w:tcMar>
+              <w:left w:w="98" w:type="dxa"/>
             </w:tcMar>
           </w:tcPr>
           <w:p>
@@ -3520,7 +3522,7 @@
     <w:tbl>
       <w:tblPr>
         <w:jc w:val="left"/>
-        <w:tblInd w:w="-15" w:type="dxa"/>
+        <w:tblInd w:w="-30" w:type="dxa"/>
         <w:tblBorders>
           <w:top w:val="single" w:sz="4" w:space="0" w:color="00000A"/>
           <w:left w:val="single" w:sz="4" w:space="0" w:color="00000A"/>
@@ -3531,7 +3533,7 @@
         </w:tblBorders>
         <w:tblCellMar>
           <w:top w:w="0" w:type="dxa"/>
-          <w:left w:w="93" w:type="dxa"/>
+          <w:left w:w="78" w:type="dxa"/>
           <w:bottom w:w="0" w:type="dxa"/>
           <w:right w:w="108" w:type="dxa"/>
         </w:tblCellMar>
@@ -3559,7 +3561,7 @@
             </w:tcBorders>
             <w:shd w:fill="FFFFFF" w:val="clear"/>
             <w:tcMar>
-              <w:left w:w="93" w:type="dxa"/>
+              <w:left w:w="78" w:type="dxa"/>
             </w:tcMar>
           </w:tcPr>
           <w:p>
@@ -3592,7 +3594,7 @@
             </w:tcBorders>
             <w:shd w:fill="FFFFFF" w:val="clear"/>
             <w:tcMar>
-              <w:left w:w="93" w:type="dxa"/>
+              <w:left w:w="78" w:type="dxa"/>
             </w:tcMar>
           </w:tcPr>
           <w:p>
@@ -3625,7 +3627,7 @@
             </w:tcBorders>
             <w:shd w:fill="FFFFFF" w:val="clear"/>
             <w:tcMar>
-              <w:left w:w="93" w:type="dxa"/>
+              <w:left w:w="78" w:type="dxa"/>
             </w:tcMar>
           </w:tcPr>
           <w:p>
@@ -3658,7 +3660,7 @@
             </w:tcBorders>
             <w:shd w:fill="FFFFFF" w:val="clear"/>
             <w:tcMar>
-              <w:left w:w="93" w:type="dxa"/>
+              <w:left w:w="78" w:type="dxa"/>
             </w:tcMar>
           </w:tcPr>
           <w:p>
@@ -3696,7 +3698,7 @@
             </w:tcBorders>
             <w:shd w:fill="FFFFFF" w:val="clear"/>
             <w:tcMar>
-              <w:left w:w="93" w:type="dxa"/>
+              <w:left w:w="78" w:type="dxa"/>
             </w:tcMar>
           </w:tcPr>
           <w:p>
@@ -3728,7 +3730,7 @@
             </w:tcBorders>
             <w:shd w:fill="FFFFFF" w:val="clear"/>
             <w:tcMar>
-              <w:left w:w="93" w:type="dxa"/>
+              <w:left w:w="78" w:type="dxa"/>
             </w:tcMar>
           </w:tcPr>
           <w:p>
@@ -3760,7 +3762,7 @@
             </w:tcBorders>
             <w:shd w:fill="FFFFFF" w:val="clear"/>
             <w:tcMar>
-              <w:left w:w="93" w:type="dxa"/>
+              <w:left w:w="78" w:type="dxa"/>
             </w:tcMar>
           </w:tcPr>
           <w:p>
@@ -3792,7 +3794,7 @@
             </w:tcBorders>
             <w:shd w:fill="FFFFFF" w:val="clear"/>
             <w:tcMar>
-              <w:left w:w="93" w:type="dxa"/>
+              <w:left w:w="78" w:type="dxa"/>
             </w:tcMar>
           </w:tcPr>
           <w:p>
@@ -3835,7 +3837,7 @@
     <w:tbl>
       <w:tblPr>
         <w:jc w:val="left"/>
-        <w:tblInd w:w="-15" w:type="dxa"/>
+        <w:tblInd w:w="-30" w:type="dxa"/>
         <w:tblBorders>
           <w:top w:val="single" w:sz="4" w:space="0" w:color="00000A"/>
           <w:left w:val="single" w:sz="4" w:space="0" w:color="00000A"/>
@@ -3846,16 +3848,16 @@
         </w:tblBorders>
         <w:tblCellMar>
           <w:top w:w="0" w:type="dxa"/>
-          <w:left w:w="93" w:type="dxa"/>
+          <w:left w:w="78" w:type="dxa"/>
           <w:bottom w:w="0" w:type="dxa"/>
           <w:right w:w="108" w:type="dxa"/>
         </w:tblCellMar>
       </w:tblPr>
       <w:tblGrid>
-        <w:gridCol w:w="2573"/>
+        <w:gridCol w:w="2569"/>
         <w:gridCol w:w="2331"/>
-        <w:gridCol w:w="2329"/>
-        <w:gridCol w:w="2339"/>
+        <w:gridCol w:w="2328"/>
+        <w:gridCol w:w="2341"/>
       </w:tblGrid>
       <w:tr>
         <w:trPr>
@@ -3863,18 +3865,18 @@
         </w:trPr>
         <w:tc>
           <w:tcPr>
-            <w:tcW w:w="2573" w:type="dxa"/>
-            <w:tcBorders>
-              <w:top w:val="single" w:sz="4" w:space="0" w:color="00000A"/>
-              <w:left w:val="single" w:sz="4" w:space="0" w:color="00000A"/>
-              <w:bottom w:val="single" w:sz="4" w:space="0" w:color="00000A"/>
-              <w:insideH w:val="single" w:sz="4" w:space="0" w:color="00000A"/>
-              <w:right w:val="single" w:sz="4" w:space="0" w:color="00000A"/>
-              <w:insideV w:val="single" w:sz="4" w:space="0" w:color="00000A"/>
-            </w:tcBorders>
-            <w:shd w:fill="FFFFFF" w:val="clear"/>
-            <w:tcMar>
-              <w:left w:w="93" w:type="dxa"/>
+            <w:tcW w:w="2569" w:type="dxa"/>
+            <w:tcBorders>
+              <w:top w:val="single" w:sz="4" w:space="0" w:color="00000A"/>
+              <w:left w:val="single" w:sz="4" w:space="0" w:color="00000A"/>
+              <w:bottom w:val="single" w:sz="4" w:space="0" w:color="00000A"/>
+              <w:insideH w:val="single" w:sz="4" w:space="0" w:color="00000A"/>
+              <w:right w:val="single" w:sz="4" w:space="0" w:color="00000A"/>
+              <w:insideV w:val="single" w:sz="4" w:space="0" w:color="00000A"/>
+            </w:tcBorders>
+            <w:shd w:fill="FFFFFF" w:val="clear"/>
+            <w:tcMar>
+              <w:left w:w="78" w:type="dxa"/>
             </w:tcMar>
           </w:tcPr>
           <w:p>
@@ -3907,7 +3909,7 @@
             </w:tcBorders>
             <w:shd w:fill="FFFFFF" w:val="clear"/>
             <w:tcMar>
-              <w:left w:w="93" w:type="dxa"/>
+              <w:left w:w="78" w:type="dxa"/>
             </w:tcMar>
           </w:tcPr>
           <w:p>
@@ -3929,18 +3931,18 @@
         </w:tc>
         <w:tc>
           <w:tcPr>
-            <w:tcW w:w="2329" w:type="dxa"/>
-            <w:tcBorders>
-              <w:top w:val="single" w:sz="4" w:space="0" w:color="00000A"/>
-              <w:left w:val="single" w:sz="4" w:space="0" w:color="00000A"/>
-              <w:bottom w:val="single" w:sz="4" w:space="0" w:color="00000A"/>
-              <w:insideH w:val="single" w:sz="4" w:space="0" w:color="00000A"/>
-              <w:right w:val="single" w:sz="4" w:space="0" w:color="00000A"/>
-              <w:insideV w:val="single" w:sz="4" w:space="0" w:color="00000A"/>
-            </w:tcBorders>
-            <w:shd w:fill="FFFFFF" w:val="clear"/>
-            <w:tcMar>
-              <w:left w:w="93" w:type="dxa"/>
+            <w:tcW w:w="2328" w:type="dxa"/>
+            <w:tcBorders>
+              <w:top w:val="single" w:sz="4" w:space="0" w:color="00000A"/>
+              <w:left w:val="single" w:sz="4" w:space="0" w:color="00000A"/>
+              <w:bottom w:val="single" w:sz="4" w:space="0" w:color="00000A"/>
+              <w:insideH w:val="single" w:sz="4" w:space="0" w:color="00000A"/>
+              <w:right w:val="single" w:sz="4" w:space="0" w:color="00000A"/>
+              <w:insideV w:val="single" w:sz="4" w:space="0" w:color="00000A"/>
+            </w:tcBorders>
+            <w:shd w:fill="FFFFFF" w:val="clear"/>
+            <w:tcMar>
+              <w:left w:w="78" w:type="dxa"/>
             </w:tcMar>
           </w:tcPr>
           <w:p>
@@ -3962,18 +3964,18 @@
         </w:tc>
         <w:tc>
           <w:tcPr>
-            <w:tcW w:w="2339" w:type="dxa"/>
-            <w:tcBorders>
-              <w:top w:val="single" w:sz="4" w:space="0" w:color="00000A"/>
-              <w:left w:val="single" w:sz="4" w:space="0" w:color="00000A"/>
-              <w:bottom w:val="single" w:sz="4" w:space="0" w:color="00000A"/>
-              <w:insideH w:val="single" w:sz="4" w:space="0" w:color="00000A"/>
-              <w:right w:val="single" w:sz="4" w:space="0" w:color="00000A"/>
-              <w:insideV w:val="single" w:sz="4" w:space="0" w:color="00000A"/>
-            </w:tcBorders>
-            <w:shd w:fill="FFFFFF" w:val="clear"/>
-            <w:tcMar>
-              <w:left w:w="93" w:type="dxa"/>
+            <w:tcW w:w="2341" w:type="dxa"/>
+            <w:tcBorders>
+              <w:top w:val="single" w:sz="4" w:space="0" w:color="00000A"/>
+              <w:left w:val="single" w:sz="4" w:space="0" w:color="00000A"/>
+              <w:bottom w:val="single" w:sz="4" w:space="0" w:color="00000A"/>
+              <w:insideH w:val="single" w:sz="4" w:space="0" w:color="00000A"/>
+              <w:right w:val="single" w:sz="4" w:space="0" w:color="00000A"/>
+              <w:insideV w:val="single" w:sz="4" w:space="0" w:color="00000A"/>
+            </w:tcBorders>
+            <w:shd w:fill="FFFFFF" w:val="clear"/>
+            <w:tcMar>
+              <w:left w:w="78" w:type="dxa"/>
             </w:tcMar>
           </w:tcPr>
           <w:p>
@@ -4000,18 +4002,18 @@
         </w:trPr>
         <w:tc>
           <w:tcPr>
-            <w:tcW w:w="2573" w:type="dxa"/>
-            <w:tcBorders>
-              <w:top w:val="single" w:sz="4" w:space="0" w:color="00000A"/>
-              <w:left w:val="single" w:sz="4" w:space="0" w:color="00000A"/>
-              <w:bottom w:val="nil"/>
-              <w:insideH w:val="nil"/>
+            <w:tcW w:w="2569" w:type="dxa"/>
+            <w:tcBorders>
+              <w:top w:val="single" w:sz="4" w:space="0" w:color="00000A"/>
+              <w:left w:val="single" w:sz="4" w:space="0" w:color="00000A"/>
+              <w:bottom w:val="single" w:sz="4" w:space="0" w:color="00000A"/>
+              <w:insideH w:val="single" w:sz="4" w:space="0" w:color="00000A"/>
               <w:right w:val="nil"/>
               <w:insideV w:val="nil"/>
             </w:tcBorders>
             <w:shd w:fill="FFFFFF" w:val="clear"/>
             <w:tcMar>
-              <w:left w:w="93" w:type="dxa"/>
+              <w:left w:w="78" w:type="dxa"/>
             </w:tcMar>
           </w:tcPr>
           <w:p>
@@ -4035,15 +4037,15 @@
             <w:tcW w:w="2331" w:type="dxa"/>
             <w:tcBorders>
               <w:top w:val="single" w:sz="4" w:space="0" w:color="00000A"/>
-              <w:left w:val="nil"/>
-              <w:bottom w:val="nil"/>
-              <w:insideH w:val="nil"/>
+              <w:left w:val="single" w:sz="4" w:space="0" w:color="00000A"/>
+              <w:bottom w:val="single" w:sz="4" w:space="0" w:color="00000A"/>
+              <w:insideH w:val="single" w:sz="4" w:space="0" w:color="00000A"/>
               <w:right w:val="nil"/>
               <w:insideV w:val="nil"/>
             </w:tcBorders>
             <w:shd w:fill="FFFFFF" w:val="clear"/>
             <w:tcMar>
-              <w:left w:w="113" w:type="dxa"/>
+              <w:left w:w="98" w:type="dxa"/>
             </w:tcMar>
           </w:tcPr>
           <w:p>
@@ -4064,49 +4066,49 @@
         </w:tc>
         <w:tc>
           <w:tcPr>
-            <w:tcW w:w="2329" w:type="dxa"/>
-            <w:tcBorders>
-              <w:top w:val="single" w:sz="4" w:space="0" w:color="00000A"/>
-              <w:left w:val="nil"/>
-              <w:bottom w:val="nil"/>
-              <w:insideH w:val="nil"/>
+            <w:tcW w:w="2328" w:type="dxa"/>
+            <w:tcBorders>
+              <w:top w:val="single" w:sz="4" w:space="0" w:color="00000A"/>
+              <w:left w:val="single" w:sz="4" w:space="0" w:color="00000A"/>
+              <w:bottom w:val="single" w:sz="4" w:space="0" w:color="00000A"/>
+              <w:insideH w:val="single" w:sz="4" w:space="0" w:color="00000A"/>
               <w:right w:val="nil"/>
               <w:insideV w:val="nil"/>
             </w:tcBorders>
             <w:shd w:fill="FFFFFF" w:val="clear"/>
             <w:tcMar>
-              <w:left w:w="113" w:type="dxa"/>
-            </w:tcMar>
-          </w:tcPr>
-          <w:p>
-            <w:pPr>
-              <w:pStyle w:val="Normal"/>
-              <w:widowControl/>
-              <w:suppressAutoHyphens w:val="true"/>
-              <w:bidi w:val="0"/>
-              <w:spacing w:before="0" w:after="200"/>
-              <w:jc w:val="left"/>
-              <w:rPr/>
-            </w:pPr>
-            <w:r>
-              <w:rPr/>
-            </w:r>
-          </w:p>
-        </w:tc>
-        <w:tc>
-          <w:tcPr>
-            <w:tcW w:w="2339" w:type="dxa"/>
-            <w:tcBorders>
-              <w:top w:val="single" w:sz="4" w:space="0" w:color="00000A"/>
-              <w:left w:val="nil"/>
-              <w:bottom w:val="nil"/>
-              <w:insideH w:val="nil"/>
-              <w:right w:val="single" w:sz="4" w:space="0" w:color="00000A"/>
-              <w:insideV w:val="single" w:sz="4" w:space="0" w:color="00000A"/>
-            </w:tcBorders>
-            <w:shd w:fill="FFFFFF" w:val="clear"/>
-            <w:tcMar>
-              <w:left w:w="113" w:type="dxa"/>
+              <w:left w:w="98" w:type="dxa"/>
+            </w:tcMar>
+          </w:tcPr>
+          <w:p>
+            <w:pPr>
+              <w:pStyle w:val="Normal"/>
+              <w:widowControl/>
+              <w:suppressAutoHyphens w:val="true"/>
+              <w:bidi w:val="0"/>
+              <w:spacing w:before="0" w:after="200"/>
+              <w:jc w:val="left"/>
+              <w:rPr/>
+            </w:pPr>
+            <w:r>
+              <w:rPr/>
+            </w:r>
+          </w:p>
+        </w:tc>
+        <w:tc>
+          <w:tcPr>
+            <w:tcW w:w="2341" w:type="dxa"/>
+            <w:tcBorders>
+              <w:top w:val="single" w:sz="4" w:space="0" w:color="00000A"/>
+              <w:left w:val="single" w:sz="4" w:space="0" w:color="00000A"/>
+              <w:bottom w:val="single" w:sz="4" w:space="0" w:color="00000A"/>
+              <w:insideH w:val="single" w:sz="4" w:space="0" w:color="00000A"/>
+              <w:right w:val="single" w:sz="4" w:space="0" w:color="00000A"/>
+              <w:insideV w:val="single" w:sz="4" w:space="0" w:color="00000A"/>
+            </w:tcBorders>
+            <w:shd w:fill="FFFFFF" w:val="clear"/>
+            <w:tcMar>
+              <w:left w:w="98" w:type="dxa"/>
             </w:tcMar>
           </w:tcPr>
           <w:p>
@@ -4131,18 +4133,18 @@
         </w:trPr>
         <w:tc>
           <w:tcPr>
-            <w:tcW w:w="2573" w:type="dxa"/>
+            <w:tcW w:w="2569" w:type="dxa"/>
             <w:tcBorders>
               <w:top w:val="nil"/>
               <w:left w:val="single" w:sz="4" w:space="0" w:color="00000A"/>
-              <w:bottom w:val="nil"/>
-              <w:insideH w:val="nil"/>
+              <w:bottom w:val="single" w:sz="4" w:space="0" w:color="00000A"/>
+              <w:insideH w:val="single" w:sz="4" w:space="0" w:color="00000A"/>
               <w:right w:val="nil"/>
               <w:insideV w:val="nil"/>
             </w:tcBorders>
             <w:shd w:fill="FFFFFF" w:val="clear"/>
             <w:tcMar>
-              <w:left w:w="93" w:type="dxa"/>
+              <w:left w:w="78" w:type="dxa"/>
             </w:tcMar>
           </w:tcPr>
           <w:p>
@@ -4163,15 +4165,15 @@
             <w:tcW w:w="2331" w:type="dxa"/>
             <w:tcBorders>
               <w:top w:val="nil"/>
-              <w:left w:val="nil"/>
-              <w:bottom w:val="nil"/>
-              <w:insideH w:val="nil"/>
+              <w:left w:val="single" w:sz="4" w:space="0" w:color="00000A"/>
+              <w:bottom w:val="single" w:sz="4" w:space="0" w:color="00000A"/>
+              <w:insideH w:val="single" w:sz="4" w:space="0" w:color="00000A"/>
               <w:right w:val="nil"/>
               <w:insideV w:val="nil"/>
             </w:tcBorders>
             <w:shd w:fill="FFFFFF" w:val="clear"/>
             <w:tcMar>
-              <w:left w:w="113" w:type="dxa"/>
+              <w:left w:w="98" w:type="dxa"/>
             </w:tcMar>
           </w:tcPr>
           <w:p>
@@ -4192,18 +4194,18 @@
         </w:tc>
         <w:tc>
           <w:tcPr>
-            <w:tcW w:w="2329" w:type="dxa"/>
+            <w:tcW w:w="2328" w:type="dxa"/>
             <w:tcBorders>
               <w:top w:val="nil"/>
-              <w:left w:val="nil"/>
-              <w:bottom w:val="nil"/>
-              <w:insideH w:val="nil"/>
+              <w:left w:val="single" w:sz="4" w:space="0" w:color="00000A"/>
+              <w:bottom w:val="single" w:sz="4" w:space="0" w:color="00000A"/>
+              <w:insideH w:val="single" w:sz="4" w:space="0" w:color="00000A"/>
               <w:right w:val="nil"/>
               <w:insideV w:val="nil"/>
             </w:tcBorders>
             <w:shd w:fill="FFFFFF" w:val="clear"/>
             <w:tcMar>
-              <w:left w:w="113" w:type="dxa"/>
+              <w:left w:w="98" w:type="dxa"/>
             </w:tcMar>
           </w:tcPr>
           <w:p>
@@ -4224,18 +4226,18 @@
         </w:tc>
         <w:tc>
           <w:tcPr>
-            <w:tcW w:w="2339" w:type="dxa"/>
+            <w:tcW w:w="2341" w:type="dxa"/>
             <w:tcBorders>
               <w:top w:val="nil"/>
-              <w:left w:val="nil"/>
-              <w:bottom w:val="nil"/>
-              <w:insideH w:val="nil"/>
-              <w:right w:val="single" w:sz="4" w:space="0" w:color="00000A"/>
-              <w:insideV w:val="single" w:sz="4" w:space="0" w:color="00000A"/>
-            </w:tcBorders>
-            <w:shd w:fill="FFFFFF" w:val="clear"/>
-            <w:tcMar>
-              <w:left w:w="113" w:type="dxa"/>
+              <w:left w:val="single" w:sz="4" w:space="0" w:color="00000A"/>
+              <w:bottom w:val="single" w:sz="4" w:space="0" w:color="00000A"/>
+              <w:insideH w:val="single" w:sz="4" w:space="0" w:color="00000A"/>
+              <w:right w:val="single" w:sz="4" w:space="0" w:color="00000A"/>
+              <w:insideV w:val="single" w:sz="4" w:space="0" w:color="00000A"/>
+            </w:tcBorders>
+            <w:shd w:fill="FFFFFF" w:val="clear"/>
+            <w:tcMar>
+              <w:left w:w="98" w:type="dxa"/>
             </w:tcMar>
           </w:tcPr>
           <w:p>
@@ -4261,7 +4263,7 @@
         </w:trPr>
         <w:tc>
           <w:tcPr>
-            <w:tcW w:w="2573" w:type="dxa"/>
+            <w:tcW w:w="2569" w:type="dxa"/>
             <w:tcBorders>
               <w:top w:val="nil"/>
               <w:left w:val="single" w:sz="4" w:space="0" w:color="00000A"/>
@@ -4272,7 +4274,7 @@
             </w:tcBorders>
             <w:shd w:fill="FFFFFF" w:val="clear"/>
             <w:tcMar>
-              <w:left w:w="93" w:type="dxa"/>
+              <w:left w:w="78" w:type="dxa"/>
             </w:tcMar>
           </w:tcPr>
           <w:p>
@@ -4293,7 +4295,7 @@
             <w:tcW w:w="2331" w:type="dxa"/>
             <w:tcBorders>
               <w:top w:val="nil"/>
-              <w:left w:val="nil"/>
+              <w:left w:val="single" w:sz="4" w:space="0" w:color="00000A"/>
               <w:bottom w:val="single" w:sz="4" w:space="0" w:color="00000A"/>
               <w:insideH w:val="single" w:sz="4" w:space="0" w:color="00000A"/>
               <w:right w:val="nil"/>
@@ -4301,7 +4303,7 @@
             </w:tcBorders>
             <w:shd w:fill="FFFFFF" w:val="clear"/>
             <w:tcMar>
-              <w:left w:w="113" w:type="dxa"/>
+              <w:left w:w="98" w:type="dxa"/>
             </w:tcMar>
           </w:tcPr>
           <w:p>
@@ -4322,10 +4324,10 @@
         </w:tc>
         <w:tc>
           <w:tcPr>
-            <w:tcW w:w="2329" w:type="dxa"/>
+            <w:tcW w:w="2328" w:type="dxa"/>
             <w:tcBorders>
               <w:top w:val="nil"/>
-              <w:left w:val="nil"/>
+              <w:left w:val="single" w:sz="4" w:space="0" w:color="00000A"/>
               <w:bottom w:val="single" w:sz="4" w:space="0" w:color="00000A"/>
               <w:insideH w:val="single" w:sz="4" w:space="0" w:color="00000A"/>
               <w:right w:val="nil"/>
@@ -4333,7 +4335,7 @@
             </w:tcBorders>
             <w:shd w:fill="FFFFFF" w:val="clear"/>
             <w:tcMar>
-              <w:left w:w="113" w:type="dxa"/>
+              <w:left w:w="98" w:type="dxa"/>
             </w:tcMar>
           </w:tcPr>
           <w:p>
@@ -4354,18 +4356,18 @@
         </w:tc>
         <w:tc>
           <w:tcPr>
-            <w:tcW w:w="2339" w:type="dxa"/>
+            <w:tcW w:w="2341" w:type="dxa"/>
             <w:tcBorders>
               <w:top w:val="nil"/>
-              <w:left w:val="nil"/>
-              <w:bottom w:val="single" w:sz="4" w:space="0" w:color="00000A"/>
-              <w:insideH w:val="single" w:sz="4" w:space="0" w:color="00000A"/>
-              <w:right w:val="single" w:sz="4" w:space="0" w:color="00000A"/>
-              <w:insideV w:val="single" w:sz="4" w:space="0" w:color="00000A"/>
-            </w:tcBorders>
-            <w:shd w:fill="FFFFFF" w:val="clear"/>
-            <w:tcMar>
-              <w:left w:w="113" w:type="dxa"/>
+              <w:left w:val="single" w:sz="4" w:space="0" w:color="00000A"/>
+              <w:bottom w:val="single" w:sz="4" w:space="0" w:color="00000A"/>
+              <w:insideH w:val="single" w:sz="4" w:space="0" w:color="00000A"/>
+              <w:right w:val="single" w:sz="4" w:space="0" w:color="00000A"/>
+              <w:insideV w:val="single" w:sz="4" w:space="0" w:color="00000A"/>
+            </w:tcBorders>
+            <w:shd w:fill="FFFFFF" w:val="clear"/>
+            <w:tcMar>
+              <w:left w:w="98" w:type="dxa"/>
             </w:tcMar>
           </w:tcPr>
           <w:p>
@@ -4409,7 +4411,7 @@
     <w:tbl>
       <w:tblPr>
         <w:jc w:val="left"/>
-        <w:tblInd w:w="-15" w:type="dxa"/>
+        <w:tblInd w:w="-30" w:type="dxa"/>
         <w:tblBorders>
           <w:top w:val="single" w:sz="4" w:space="0" w:color="00000A"/>
           <w:left w:val="single" w:sz="4" w:space="0" w:color="00000A"/>
@@ -4420,7 +4422,7 @@
         </w:tblBorders>
         <w:tblCellMar>
           <w:top w:w="0" w:type="dxa"/>
-          <w:left w:w="93" w:type="dxa"/>
+          <w:left w:w="78" w:type="dxa"/>
           <w:bottom w:w="0" w:type="dxa"/>
           <w:right w:w="108" w:type="dxa"/>
         </w:tblCellMar>
@@ -4448,7 +4450,7 @@
             </w:tcBorders>
             <w:shd w:fill="FFFFFF" w:val="clear"/>
             <w:tcMar>
-              <w:left w:w="93" w:type="dxa"/>
+              <w:left w:w="78" w:type="dxa"/>
             </w:tcMar>
           </w:tcPr>
           <w:p>
@@ -4481,7 +4483,7 @@
             </w:tcBorders>
             <w:shd w:fill="FFFFFF" w:val="clear"/>
             <w:tcMar>
-              <w:left w:w="93" w:type="dxa"/>
+              <w:left w:w="78" w:type="dxa"/>
             </w:tcMar>
           </w:tcPr>
           <w:p>
@@ -4514,7 +4516,7 @@
             </w:tcBorders>
             <w:shd w:fill="FFFFFF" w:val="clear"/>
             <w:tcMar>
-              <w:left w:w="93" w:type="dxa"/>
+              <w:left w:w="78" w:type="dxa"/>
             </w:tcMar>
           </w:tcPr>
           <w:p>
@@ -4547,7 +4549,7 @@
             </w:tcBorders>
             <w:shd w:fill="FFFFFF" w:val="clear"/>
             <w:tcMar>
-              <w:left w:w="93" w:type="dxa"/>
+              <w:left w:w="78" w:type="dxa"/>
             </w:tcMar>
           </w:tcPr>
           <w:p>
@@ -4578,14 +4580,14 @@
             <w:tcBorders>
               <w:top w:val="single" w:sz="4" w:space="0" w:color="00000A"/>
               <w:left w:val="single" w:sz="4" w:space="0" w:color="00000A"/>
-              <w:bottom w:val="nil"/>
-              <w:insideH w:val="nil"/>
+              <w:bottom w:val="single" w:sz="4" w:space="0" w:color="00000A"/>
+              <w:insideH w:val="single" w:sz="4" w:space="0" w:color="00000A"/>
               <w:right w:val="nil"/>
               <w:insideV w:val="nil"/>
             </w:tcBorders>
             <w:shd w:fill="FFFFFF" w:val="clear"/>
             <w:tcMar>
-              <w:left w:w="93" w:type="dxa"/>
+              <w:left w:w="78" w:type="dxa"/>
             </w:tcMar>
           </w:tcPr>
           <w:p>
@@ -4609,15 +4611,15 @@
             <w:tcW w:w="2394" w:type="dxa"/>
             <w:tcBorders>
               <w:top w:val="single" w:sz="4" w:space="0" w:color="00000A"/>
-              <w:left w:val="nil"/>
-              <w:bottom w:val="nil"/>
-              <w:insideH w:val="nil"/>
+              <w:left w:val="single" w:sz="4" w:space="0" w:color="00000A"/>
+              <w:bottom w:val="single" w:sz="4" w:space="0" w:color="00000A"/>
+              <w:insideH w:val="single" w:sz="4" w:space="0" w:color="00000A"/>
               <w:right w:val="nil"/>
               <w:insideV w:val="nil"/>
             </w:tcBorders>
             <w:shd w:fill="FFFFFF" w:val="clear"/>
             <w:tcMar>
-              <w:left w:w="113" w:type="dxa"/>
+              <w:left w:w="98" w:type="dxa"/>
             </w:tcMar>
           </w:tcPr>
           <w:p>
@@ -4641,46 +4643,46 @@
             <w:tcW w:w="2394" w:type="dxa"/>
             <w:tcBorders>
               <w:top w:val="single" w:sz="4" w:space="0" w:color="00000A"/>
-              <w:left w:val="nil"/>
-              <w:bottom w:val="nil"/>
-              <w:insideH w:val="nil"/>
+              <w:left w:val="single" w:sz="4" w:space="0" w:color="00000A"/>
+              <w:bottom w:val="single" w:sz="4" w:space="0" w:color="00000A"/>
+              <w:insideH w:val="single" w:sz="4" w:space="0" w:color="00000A"/>
               <w:right w:val="nil"/>
               <w:insideV w:val="nil"/>
             </w:tcBorders>
             <w:shd w:fill="FFFFFF" w:val="clear"/>
             <w:tcMar>
-              <w:left w:w="113" w:type="dxa"/>
-            </w:tcMar>
-          </w:tcPr>
-          <w:p>
-            <w:pPr>
-              <w:pStyle w:val="Normal"/>
-              <w:widowControl/>
-              <w:suppressAutoHyphens w:val="true"/>
-              <w:bidi w:val="0"/>
-              <w:spacing w:before="0" w:after="200"/>
-              <w:jc w:val="left"/>
-              <w:rPr/>
-            </w:pPr>
-            <w:r>
-              <w:rPr/>
-            </w:r>
-          </w:p>
-        </w:tc>
-        <w:tc>
-          <w:tcPr>
-            <w:tcW w:w="2394" w:type="dxa"/>
-            <w:tcBorders>
-              <w:top w:val="single" w:sz="4" w:space="0" w:color="00000A"/>
-              <w:left w:val="nil"/>
-              <w:bottom w:val="nil"/>
-              <w:insideH w:val="nil"/>
-              <w:right w:val="single" w:sz="4" w:space="0" w:color="00000A"/>
-              <w:insideV w:val="single" w:sz="4" w:space="0" w:color="00000A"/>
-            </w:tcBorders>
-            <w:shd w:fill="FFFFFF" w:val="clear"/>
-            <w:tcMar>
-              <w:left w:w="113" w:type="dxa"/>
+              <w:left w:w="98" w:type="dxa"/>
+            </w:tcMar>
+          </w:tcPr>
+          <w:p>
+            <w:pPr>
+              <w:pStyle w:val="Normal"/>
+              <w:widowControl/>
+              <w:suppressAutoHyphens w:val="true"/>
+              <w:bidi w:val="0"/>
+              <w:spacing w:before="0" w:after="200"/>
+              <w:jc w:val="left"/>
+              <w:rPr/>
+            </w:pPr>
+            <w:r>
+              <w:rPr/>
+            </w:r>
+          </w:p>
+        </w:tc>
+        <w:tc>
+          <w:tcPr>
+            <w:tcW w:w="2394" w:type="dxa"/>
+            <w:tcBorders>
+              <w:top w:val="single" w:sz="4" w:space="0" w:color="00000A"/>
+              <w:left w:val="single" w:sz="4" w:space="0" w:color="00000A"/>
+              <w:bottom w:val="single" w:sz="4" w:space="0" w:color="00000A"/>
+              <w:insideH w:val="single" w:sz="4" w:space="0" w:color="00000A"/>
+              <w:right w:val="single" w:sz="4" w:space="0" w:color="00000A"/>
+              <w:insideV w:val="single" w:sz="4" w:space="0" w:color="00000A"/>
+            </w:tcBorders>
+            <w:shd w:fill="FFFFFF" w:val="clear"/>
+            <w:tcMar>
+              <w:left w:w="98" w:type="dxa"/>
             </w:tcMar>
           </w:tcPr>
           <w:p>
@@ -4709,14 +4711,14 @@
             <w:tcBorders>
               <w:top w:val="nil"/>
               <w:left w:val="single" w:sz="4" w:space="0" w:color="00000A"/>
-              <w:bottom w:val="nil"/>
-              <w:insideH w:val="nil"/>
+              <w:bottom w:val="single" w:sz="4" w:space="0" w:color="00000A"/>
+              <w:insideH w:val="single" w:sz="4" w:space="0" w:color="00000A"/>
               <w:right w:val="nil"/>
               <w:insideV w:val="nil"/>
             </w:tcBorders>
             <w:shd w:fill="FFFFFF" w:val="clear"/>
             <w:tcMar>
-              <w:left w:w="93" w:type="dxa"/>
+              <w:left w:w="78" w:type="dxa"/>
             </w:tcMar>
           </w:tcPr>
           <w:p>
@@ -4737,15 +4739,15 @@
             <w:tcW w:w="2394" w:type="dxa"/>
             <w:tcBorders>
               <w:top w:val="nil"/>
-              <w:left w:val="nil"/>
-              <w:bottom w:val="nil"/>
-              <w:insideH w:val="nil"/>
+              <w:left w:val="single" w:sz="4" w:space="0" w:color="00000A"/>
+              <w:bottom w:val="single" w:sz="4" w:space="0" w:color="00000A"/>
+              <w:insideH w:val="single" w:sz="4" w:space="0" w:color="00000A"/>
               <w:right w:val="nil"/>
               <w:insideV w:val="nil"/>
             </w:tcBorders>
             <w:shd w:fill="FFFFFF" w:val="clear"/>
             <w:tcMar>
-              <w:left w:w="113" w:type="dxa"/>
+              <w:left w:w="98" w:type="dxa"/>
             </w:tcMar>
           </w:tcPr>
           <w:p>
@@ -4769,15 +4771,15 @@
             <w:tcW w:w="2394" w:type="dxa"/>
             <w:tcBorders>
               <w:top w:val="nil"/>
-              <w:left w:val="nil"/>
-              <w:bottom w:val="nil"/>
-              <w:insideH w:val="nil"/>
+              <w:left w:val="single" w:sz="4" w:space="0" w:color="00000A"/>
+              <w:bottom w:val="single" w:sz="4" w:space="0" w:color="00000A"/>
+              <w:insideH w:val="single" w:sz="4" w:space="0" w:color="00000A"/>
               <w:right w:val="nil"/>
               <w:insideV w:val="nil"/>
             </w:tcBorders>
             <w:shd w:fill="FFFFFF" w:val="clear"/>
             <w:tcMar>
-              <w:left w:w="113" w:type="dxa"/>
+              <w:left w:w="98" w:type="dxa"/>
             </w:tcMar>
           </w:tcPr>
           <w:p>
@@ -4801,15 +4803,15 @@
             <w:tcW w:w="2394" w:type="dxa"/>
             <w:tcBorders>
               <w:top w:val="nil"/>
-              <w:left w:val="nil"/>
-              <w:bottom w:val="nil"/>
-              <w:insideH w:val="nil"/>
-              <w:right w:val="single" w:sz="4" w:space="0" w:color="00000A"/>
-              <w:insideV w:val="single" w:sz="4" w:space="0" w:color="00000A"/>
-            </w:tcBorders>
-            <w:shd w:fill="FFFFFF" w:val="clear"/>
-            <w:tcMar>
-              <w:left w:w="113" w:type="dxa"/>
+              <w:left w:val="single" w:sz="4" w:space="0" w:color="00000A"/>
+              <w:bottom w:val="single" w:sz="4" w:space="0" w:color="00000A"/>
+              <w:insideH w:val="single" w:sz="4" w:space="0" w:color="00000A"/>
+              <w:right w:val="single" w:sz="4" w:space="0" w:color="00000A"/>
+              <w:insideV w:val="single" w:sz="4" w:space="0" w:color="00000A"/>
+            </w:tcBorders>
+            <w:shd w:fill="FFFFFF" w:val="clear"/>
+            <w:tcMar>
+              <w:left w:w="98" w:type="dxa"/>
             </w:tcMar>
           </w:tcPr>
           <w:p>
@@ -4846,7 +4848,7 @@
             </w:tcBorders>
             <w:shd w:fill="FFFFFF" w:val="clear"/>
             <w:tcMar>
-              <w:left w:w="93" w:type="dxa"/>
+              <w:left w:w="78" w:type="dxa"/>
             </w:tcMar>
           </w:tcPr>
           <w:p>
@@ -4867,7 +4869,7 @@
             <w:tcW w:w="2394" w:type="dxa"/>
             <w:tcBorders>
               <w:top w:val="nil"/>
-              <w:left w:val="nil"/>
+              <w:left w:val="single" w:sz="4" w:space="0" w:color="00000A"/>
               <w:bottom w:val="single" w:sz="4" w:space="0" w:color="00000A"/>
               <w:insideH w:val="single" w:sz="4" w:space="0" w:color="00000A"/>
               <w:right w:val="nil"/>
@@ -4875,7 +4877,7 @@
             </w:tcBorders>
             <w:shd w:fill="FFFFFF" w:val="clear"/>
             <w:tcMar>
-              <w:left w:w="113" w:type="dxa"/>
+              <w:left w:w="98" w:type="dxa"/>
             </w:tcMar>
           </w:tcPr>
           <w:p>
@@ -4899,7 +4901,7 @@
             <w:tcW w:w="2394" w:type="dxa"/>
             <w:tcBorders>
               <w:top w:val="nil"/>
-              <w:left w:val="nil"/>
+              <w:left w:val="single" w:sz="4" w:space="0" w:color="00000A"/>
               <w:bottom w:val="single" w:sz="4" w:space="0" w:color="00000A"/>
               <w:insideH w:val="single" w:sz="4" w:space="0" w:color="00000A"/>
               <w:right w:val="nil"/>
@@ -4907,7 +4909,7 @@
             </w:tcBorders>
             <w:shd w:fill="FFFFFF" w:val="clear"/>
             <w:tcMar>
-              <w:left w:w="113" w:type="dxa"/>
+              <w:left w:w="98" w:type="dxa"/>
             </w:tcMar>
           </w:tcPr>
           <w:p>
@@ -4931,15 +4933,15 @@
             <w:tcW w:w="2394" w:type="dxa"/>
             <w:tcBorders>
               <w:top w:val="nil"/>
-              <w:left w:val="nil"/>
-              <w:bottom w:val="single" w:sz="4" w:space="0" w:color="00000A"/>
-              <w:insideH w:val="single" w:sz="4" w:space="0" w:color="00000A"/>
-              <w:right w:val="single" w:sz="4" w:space="0" w:color="00000A"/>
-              <w:insideV w:val="single" w:sz="4" w:space="0" w:color="00000A"/>
-            </w:tcBorders>
-            <w:shd w:fill="FFFFFF" w:val="clear"/>
-            <w:tcMar>
-              <w:left w:w="113" w:type="dxa"/>
+              <w:left w:val="single" w:sz="4" w:space="0" w:color="00000A"/>
+              <w:bottom w:val="single" w:sz="4" w:space="0" w:color="00000A"/>
+              <w:insideH w:val="single" w:sz="4" w:space="0" w:color="00000A"/>
+              <w:right w:val="single" w:sz="4" w:space="0" w:color="00000A"/>
+              <w:insideV w:val="single" w:sz="4" w:space="0" w:color="00000A"/>
+            </w:tcBorders>
+            <w:shd w:fill="FFFFFF" w:val="clear"/>
+            <w:tcMar>
+              <w:left w:w="98" w:type="dxa"/>
             </w:tcMar>
           </w:tcPr>
           <w:p>
@@ -4982,7 +4984,7 @@
     <w:tbl>
       <w:tblPr>
         <w:jc w:val="left"/>
-        <w:tblInd w:w="-15" w:type="dxa"/>
+        <w:tblInd w:w="-30" w:type="dxa"/>
         <w:tblBorders>
           <w:top w:val="single" w:sz="4" w:space="0" w:color="00000A"/>
           <w:left w:val="single" w:sz="4" w:space="0" w:color="00000A"/>
@@ -4993,7 +4995,7 @@
         </w:tblBorders>
         <w:tblCellMar>
           <w:top w:w="0" w:type="dxa"/>
-          <w:left w:w="93" w:type="dxa"/>
+          <w:left w:w="78" w:type="dxa"/>
           <w:bottom w:w="0" w:type="dxa"/>
           <w:right w:w="108" w:type="dxa"/>
         </w:tblCellMar>
@@ -5021,7 +5023,7 @@
             </w:tcBorders>
             <w:shd w:fill="FFFFFF" w:val="clear"/>
             <w:tcMar>
-              <w:left w:w="93" w:type="dxa"/>
+              <w:left w:w="78" w:type="dxa"/>
             </w:tcMar>
           </w:tcPr>
           <w:p>
@@ -5054,7 +5056,7 @@
             </w:tcBorders>
             <w:shd w:fill="FFFFFF" w:val="clear"/>
             <w:tcMar>
-              <w:left w:w="93" w:type="dxa"/>
+              <w:left w:w="78" w:type="dxa"/>
             </w:tcMar>
           </w:tcPr>
           <w:p>
@@ -5087,7 +5089,7 @@
             </w:tcBorders>
             <w:shd w:fill="FFFFFF" w:val="clear"/>
             <w:tcMar>
-              <w:left w:w="93" w:type="dxa"/>
+              <w:left w:w="78" w:type="dxa"/>
             </w:tcMar>
           </w:tcPr>
           <w:p>
@@ -5120,7 +5122,7 @@
             </w:tcBorders>
             <w:shd w:fill="FFFFFF" w:val="clear"/>
             <w:tcMar>
-              <w:left w:w="93" w:type="dxa"/>
+              <w:left w:w="78" w:type="dxa"/>
             </w:tcMar>
           </w:tcPr>
           <w:p>
@@ -5151,14 +5153,14 @@
             <w:tcBorders>
               <w:top w:val="single" w:sz="4" w:space="0" w:color="00000A"/>
               <w:left w:val="single" w:sz="4" w:space="0" w:color="00000A"/>
-              <w:bottom w:val="nil"/>
-              <w:insideH w:val="nil"/>
+              <w:bottom w:val="single" w:sz="4" w:space="0" w:color="00000A"/>
+              <w:insideH w:val="single" w:sz="4" w:space="0" w:color="00000A"/>
               <w:right w:val="nil"/>
               <w:insideV w:val="nil"/>
             </w:tcBorders>
             <w:shd w:fill="FFFFFF" w:val="clear"/>
             <w:tcMar>
-              <w:left w:w="93" w:type="dxa"/>
+              <w:left w:w="78" w:type="dxa"/>
             </w:tcMar>
           </w:tcPr>
           <w:p>
@@ -5188,15 +5190,15 @@
             <w:tcW w:w="2394" w:type="dxa"/>
             <w:tcBorders>
               <w:top w:val="single" w:sz="4" w:space="0" w:color="00000A"/>
-              <w:left w:val="nil"/>
-              <w:bottom w:val="nil"/>
-              <w:insideH w:val="nil"/>
+              <w:left w:val="single" w:sz="4" w:space="0" w:color="00000A"/>
+              <w:bottom w:val="single" w:sz="4" w:space="0" w:color="00000A"/>
+              <w:insideH w:val="single" w:sz="4" w:space="0" w:color="00000A"/>
               <w:right w:val="nil"/>
               <w:insideV w:val="nil"/>
             </w:tcBorders>
             <w:shd w:fill="FFFFFF" w:val="clear"/>
             <w:tcMar>
-              <w:left w:w="113" w:type="dxa"/>
+              <w:left w:w="98" w:type="dxa"/>
             </w:tcMar>
           </w:tcPr>
           <w:p>
@@ -5220,46 +5222,46 @@
             <w:tcW w:w="2394" w:type="dxa"/>
             <w:tcBorders>
               <w:top w:val="single" w:sz="4" w:space="0" w:color="00000A"/>
-              <w:left w:val="nil"/>
-              <w:bottom w:val="nil"/>
-              <w:insideH w:val="nil"/>
+              <w:left w:val="single" w:sz="4" w:space="0" w:color="00000A"/>
+              <w:bottom w:val="single" w:sz="4" w:space="0" w:color="00000A"/>
+              <w:insideH w:val="single" w:sz="4" w:space="0" w:color="00000A"/>
               <w:right w:val="nil"/>
               <w:insideV w:val="nil"/>
             </w:tcBorders>
             <w:shd w:fill="FFFFFF" w:val="clear"/>
             <w:tcMar>
-              <w:left w:w="113" w:type="dxa"/>
-            </w:tcMar>
-          </w:tcPr>
-          <w:p>
-            <w:pPr>
-              <w:pStyle w:val="Normal"/>
-              <w:widowControl/>
-              <w:suppressAutoHyphens w:val="true"/>
-              <w:bidi w:val="0"/>
-              <w:spacing w:before="0" w:after="200"/>
-              <w:jc w:val="left"/>
-              <w:rPr/>
-            </w:pPr>
-            <w:r>
-              <w:rPr/>
-            </w:r>
-          </w:p>
-        </w:tc>
-        <w:tc>
-          <w:tcPr>
-            <w:tcW w:w="2394" w:type="dxa"/>
-            <w:tcBorders>
-              <w:top w:val="single" w:sz="4" w:space="0" w:color="00000A"/>
-              <w:left w:val="nil"/>
-              <w:bottom w:val="nil"/>
-              <w:insideH w:val="nil"/>
-              <w:right w:val="single" w:sz="4" w:space="0" w:color="00000A"/>
-              <w:insideV w:val="single" w:sz="4" w:space="0" w:color="00000A"/>
-            </w:tcBorders>
-            <w:shd w:fill="FFFFFF" w:val="clear"/>
-            <w:tcMar>
-              <w:left w:w="113" w:type="dxa"/>
+              <w:left w:w="98" w:type="dxa"/>
+            </w:tcMar>
+          </w:tcPr>
+          <w:p>
+            <w:pPr>
+              <w:pStyle w:val="Normal"/>
+              <w:widowControl/>
+              <w:suppressAutoHyphens w:val="true"/>
+              <w:bidi w:val="0"/>
+              <w:spacing w:before="0" w:after="200"/>
+              <w:jc w:val="left"/>
+              <w:rPr/>
+            </w:pPr>
+            <w:r>
+              <w:rPr/>
+            </w:r>
+          </w:p>
+        </w:tc>
+        <w:tc>
+          <w:tcPr>
+            <w:tcW w:w="2394" w:type="dxa"/>
+            <w:tcBorders>
+              <w:top w:val="single" w:sz="4" w:space="0" w:color="00000A"/>
+              <w:left w:val="single" w:sz="4" w:space="0" w:color="00000A"/>
+              <w:bottom w:val="single" w:sz="4" w:space="0" w:color="00000A"/>
+              <w:insideH w:val="single" w:sz="4" w:space="0" w:color="00000A"/>
+              <w:right w:val="single" w:sz="4" w:space="0" w:color="00000A"/>
+              <w:insideV w:val="single" w:sz="4" w:space="0" w:color="00000A"/>
+            </w:tcBorders>
+            <w:shd w:fill="FFFFFF" w:val="clear"/>
+            <w:tcMar>
+              <w:left w:w="98" w:type="dxa"/>
             </w:tcMar>
           </w:tcPr>
           <w:p>
@@ -5288,14 +5290,14 @@
             <w:tcBorders>
               <w:top w:val="nil"/>
               <w:left w:val="single" w:sz="4" w:space="0" w:color="00000A"/>
-              <w:bottom w:val="nil"/>
-              <w:insideH w:val="nil"/>
+              <w:bottom w:val="single" w:sz="4" w:space="0" w:color="00000A"/>
+              <w:insideH w:val="single" w:sz="4" w:space="0" w:color="00000A"/>
               <w:right w:val="nil"/>
               <w:insideV w:val="nil"/>
             </w:tcBorders>
             <w:shd w:fill="FFFFFF" w:val="clear"/>
             <w:tcMar>
-              <w:left w:w="93" w:type="dxa"/>
+              <w:left w:w="78" w:type="dxa"/>
             </w:tcMar>
           </w:tcPr>
           <w:p>
@@ -5316,15 +5318,15 @@
             <w:tcW w:w="2394" w:type="dxa"/>
             <w:tcBorders>
               <w:top w:val="nil"/>
-              <w:left w:val="nil"/>
-              <w:bottom w:val="nil"/>
-              <w:insideH w:val="nil"/>
+              <w:left w:val="single" w:sz="4" w:space="0" w:color="00000A"/>
+              <w:bottom w:val="single" w:sz="4" w:space="0" w:color="00000A"/>
+              <w:insideH w:val="single" w:sz="4" w:space="0" w:color="00000A"/>
               <w:right w:val="nil"/>
               <w:insideV w:val="nil"/>
             </w:tcBorders>
             <w:shd w:fill="FFFFFF" w:val="clear"/>
             <w:tcMar>
-              <w:left w:w="113" w:type="dxa"/>
+              <w:left w:w="98" w:type="dxa"/>
             </w:tcMar>
           </w:tcPr>
           <w:p>
@@ -5348,15 +5350,15 @@
             <w:tcW w:w="2394" w:type="dxa"/>
             <w:tcBorders>
               <w:top w:val="nil"/>
-              <w:left w:val="nil"/>
-              <w:bottom w:val="nil"/>
-              <w:insideH w:val="nil"/>
+              <w:left w:val="single" w:sz="4" w:space="0" w:color="00000A"/>
+              <w:bottom w:val="single" w:sz="4" w:space="0" w:color="00000A"/>
+              <w:insideH w:val="single" w:sz="4" w:space="0" w:color="00000A"/>
               <w:right w:val="nil"/>
               <w:insideV w:val="nil"/>
             </w:tcBorders>
             <w:shd w:fill="FFFFFF" w:val="clear"/>
             <w:tcMar>
-              <w:left w:w="113" w:type="dxa"/>
+              <w:left w:w="98" w:type="dxa"/>
             </w:tcMar>
           </w:tcPr>
           <w:p>
@@ -5380,15 +5382,15 @@
             <w:tcW w:w="2394" w:type="dxa"/>
             <w:tcBorders>
               <w:top w:val="nil"/>
-              <w:left w:val="nil"/>
-              <w:bottom w:val="nil"/>
-              <w:insideH w:val="nil"/>
-              <w:right w:val="single" w:sz="4" w:space="0" w:color="00000A"/>
-              <w:insideV w:val="single" w:sz="4" w:space="0" w:color="00000A"/>
-            </w:tcBorders>
-            <w:shd w:fill="FFFFFF" w:val="clear"/>
-            <w:tcMar>
-              <w:left w:w="113" w:type="dxa"/>
+              <w:left w:val="single" w:sz="4" w:space="0" w:color="00000A"/>
+              <w:bottom w:val="single" w:sz="4" w:space="0" w:color="00000A"/>
+              <w:insideH w:val="single" w:sz="4" w:space="0" w:color="00000A"/>
+              <w:right w:val="single" w:sz="4" w:space="0" w:color="00000A"/>
+              <w:insideV w:val="single" w:sz="4" w:space="0" w:color="00000A"/>
+            </w:tcBorders>
+            <w:shd w:fill="FFFFFF" w:val="clear"/>
+            <w:tcMar>
+              <w:left w:w="98" w:type="dxa"/>
             </w:tcMar>
           </w:tcPr>
           <w:p>
@@ -5425,7 +5427,7 @@
             </w:tcBorders>
             <w:shd w:fill="FFFFFF" w:val="clear"/>
             <w:tcMar>
-              <w:left w:w="93" w:type="dxa"/>
+              <w:left w:w="78" w:type="dxa"/>
             </w:tcMar>
           </w:tcPr>
           <w:p>
@@ -5446,7 +5448,7 @@
             <w:tcW w:w="2394" w:type="dxa"/>
             <w:tcBorders>
               <w:top w:val="nil"/>
-              <w:left w:val="nil"/>
+              <w:left w:val="single" w:sz="4" w:space="0" w:color="00000A"/>
               <w:bottom w:val="single" w:sz="4" w:space="0" w:color="00000A"/>
               <w:insideH w:val="single" w:sz="4" w:space="0" w:color="00000A"/>
               <w:right w:val="nil"/>
@@ -5454,7 +5456,7 @@
             </w:tcBorders>
             <w:shd w:fill="FFFFFF" w:val="clear"/>
             <w:tcMar>
-              <w:left w:w="113" w:type="dxa"/>
+              <w:left w:w="98" w:type="dxa"/>
             </w:tcMar>
           </w:tcPr>
           <w:p>
@@ -5478,7 +5480,7 @@
             <w:tcW w:w="2394" w:type="dxa"/>
             <w:tcBorders>
               <w:top w:val="nil"/>
-              <w:left w:val="nil"/>
+              <w:left w:val="single" w:sz="4" w:space="0" w:color="00000A"/>
               <w:bottom w:val="single" w:sz="4" w:space="0" w:color="00000A"/>
               <w:insideH w:val="single" w:sz="4" w:space="0" w:color="00000A"/>
               <w:right w:val="nil"/>
@@ -5486,7 +5488,7 @@
             </w:tcBorders>
             <w:shd w:fill="FFFFFF" w:val="clear"/>
             <w:tcMar>
-              <w:left w:w="113" w:type="dxa"/>
+              <w:left w:w="98" w:type="dxa"/>
             </w:tcMar>
           </w:tcPr>
           <w:p>
@@ -5510,15 +5512,15 @@
             <w:tcW w:w="2394" w:type="dxa"/>
             <w:tcBorders>
               <w:top w:val="nil"/>
-              <w:left w:val="nil"/>
-              <w:bottom w:val="single" w:sz="4" w:space="0" w:color="00000A"/>
-              <w:insideH w:val="single" w:sz="4" w:space="0" w:color="00000A"/>
-              <w:right w:val="single" w:sz="4" w:space="0" w:color="00000A"/>
-              <w:insideV w:val="single" w:sz="4" w:space="0" w:color="00000A"/>
-            </w:tcBorders>
-            <w:shd w:fill="FFFFFF" w:val="clear"/>
-            <w:tcMar>
-              <w:left w:w="113" w:type="dxa"/>
+              <w:left w:val="single" w:sz="4" w:space="0" w:color="00000A"/>
+              <w:bottom w:val="single" w:sz="4" w:space="0" w:color="00000A"/>
+              <w:insideH w:val="single" w:sz="4" w:space="0" w:color="00000A"/>
+              <w:right w:val="single" w:sz="4" w:space="0" w:color="00000A"/>
+              <w:insideV w:val="single" w:sz="4" w:space="0" w:color="00000A"/>
+            </w:tcBorders>
+            <w:shd w:fill="FFFFFF" w:val="clear"/>
+            <w:tcMar>
+              <w:left w:w="98" w:type="dxa"/>
             </w:tcMar>
           </w:tcPr>
           <w:p>
@@ -5597,7 +5599,7 @@
       <w:fldChar w:fldCharType="separate"/>
     </w:r>
     <w:r>
-      <w:t>3</w:t>
+      <w:t>2</w:t>
     </w:r>
     <w:r>
       <w:fldChar w:fldCharType="end"/>
@@ -5635,7 +5637,7 @@
       <w:fldChar w:fldCharType="separate"/>
     </w:r>
     <w:r>
-      <w:t>3</w:t>
+      <w:t>2</w:t>
     </w:r>
     <w:r>
       <w:fldChar w:fldCharType="end"/>

</xml_diff>